<commit_message>
Add new blog article "Δαμάζοντας το Θερμικό Τέρας σε ένα Μονοθέσιο της Formula 1" with metadata, responsive design, social sharing options, reading time calculator, multimedia support, and fallback image scripts.
</commit_message>
<xml_diff>
--- a/blog-module/blog-entries/20250712G/Ψύξη F1_ Απόδοση και Θερμοκρασία_(1).docx
+++ b/blog-module/blog-entries/20250712G/Ψύξη F1_ Απόδοση και Θερμοκρασία_(1).docx
@@ -14,7 +14,6 @@
         <w:spacing w:line="275" w:lineRule="auto"/>
         <w:rPr>
           <w:color w:val="000000"/>
-          <w:lang w:val="de-DE"/>
         </w:rPr>
       </w:pPr>
       <w:r>
@@ -22,22 +21,36 @@
           <w:color w:val="000000"/>
           <w:lang w:val="de-DE"/>
         </w:rPr>
-        <w:t>Random Misc</w:t>
-      </w:r>
-    </w:p>
-    <w:p>
-      <w:pPr>
-        <w:pBdr>
-          <w:top w:val="nil"/>
-          <w:left w:val="nil"/>
-          <w:bottom w:val="nil"/>
-          <w:right w:val="nil"/>
-          <w:between w:val="nil"/>
-        </w:pBdr>
-        <w:spacing w:line="275" w:lineRule="auto"/>
+        <w:t>Random</w:t>
+      </w:r>
+      <w:r>
+        <w:rPr>
+          <w:color w:val="000000"/>
+        </w:rPr>
+        <w:t xml:space="preserve"> </w:t>
+      </w:r>
+      <w:proofErr w:type="spellStart"/>
+      <w:r>
         <w:rPr>
           <w:color w:val="000000"/>
           <w:lang w:val="de-DE"/>
+        </w:rPr>
+        <w:t>Misc</w:t>
+      </w:r>
+      <w:proofErr w:type="spellEnd"/>
+    </w:p>
+    <w:p>
+      <w:pPr>
+        <w:pBdr>
+          <w:top w:val="nil"/>
+          <w:left w:val="nil"/>
+          <w:bottom w:val="nil"/>
+          <w:right w:val="nil"/>
+          <w:between w:val="nil"/>
+        </w:pBdr>
+        <w:spacing w:line="275" w:lineRule="auto"/>
+        <w:rPr>
+          <w:color w:val="000000"/>
         </w:rPr>
       </w:pPr>
     </w:p>
@@ -1251,1913 +1264,72 @@
         <w:t>Πίνακας 1: Επισκόπηση Εξαρτημάτων Συστήματος Ψύξης F1</w:t>
       </w:r>
     </w:p>
-    <w:tbl>
-      <w:tblPr>
-        <w:tblStyle w:val="a5"/>
-        <w:tblW w:w="9360" w:type="dxa"/>
-        <w:tblInd w:w="0" w:type="dxa"/>
-        <w:tblBorders>
-          <w:top w:val="single" w:sz="6" w:space="0" w:color="000000"/>
-          <w:left w:val="single" w:sz="6" w:space="0" w:color="000000"/>
-          <w:bottom w:val="single" w:sz="6" w:space="0" w:color="000000"/>
-          <w:right w:val="single" w:sz="6" w:space="0" w:color="000000"/>
-          <w:insideH w:val="single" w:sz="6" w:space="0" w:color="000000"/>
-          <w:insideV w:val="single" w:sz="6" w:space="0" w:color="000000"/>
-        </w:tblBorders>
-        <w:tblLayout w:type="fixed"/>
-        <w:tblLook w:val="0600" w:firstRow="0" w:lastRow="0" w:firstColumn="0" w:lastColumn="0" w:noHBand="1" w:noVBand="1"/>
-      </w:tblPr>
-      <w:tblGrid>
-        <w:gridCol w:w="1872"/>
-        <w:gridCol w:w="1872"/>
-        <w:gridCol w:w="1872"/>
-        <w:gridCol w:w="1872"/>
-        <w:gridCol w:w="1872"/>
-      </w:tblGrid>
-      <w:tr>
-        <w:tc>
-          <w:tcPr>
-            <w:tcW w:w="1872" w:type="dxa"/>
-            <w:tcBorders>
-              <w:top w:val="single" w:sz="6" w:space="0" w:color="000000"/>
-              <w:left w:val="single" w:sz="6" w:space="0" w:color="000000"/>
-              <w:bottom w:val="single" w:sz="6" w:space="0" w:color="000000"/>
-              <w:right w:val="single" w:sz="6" w:space="0" w:color="000000"/>
-            </w:tcBorders>
-            <w:shd w:val="clear" w:color="auto" w:fill="auto"/>
-            <w:tcMar>
-              <w:top w:w="0" w:type="dxa"/>
-              <w:left w:w="0" w:type="dxa"/>
-              <w:bottom w:w="0" w:type="dxa"/>
-              <w:right w:w="0" w:type="dxa"/>
-            </w:tcMar>
-          </w:tcPr>
-          <w:p>
-            <w:pPr>
-              <w:pBdr>
-                <w:top w:val="nil"/>
-                <w:left w:val="nil"/>
-                <w:bottom w:val="nil"/>
-                <w:right w:val="nil"/>
-                <w:between w:val="nil"/>
-              </w:pBdr>
-              <w:spacing w:line="275" w:lineRule="auto"/>
-              <w:rPr>
-                <w:rFonts w:ascii="Google Sans Text" w:eastAsia="Google Sans Text" w:hAnsi="Google Sans Text" w:cs="Google Sans Text"/>
-              </w:rPr>
-            </w:pPr>
-            <w:r>
-              <w:rPr>
-                <w:rFonts w:ascii="Google Sans Text" w:eastAsia="Google Sans Text" w:hAnsi="Google Sans Text" w:cs="Google Sans Text"/>
-              </w:rPr>
-              <w:t>Εξάρτημα</w:t>
-            </w:r>
-          </w:p>
-        </w:tc>
-        <w:tc>
-          <w:tcPr>
-            <w:tcW w:w="1872" w:type="dxa"/>
-            <w:tcBorders>
-              <w:top w:val="single" w:sz="6" w:space="0" w:color="000000"/>
-              <w:left w:val="single" w:sz="6" w:space="0" w:color="000000"/>
-              <w:bottom w:val="single" w:sz="6" w:space="0" w:color="000000"/>
-              <w:right w:val="single" w:sz="6" w:space="0" w:color="000000"/>
-            </w:tcBorders>
-            <w:shd w:val="clear" w:color="auto" w:fill="auto"/>
-            <w:tcMar>
-              <w:top w:w="0" w:type="dxa"/>
-              <w:left w:w="0" w:type="dxa"/>
-              <w:bottom w:w="0" w:type="dxa"/>
-              <w:right w:w="0" w:type="dxa"/>
-            </w:tcMar>
-          </w:tcPr>
-          <w:p>
-            <w:pPr>
-              <w:pBdr>
-                <w:top w:val="nil"/>
-                <w:left w:val="nil"/>
-                <w:bottom w:val="nil"/>
-                <w:right w:val="nil"/>
-                <w:between w:val="nil"/>
-              </w:pBdr>
-              <w:spacing w:line="275" w:lineRule="auto"/>
-              <w:rPr>
-                <w:rFonts w:ascii="Google Sans Text" w:eastAsia="Google Sans Text" w:hAnsi="Google Sans Text" w:cs="Google Sans Text"/>
-              </w:rPr>
-            </w:pPr>
-            <w:r>
-              <w:rPr>
-                <w:rFonts w:ascii="Google Sans Text" w:eastAsia="Google Sans Text" w:hAnsi="Google Sans Text" w:cs="Google Sans Text"/>
-              </w:rPr>
-              <w:t>Κύρια Λειτουργία</w:t>
-            </w:r>
-          </w:p>
-        </w:tc>
-        <w:tc>
-          <w:tcPr>
-            <w:tcW w:w="1872" w:type="dxa"/>
-            <w:tcBorders>
-              <w:top w:val="single" w:sz="6" w:space="0" w:color="000000"/>
-              <w:left w:val="single" w:sz="6" w:space="0" w:color="000000"/>
-              <w:bottom w:val="single" w:sz="6" w:space="0" w:color="000000"/>
-              <w:right w:val="single" w:sz="6" w:space="0" w:color="000000"/>
-            </w:tcBorders>
-            <w:shd w:val="clear" w:color="auto" w:fill="auto"/>
-            <w:tcMar>
-              <w:top w:w="0" w:type="dxa"/>
-              <w:left w:w="0" w:type="dxa"/>
-              <w:bottom w:w="0" w:type="dxa"/>
-              <w:right w:w="0" w:type="dxa"/>
-            </w:tcMar>
-          </w:tcPr>
-          <w:p>
-            <w:pPr>
-              <w:pBdr>
-                <w:top w:val="nil"/>
-                <w:left w:val="nil"/>
-                <w:bottom w:val="nil"/>
-                <w:right w:val="nil"/>
-                <w:between w:val="nil"/>
-              </w:pBdr>
-              <w:spacing w:line="275" w:lineRule="auto"/>
-              <w:rPr>
-                <w:rFonts w:ascii="Google Sans Text" w:eastAsia="Google Sans Text" w:hAnsi="Google Sans Text" w:cs="Google Sans Text"/>
-              </w:rPr>
-            </w:pPr>
-            <w:r>
-              <w:rPr>
-                <w:rFonts w:ascii="Google Sans Text" w:eastAsia="Google Sans Text" w:hAnsi="Google Sans Text" w:cs="Google Sans Text"/>
-              </w:rPr>
-              <w:t>Ψυκτικό Υγρό</w:t>
-            </w:r>
-          </w:p>
-        </w:tc>
-        <w:tc>
-          <w:tcPr>
-            <w:tcW w:w="1872" w:type="dxa"/>
-            <w:tcBorders>
-              <w:top w:val="single" w:sz="6" w:space="0" w:color="000000"/>
-              <w:left w:val="single" w:sz="6" w:space="0" w:color="000000"/>
-              <w:bottom w:val="single" w:sz="6" w:space="0" w:color="000000"/>
-              <w:right w:val="single" w:sz="6" w:space="0" w:color="000000"/>
-            </w:tcBorders>
-            <w:shd w:val="clear" w:color="auto" w:fill="auto"/>
-            <w:tcMar>
-              <w:top w:w="0" w:type="dxa"/>
-              <w:left w:w="0" w:type="dxa"/>
-              <w:bottom w:w="0" w:type="dxa"/>
-              <w:right w:w="0" w:type="dxa"/>
-            </w:tcMar>
-          </w:tcPr>
-          <w:p>
-            <w:pPr>
-              <w:pBdr>
-                <w:top w:val="nil"/>
-                <w:left w:val="nil"/>
-                <w:bottom w:val="nil"/>
-                <w:right w:val="nil"/>
-                <w:between w:val="nil"/>
-              </w:pBdr>
-              <w:spacing w:line="275" w:lineRule="auto"/>
-              <w:rPr>
-                <w:rFonts w:ascii="Google Sans Text" w:eastAsia="Google Sans Text" w:hAnsi="Google Sans Text" w:cs="Google Sans Text"/>
-              </w:rPr>
-            </w:pPr>
-            <w:r>
-              <w:rPr>
-                <w:rFonts w:ascii="Google Sans Text" w:eastAsia="Google Sans Text" w:hAnsi="Google Sans Text" w:cs="Google Sans Text"/>
-              </w:rPr>
-              <w:t>Τυπική Θερμοκρασία Λειτουργίας (°C)</w:t>
-            </w:r>
-          </w:p>
-        </w:tc>
-        <w:tc>
-          <w:tcPr>
-            <w:tcW w:w="1872" w:type="dxa"/>
-            <w:tcBorders>
-              <w:top w:val="single" w:sz="6" w:space="0" w:color="000000"/>
-              <w:left w:val="single" w:sz="6" w:space="0" w:color="000000"/>
-              <w:bottom w:val="single" w:sz="6" w:space="0" w:color="000000"/>
-              <w:right w:val="single" w:sz="6" w:space="0" w:color="000000"/>
-            </w:tcBorders>
-            <w:shd w:val="clear" w:color="auto" w:fill="auto"/>
-            <w:tcMar>
-              <w:top w:w="0" w:type="dxa"/>
-              <w:left w:w="0" w:type="dxa"/>
-              <w:bottom w:w="0" w:type="dxa"/>
-              <w:right w:w="0" w:type="dxa"/>
-            </w:tcMar>
-          </w:tcPr>
-          <w:p>
-            <w:pPr>
-              <w:pBdr>
-                <w:top w:val="nil"/>
-                <w:left w:val="nil"/>
-                <w:bottom w:val="nil"/>
-                <w:right w:val="nil"/>
-                <w:between w:val="nil"/>
-              </w:pBdr>
-              <w:spacing w:line="275" w:lineRule="auto"/>
-              <w:rPr>
-                <w:rFonts w:ascii="Google Sans Text" w:eastAsia="Google Sans Text" w:hAnsi="Google Sans Text" w:cs="Google Sans Text"/>
-              </w:rPr>
-            </w:pPr>
-            <w:r>
-              <w:rPr>
-                <w:rFonts w:ascii="Google Sans Text" w:eastAsia="Google Sans Text" w:hAnsi="Google Sans Text" w:cs="Google Sans Text"/>
-              </w:rPr>
-              <w:t>Κύρια Πρόκληση</w:t>
-            </w:r>
-          </w:p>
-        </w:tc>
-      </w:tr>
-      <w:tr>
-        <w:tc>
-          <w:tcPr>
-            <w:tcW w:w="1872" w:type="dxa"/>
-            <w:tcBorders>
-              <w:top w:val="single" w:sz="6" w:space="0" w:color="000000"/>
-              <w:left w:val="single" w:sz="6" w:space="0" w:color="000000"/>
-              <w:bottom w:val="single" w:sz="6" w:space="0" w:color="000000"/>
-              <w:right w:val="single" w:sz="6" w:space="0" w:color="000000"/>
-            </w:tcBorders>
-            <w:shd w:val="clear" w:color="auto" w:fill="auto"/>
-            <w:tcMar>
-              <w:top w:w="0" w:type="dxa"/>
-              <w:left w:w="0" w:type="dxa"/>
-              <w:bottom w:w="0" w:type="dxa"/>
-              <w:right w:w="0" w:type="dxa"/>
-            </w:tcMar>
-          </w:tcPr>
-          <w:p>
-            <w:pPr>
-              <w:pBdr>
-                <w:top w:val="nil"/>
-                <w:left w:val="nil"/>
-                <w:bottom w:val="nil"/>
-                <w:right w:val="nil"/>
-                <w:between w:val="nil"/>
-              </w:pBdr>
-              <w:spacing w:line="275" w:lineRule="auto"/>
-              <w:rPr>
-                <w:rFonts w:ascii="Google Sans Text" w:eastAsia="Google Sans Text" w:hAnsi="Google Sans Text" w:cs="Google Sans Text"/>
-              </w:rPr>
-            </w:pPr>
-            <w:r>
-              <w:rPr>
-                <w:rFonts w:ascii="Google Sans Text" w:eastAsia="Google Sans Text" w:hAnsi="Google Sans Text" w:cs="Google Sans Text"/>
-              </w:rPr>
-              <w:t>Κινητήρας Εσωτερικής Καύσης (</w:t>
-            </w:r>
-            <w:proofErr w:type="spellStart"/>
-            <w:r>
-              <w:rPr>
-                <w:rFonts w:ascii="Google Sans Text" w:eastAsia="Google Sans Text" w:hAnsi="Google Sans Text" w:cs="Google Sans Text"/>
-              </w:rPr>
-              <w:t>ICE</w:t>
-            </w:r>
-            <w:proofErr w:type="spellEnd"/>
-            <w:r>
-              <w:rPr>
-                <w:rFonts w:ascii="Google Sans Text" w:eastAsia="Google Sans Text" w:hAnsi="Google Sans Text" w:cs="Google Sans Text"/>
-              </w:rPr>
-              <w:t>)</w:t>
-            </w:r>
-          </w:p>
-        </w:tc>
-        <w:tc>
-          <w:tcPr>
-            <w:tcW w:w="1872" w:type="dxa"/>
-            <w:tcBorders>
-              <w:top w:val="single" w:sz="6" w:space="0" w:color="000000"/>
-              <w:left w:val="single" w:sz="6" w:space="0" w:color="000000"/>
-              <w:bottom w:val="single" w:sz="6" w:space="0" w:color="000000"/>
-              <w:right w:val="single" w:sz="6" w:space="0" w:color="000000"/>
-            </w:tcBorders>
-            <w:shd w:val="clear" w:color="auto" w:fill="auto"/>
-            <w:tcMar>
-              <w:top w:w="0" w:type="dxa"/>
-              <w:left w:w="0" w:type="dxa"/>
-              <w:bottom w:w="0" w:type="dxa"/>
-              <w:right w:w="0" w:type="dxa"/>
-            </w:tcMar>
-          </w:tcPr>
-          <w:p>
-            <w:pPr>
-              <w:pBdr>
-                <w:top w:val="nil"/>
-                <w:left w:val="nil"/>
-                <w:bottom w:val="nil"/>
-                <w:right w:val="nil"/>
-                <w:between w:val="nil"/>
-              </w:pBdr>
-              <w:spacing w:line="275" w:lineRule="auto"/>
-              <w:rPr>
-                <w:rFonts w:ascii="Google Sans Text" w:eastAsia="Google Sans Text" w:hAnsi="Google Sans Text" w:cs="Google Sans Text"/>
-              </w:rPr>
-            </w:pPr>
-            <w:r>
-              <w:rPr>
-                <w:rFonts w:ascii="Google Sans Text" w:eastAsia="Google Sans Text" w:hAnsi="Google Sans Text" w:cs="Google Sans Text"/>
-              </w:rPr>
-              <w:t>Παραγωγή ισχύος</w:t>
-            </w:r>
-          </w:p>
-        </w:tc>
-        <w:tc>
-          <w:tcPr>
-            <w:tcW w:w="1872" w:type="dxa"/>
-            <w:tcBorders>
-              <w:top w:val="single" w:sz="6" w:space="0" w:color="000000"/>
-              <w:left w:val="single" w:sz="6" w:space="0" w:color="000000"/>
-              <w:bottom w:val="single" w:sz="6" w:space="0" w:color="000000"/>
-              <w:right w:val="single" w:sz="6" w:space="0" w:color="000000"/>
-            </w:tcBorders>
-            <w:shd w:val="clear" w:color="auto" w:fill="auto"/>
-            <w:tcMar>
-              <w:top w:w="0" w:type="dxa"/>
-              <w:left w:w="0" w:type="dxa"/>
-              <w:bottom w:w="0" w:type="dxa"/>
-              <w:right w:w="0" w:type="dxa"/>
-            </w:tcMar>
-          </w:tcPr>
-          <w:p>
-            <w:pPr>
-              <w:pBdr>
-                <w:top w:val="nil"/>
-                <w:left w:val="nil"/>
-                <w:bottom w:val="nil"/>
-                <w:right w:val="nil"/>
-                <w:between w:val="nil"/>
-              </w:pBdr>
-              <w:spacing w:line="275" w:lineRule="auto"/>
-              <w:rPr>
-                <w:rFonts w:ascii="Google Sans Text" w:eastAsia="Google Sans Text" w:hAnsi="Google Sans Text" w:cs="Google Sans Text"/>
-              </w:rPr>
-            </w:pPr>
-            <w:r>
-              <w:rPr>
-                <w:rFonts w:ascii="Google Sans Text" w:eastAsia="Google Sans Text" w:hAnsi="Google Sans Text" w:cs="Google Sans Text"/>
-              </w:rPr>
-              <w:t>Μείγμα Νερού/</w:t>
-            </w:r>
-            <w:proofErr w:type="spellStart"/>
-            <w:r>
-              <w:rPr>
-                <w:rFonts w:ascii="Google Sans Text" w:eastAsia="Google Sans Text" w:hAnsi="Google Sans Text" w:cs="Google Sans Text"/>
-              </w:rPr>
-              <w:t>Γλυκόλης</w:t>
-            </w:r>
-            <w:proofErr w:type="spellEnd"/>
-            <w:r>
-              <w:rPr>
-                <w:rFonts w:ascii="Google Sans Text" w:eastAsia="Google Sans Text" w:hAnsi="Google Sans Text" w:cs="Google Sans Text"/>
-              </w:rPr>
-              <w:t xml:space="preserve"> υπό πίεση</w:t>
-            </w:r>
-          </w:p>
-        </w:tc>
-        <w:tc>
-          <w:tcPr>
-            <w:tcW w:w="1872" w:type="dxa"/>
-            <w:tcBorders>
-              <w:top w:val="single" w:sz="6" w:space="0" w:color="000000"/>
-              <w:left w:val="single" w:sz="6" w:space="0" w:color="000000"/>
-              <w:bottom w:val="single" w:sz="6" w:space="0" w:color="000000"/>
-              <w:right w:val="single" w:sz="6" w:space="0" w:color="000000"/>
-            </w:tcBorders>
-            <w:shd w:val="clear" w:color="auto" w:fill="auto"/>
-            <w:tcMar>
-              <w:top w:w="0" w:type="dxa"/>
-              <w:left w:w="0" w:type="dxa"/>
-              <w:bottom w:w="0" w:type="dxa"/>
-              <w:right w:w="0" w:type="dxa"/>
-            </w:tcMar>
-          </w:tcPr>
-          <w:p>
-            <w:pPr>
-              <w:pBdr>
-                <w:top w:val="nil"/>
-                <w:left w:val="nil"/>
-                <w:bottom w:val="nil"/>
-                <w:right w:val="nil"/>
-                <w:between w:val="nil"/>
-              </w:pBdr>
-              <w:spacing w:line="275" w:lineRule="auto"/>
-              <w:rPr>
-                <w:rFonts w:ascii="Google Sans Text" w:eastAsia="Google Sans Text" w:hAnsi="Google Sans Text" w:cs="Google Sans Text"/>
-              </w:rPr>
-            </w:pPr>
-            <w:r>
-              <w:rPr>
-                <w:rFonts w:ascii="Google Sans Text" w:eastAsia="Google Sans Text" w:hAnsi="Google Sans Text" w:cs="Google Sans Text"/>
-              </w:rPr>
-              <w:t>~120</w:t>
-            </w:r>
-          </w:p>
-        </w:tc>
-        <w:tc>
-          <w:tcPr>
-            <w:tcW w:w="1872" w:type="dxa"/>
-            <w:tcBorders>
-              <w:top w:val="single" w:sz="6" w:space="0" w:color="000000"/>
-              <w:left w:val="single" w:sz="6" w:space="0" w:color="000000"/>
-              <w:bottom w:val="single" w:sz="6" w:space="0" w:color="000000"/>
-              <w:right w:val="single" w:sz="6" w:space="0" w:color="000000"/>
-            </w:tcBorders>
-            <w:shd w:val="clear" w:color="auto" w:fill="auto"/>
-            <w:tcMar>
-              <w:top w:w="0" w:type="dxa"/>
-              <w:left w:w="0" w:type="dxa"/>
-              <w:bottom w:w="0" w:type="dxa"/>
-              <w:right w:w="0" w:type="dxa"/>
-            </w:tcMar>
-          </w:tcPr>
-          <w:p>
-            <w:pPr>
-              <w:pBdr>
-                <w:top w:val="nil"/>
-                <w:left w:val="nil"/>
-                <w:bottom w:val="nil"/>
-                <w:right w:val="nil"/>
-                <w:between w:val="nil"/>
-              </w:pBdr>
-              <w:spacing w:line="275" w:lineRule="auto"/>
-              <w:rPr>
-                <w:rFonts w:ascii="Google Sans Text" w:eastAsia="Google Sans Text" w:hAnsi="Google Sans Text" w:cs="Google Sans Text"/>
-              </w:rPr>
-            </w:pPr>
-            <w:r>
-              <w:rPr>
-                <w:rFonts w:ascii="Google Sans Text" w:eastAsia="Google Sans Text" w:hAnsi="Google Sans Text" w:cs="Google Sans Text"/>
-              </w:rPr>
-              <w:t>Μεγιστοποίηση αποβολής θερμότητας με ελάχιστο μέγεθος ψυγείου</w:t>
-            </w:r>
-          </w:p>
-        </w:tc>
-      </w:tr>
-      <w:tr>
-        <w:tc>
-          <w:tcPr>
-            <w:tcW w:w="1872" w:type="dxa"/>
-            <w:tcBorders>
-              <w:top w:val="single" w:sz="6" w:space="0" w:color="000000"/>
-              <w:left w:val="single" w:sz="6" w:space="0" w:color="000000"/>
-              <w:bottom w:val="single" w:sz="6" w:space="0" w:color="000000"/>
-              <w:right w:val="single" w:sz="6" w:space="0" w:color="000000"/>
-            </w:tcBorders>
-            <w:shd w:val="clear" w:color="auto" w:fill="auto"/>
-            <w:tcMar>
-              <w:top w:w="0" w:type="dxa"/>
-              <w:left w:w="0" w:type="dxa"/>
-              <w:bottom w:w="0" w:type="dxa"/>
-              <w:right w:w="0" w:type="dxa"/>
-            </w:tcMar>
-          </w:tcPr>
-          <w:p>
-            <w:pPr>
-              <w:pBdr>
-                <w:top w:val="nil"/>
-                <w:left w:val="nil"/>
-                <w:bottom w:val="nil"/>
-                <w:right w:val="nil"/>
-                <w:between w:val="nil"/>
-              </w:pBdr>
-              <w:spacing w:line="275" w:lineRule="auto"/>
-              <w:rPr>
-                <w:rFonts w:ascii="Google Sans Text" w:eastAsia="Google Sans Text" w:hAnsi="Google Sans Text" w:cs="Google Sans Text"/>
-              </w:rPr>
-            </w:pPr>
-            <w:r>
-              <w:rPr>
-                <w:rFonts w:ascii="Google Sans Text" w:eastAsia="Google Sans Text" w:hAnsi="Google Sans Text" w:cs="Google Sans Text"/>
-              </w:rPr>
-              <w:t>Λάδι Κινητήρα</w:t>
-            </w:r>
-          </w:p>
-        </w:tc>
-        <w:tc>
-          <w:tcPr>
-            <w:tcW w:w="1872" w:type="dxa"/>
-            <w:tcBorders>
-              <w:top w:val="single" w:sz="6" w:space="0" w:color="000000"/>
-              <w:left w:val="single" w:sz="6" w:space="0" w:color="000000"/>
-              <w:bottom w:val="single" w:sz="6" w:space="0" w:color="000000"/>
-              <w:right w:val="single" w:sz="6" w:space="0" w:color="000000"/>
-            </w:tcBorders>
-            <w:shd w:val="clear" w:color="auto" w:fill="auto"/>
-            <w:tcMar>
-              <w:top w:w="0" w:type="dxa"/>
-              <w:left w:w="0" w:type="dxa"/>
-              <w:bottom w:w="0" w:type="dxa"/>
-              <w:right w:w="0" w:type="dxa"/>
-            </w:tcMar>
-          </w:tcPr>
-          <w:p>
-            <w:pPr>
-              <w:pBdr>
-                <w:top w:val="nil"/>
-                <w:left w:val="nil"/>
-                <w:bottom w:val="nil"/>
-                <w:right w:val="nil"/>
-                <w:between w:val="nil"/>
-              </w:pBdr>
-              <w:spacing w:line="275" w:lineRule="auto"/>
-              <w:rPr>
-                <w:rFonts w:ascii="Google Sans Text" w:eastAsia="Google Sans Text" w:hAnsi="Google Sans Text" w:cs="Google Sans Text"/>
-              </w:rPr>
-            </w:pPr>
-            <w:r>
-              <w:rPr>
-                <w:rFonts w:ascii="Google Sans Text" w:eastAsia="Google Sans Text" w:hAnsi="Google Sans Text" w:cs="Google Sans Text"/>
-              </w:rPr>
-              <w:t>Λίπανση &amp; Ψύξη</w:t>
-            </w:r>
-          </w:p>
-        </w:tc>
-        <w:tc>
-          <w:tcPr>
-            <w:tcW w:w="1872" w:type="dxa"/>
-            <w:tcBorders>
-              <w:top w:val="single" w:sz="6" w:space="0" w:color="000000"/>
-              <w:left w:val="single" w:sz="6" w:space="0" w:color="000000"/>
-              <w:bottom w:val="single" w:sz="6" w:space="0" w:color="000000"/>
-              <w:right w:val="single" w:sz="6" w:space="0" w:color="000000"/>
-            </w:tcBorders>
-            <w:shd w:val="clear" w:color="auto" w:fill="auto"/>
-            <w:tcMar>
-              <w:top w:w="0" w:type="dxa"/>
-              <w:left w:w="0" w:type="dxa"/>
-              <w:bottom w:w="0" w:type="dxa"/>
-              <w:right w:w="0" w:type="dxa"/>
-            </w:tcMar>
-          </w:tcPr>
-          <w:p>
-            <w:pPr>
-              <w:pBdr>
-                <w:top w:val="nil"/>
-                <w:left w:val="nil"/>
-                <w:bottom w:val="nil"/>
-                <w:right w:val="nil"/>
-                <w:between w:val="nil"/>
-              </w:pBdr>
-              <w:spacing w:line="275" w:lineRule="auto"/>
-              <w:rPr>
-                <w:rFonts w:ascii="Google Sans Text" w:eastAsia="Google Sans Text" w:hAnsi="Google Sans Text" w:cs="Google Sans Text"/>
-              </w:rPr>
-            </w:pPr>
-            <w:r>
-              <w:rPr>
-                <w:rFonts w:ascii="Google Sans Text" w:eastAsia="Google Sans Text" w:hAnsi="Google Sans Text" w:cs="Google Sans Text"/>
-              </w:rPr>
-              <w:t>Συνθετικό αγωνιστικό λάδι</w:t>
-            </w:r>
-          </w:p>
-        </w:tc>
-        <w:tc>
-          <w:tcPr>
-            <w:tcW w:w="1872" w:type="dxa"/>
-            <w:tcBorders>
-              <w:top w:val="single" w:sz="6" w:space="0" w:color="000000"/>
-              <w:left w:val="single" w:sz="6" w:space="0" w:color="000000"/>
-              <w:bottom w:val="single" w:sz="6" w:space="0" w:color="000000"/>
-              <w:right w:val="single" w:sz="6" w:space="0" w:color="000000"/>
-            </w:tcBorders>
-            <w:shd w:val="clear" w:color="auto" w:fill="auto"/>
-            <w:tcMar>
-              <w:top w:w="0" w:type="dxa"/>
-              <w:left w:w="0" w:type="dxa"/>
-              <w:bottom w:w="0" w:type="dxa"/>
-              <w:right w:w="0" w:type="dxa"/>
-            </w:tcMar>
-          </w:tcPr>
-          <w:p>
-            <w:pPr>
-              <w:pBdr>
-                <w:top w:val="nil"/>
-                <w:left w:val="nil"/>
-                <w:bottom w:val="nil"/>
-                <w:right w:val="nil"/>
-                <w:between w:val="nil"/>
-              </w:pBdr>
-              <w:spacing w:line="275" w:lineRule="auto"/>
-              <w:rPr>
-                <w:rFonts w:ascii="Google Sans Text" w:eastAsia="Google Sans Text" w:hAnsi="Google Sans Text" w:cs="Google Sans Text"/>
-              </w:rPr>
-            </w:pPr>
-            <w:r>
-              <w:rPr>
-                <w:rFonts w:ascii="Google Sans Text" w:eastAsia="Google Sans Text" w:hAnsi="Google Sans Text" w:cs="Google Sans Text"/>
-              </w:rPr>
-              <w:t>100 - 150</w:t>
-            </w:r>
-          </w:p>
-        </w:tc>
-        <w:tc>
-          <w:tcPr>
-            <w:tcW w:w="1872" w:type="dxa"/>
-            <w:tcBorders>
-              <w:top w:val="single" w:sz="6" w:space="0" w:color="000000"/>
-              <w:left w:val="single" w:sz="6" w:space="0" w:color="000000"/>
-              <w:bottom w:val="single" w:sz="6" w:space="0" w:color="000000"/>
-              <w:right w:val="single" w:sz="6" w:space="0" w:color="000000"/>
-            </w:tcBorders>
-            <w:shd w:val="clear" w:color="auto" w:fill="auto"/>
-            <w:tcMar>
-              <w:top w:w="0" w:type="dxa"/>
-              <w:left w:w="0" w:type="dxa"/>
-              <w:bottom w:w="0" w:type="dxa"/>
-              <w:right w:w="0" w:type="dxa"/>
-            </w:tcMar>
-          </w:tcPr>
-          <w:p>
-            <w:pPr>
-              <w:pBdr>
-                <w:top w:val="nil"/>
-                <w:left w:val="nil"/>
-                <w:bottom w:val="nil"/>
-                <w:right w:val="nil"/>
-                <w:between w:val="nil"/>
-              </w:pBdr>
-              <w:spacing w:line="275" w:lineRule="auto"/>
-              <w:rPr>
-                <w:rFonts w:ascii="Google Sans Text" w:eastAsia="Google Sans Text" w:hAnsi="Google Sans Text" w:cs="Google Sans Text"/>
-              </w:rPr>
-            </w:pPr>
-            <w:r>
-              <w:rPr>
-                <w:rFonts w:ascii="Google Sans Text" w:eastAsia="Google Sans Text" w:hAnsi="Google Sans Text" w:cs="Google Sans Text"/>
-              </w:rPr>
-              <w:t xml:space="preserve">Διατήρηση ιξώδους υπό </w:t>
-            </w:r>
-            <w:r>
-              <w:rPr>
-                <w:rFonts w:ascii="Google Sans Text" w:eastAsia="Google Sans Text" w:hAnsi="Google Sans Text" w:cs="Google Sans Text"/>
-              </w:rPr>
-              <w:lastRenderedPageBreak/>
-              <w:t>ακραίες συνθήκες</w:t>
-            </w:r>
-          </w:p>
-        </w:tc>
-      </w:tr>
-      <w:tr>
-        <w:tc>
-          <w:tcPr>
-            <w:tcW w:w="1872" w:type="dxa"/>
-            <w:tcBorders>
-              <w:top w:val="single" w:sz="6" w:space="0" w:color="000000"/>
-              <w:left w:val="single" w:sz="6" w:space="0" w:color="000000"/>
-              <w:bottom w:val="single" w:sz="6" w:space="0" w:color="000000"/>
-              <w:right w:val="single" w:sz="6" w:space="0" w:color="000000"/>
-            </w:tcBorders>
-            <w:shd w:val="clear" w:color="auto" w:fill="auto"/>
-            <w:tcMar>
-              <w:top w:w="0" w:type="dxa"/>
-              <w:left w:w="0" w:type="dxa"/>
-              <w:bottom w:w="0" w:type="dxa"/>
-              <w:right w:w="0" w:type="dxa"/>
-            </w:tcMar>
-          </w:tcPr>
-          <w:p>
-            <w:pPr>
-              <w:pBdr>
-                <w:top w:val="nil"/>
-                <w:left w:val="nil"/>
-                <w:bottom w:val="nil"/>
-                <w:right w:val="nil"/>
-                <w:between w:val="nil"/>
-              </w:pBdr>
-              <w:spacing w:line="275" w:lineRule="auto"/>
-              <w:rPr>
-                <w:rFonts w:ascii="Google Sans Text" w:eastAsia="Google Sans Text" w:hAnsi="Google Sans Text" w:cs="Google Sans Text"/>
-              </w:rPr>
-            </w:pPr>
-            <w:proofErr w:type="spellStart"/>
-            <w:r>
-              <w:rPr>
-                <w:rFonts w:ascii="Google Sans Text" w:eastAsia="Google Sans Text" w:hAnsi="Google Sans Text" w:cs="Google Sans Text"/>
-              </w:rPr>
-              <w:lastRenderedPageBreak/>
-              <w:t>Intercooler</w:t>
-            </w:r>
-            <w:proofErr w:type="spellEnd"/>
-            <w:r>
-              <w:rPr>
-                <w:rFonts w:ascii="Google Sans Text" w:eastAsia="Google Sans Text" w:hAnsi="Google Sans Text" w:cs="Google Sans Text"/>
-              </w:rPr>
-              <w:t xml:space="preserve"> (</w:t>
-            </w:r>
-            <w:proofErr w:type="spellStart"/>
-            <w:r>
-              <w:rPr>
-                <w:rFonts w:ascii="Google Sans Text" w:eastAsia="Google Sans Text" w:hAnsi="Google Sans Text" w:cs="Google Sans Text"/>
-              </w:rPr>
-              <w:t>CAC</w:t>
-            </w:r>
-            <w:proofErr w:type="spellEnd"/>
-            <w:r>
-              <w:rPr>
-                <w:rFonts w:ascii="Google Sans Text" w:eastAsia="Google Sans Text" w:hAnsi="Google Sans Text" w:cs="Google Sans Text"/>
-              </w:rPr>
-              <w:t>)</w:t>
-            </w:r>
-          </w:p>
-        </w:tc>
-        <w:tc>
-          <w:tcPr>
-            <w:tcW w:w="1872" w:type="dxa"/>
-            <w:tcBorders>
-              <w:top w:val="single" w:sz="6" w:space="0" w:color="000000"/>
-              <w:left w:val="single" w:sz="6" w:space="0" w:color="000000"/>
-              <w:bottom w:val="single" w:sz="6" w:space="0" w:color="000000"/>
-              <w:right w:val="single" w:sz="6" w:space="0" w:color="000000"/>
-            </w:tcBorders>
-            <w:shd w:val="clear" w:color="auto" w:fill="auto"/>
-            <w:tcMar>
-              <w:top w:w="0" w:type="dxa"/>
-              <w:left w:w="0" w:type="dxa"/>
-              <w:bottom w:w="0" w:type="dxa"/>
-              <w:right w:w="0" w:type="dxa"/>
-            </w:tcMar>
-          </w:tcPr>
-          <w:p>
-            <w:pPr>
-              <w:pBdr>
-                <w:top w:val="nil"/>
-                <w:left w:val="nil"/>
-                <w:bottom w:val="nil"/>
-                <w:right w:val="nil"/>
-                <w:between w:val="nil"/>
-              </w:pBdr>
-              <w:spacing w:line="275" w:lineRule="auto"/>
-              <w:rPr>
-                <w:rFonts w:ascii="Google Sans Text" w:eastAsia="Google Sans Text" w:hAnsi="Google Sans Text" w:cs="Google Sans Text"/>
-              </w:rPr>
-            </w:pPr>
-            <w:r>
-              <w:rPr>
-                <w:rFonts w:ascii="Google Sans Text" w:eastAsia="Google Sans Text" w:hAnsi="Google Sans Text" w:cs="Google Sans Text"/>
-              </w:rPr>
-              <w:t>Ψύξη πεπιεσμένου αέρα εισαγωγής</w:t>
-            </w:r>
-          </w:p>
-        </w:tc>
-        <w:tc>
-          <w:tcPr>
-            <w:tcW w:w="1872" w:type="dxa"/>
-            <w:tcBorders>
-              <w:top w:val="single" w:sz="6" w:space="0" w:color="000000"/>
-              <w:left w:val="single" w:sz="6" w:space="0" w:color="000000"/>
-              <w:bottom w:val="single" w:sz="6" w:space="0" w:color="000000"/>
-              <w:right w:val="single" w:sz="6" w:space="0" w:color="000000"/>
-            </w:tcBorders>
-            <w:shd w:val="clear" w:color="auto" w:fill="auto"/>
-            <w:tcMar>
-              <w:top w:w="0" w:type="dxa"/>
-              <w:left w:w="0" w:type="dxa"/>
-              <w:bottom w:w="0" w:type="dxa"/>
-              <w:right w:w="0" w:type="dxa"/>
-            </w:tcMar>
-          </w:tcPr>
-          <w:p>
-            <w:pPr>
-              <w:pBdr>
-                <w:top w:val="nil"/>
-                <w:left w:val="nil"/>
-                <w:bottom w:val="nil"/>
-                <w:right w:val="nil"/>
-                <w:between w:val="nil"/>
-              </w:pBdr>
-              <w:spacing w:line="275" w:lineRule="auto"/>
-              <w:rPr>
-                <w:rFonts w:ascii="Google Sans Text" w:eastAsia="Google Sans Text" w:hAnsi="Google Sans Text" w:cs="Google Sans Text"/>
-              </w:rPr>
-            </w:pPr>
-            <w:r>
-              <w:rPr>
-                <w:rFonts w:ascii="Google Sans Text" w:eastAsia="Google Sans Text" w:hAnsi="Google Sans Text" w:cs="Google Sans Text"/>
-              </w:rPr>
-              <w:t>Αέρας ή Νερό/</w:t>
-            </w:r>
-            <w:proofErr w:type="spellStart"/>
-            <w:r>
-              <w:rPr>
-                <w:rFonts w:ascii="Google Sans Text" w:eastAsia="Google Sans Text" w:hAnsi="Google Sans Text" w:cs="Google Sans Text"/>
-              </w:rPr>
-              <w:t>Γλυκόλη</w:t>
-            </w:r>
-            <w:proofErr w:type="spellEnd"/>
-          </w:p>
-        </w:tc>
-        <w:tc>
-          <w:tcPr>
-            <w:tcW w:w="1872" w:type="dxa"/>
-            <w:tcBorders>
-              <w:top w:val="single" w:sz="6" w:space="0" w:color="000000"/>
-              <w:left w:val="single" w:sz="6" w:space="0" w:color="000000"/>
-              <w:bottom w:val="single" w:sz="6" w:space="0" w:color="000000"/>
-              <w:right w:val="single" w:sz="6" w:space="0" w:color="000000"/>
-            </w:tcBorders>
-            <w:shd w:val="clear" w:color="auto" w:fill="auto"/>
-            <w:tcMar>
-              <w:top w:w="0" w:type="dxa"/>
-              <w:left w:w="0" w:type="dxa"/>
-              <w:bottom w:w="0" w:type="dxa"/>
-              <w:right w:w="0" w:type="dxa"/>
-            </w:tcMar>
-          </w:tcPr>
-          <w:p>
-            <w:pPr>
-              <w:pBdr>
-                <w:top w:val="nil"/>
-                <w:left w:val="nil"/>
-                <w:bottom w:val="nil"/>
-                <w:right w:val="nil"/>
-                <w:between w:val="nil"/>
-              </w:pBdr>
-              <w:spacing w:line="275" w:lineRule="auto"/>
-              <w:rPr>
-                <w:rFonts w:ascii="Google Sans Text" w:eastAsia="Google Sans Text" w:hAnsi="Google Sans Text" w:cs="Google Sans Text"/>
-              </w:rPr>
-            </w:pPr>
-            <w:r>
-              <w:rPr>
-                <w:rFonts w:ascii="Google Sans Text" w:eastAsia="Google Sans Text" w:hAnsi="Google Sans Text" w:cs="Google Sans Text"/>
-              </w:rPr>
-              <w:t>Μεταβλητή</w:t>
-            </w:r>
-          </w:p>
-        </w:tc>
-        <w:tc>
-          <w:tcPr>
-            <w:tcW w:w="1872" w:type="dxa"/>
-            <w:tcBorders>
-              <w:top w:val="single" w:sz="6" w:space="0" w:color="000000"/>
-              <w:left w:val="single" w:sz="6" w:space="0" w:color="000000"/>
-              <w:bottom w:val="single" w:sz="6" w:space="0" w:color="000000"/>
-              <w:right w:val="single" w:sz="6" w:space="0" w:color="000000"/>
-            </w:tcBorders>
-            <w:shd w:val="clear" w:color="auto" w:fill="auto"/>
-            <w:tcMar>
-              <w:top w:w="0" w:type="dxa"/>
-              <w:left w:w="0" w:type="dxa"/>
-              <w:bottom w:w="0" w:type="dxa"/>
-              <w:right w:w="0" w:type="dxa"/>
-            </w:tcMar>
-          </w:tcPr>
-          <w:p>
-            <w:pPr>
-              <w:pBdr>
-                <w:top w:val="nil"/>
-                <w:left w:val="nil"/>
-                <w:bottom w:val="nil"/>
-                <w:right w:val="nil"/>
-                <w:between w:val="nil"/>
-              </w:pBdr>
-              <w:spacing w:line="275" w:lineRule="auto"/>
-              <w:rPr>
-                <w:rFonts w:ascii="Google Sans Text" w:eastAsia="Google Sans Text" w:hAnsi="Google Sans Text" w:cs="Google Sans Text"/>
-              </w:rPr>
-            </w:pPr>
-            <w:r>
-              <w:rPr>
-                <w:rFonts w:ascii="Google Sans Text" w:eastAsia="Google Sans Text" w:hAnsi="Google Sans Text" w:cs="Google Sans Text"/>
-              </w:rPr>
-              <w:t>Μεγιστοποίηση πυκνότητας αέρα για ισχύ</w:t>
-            </w:r>
-          </w:p>
-        </w:tc>
-      </w:tr>
-      <w:tr>
-        <w:tc>
-          <w:tcPr>
-            <w:tcW w:w="1872" w:type="dxa"/>
-            <w:tcBorders>
-              <w:top w:val="single" w:sz="6" w:space="0" w:color="000000"/>
-              <w:left w:val="single" w:sz="6" w:space="0" w:color="000000"/>
-              <w:bottom w:val="single" w:sz="6" w:space="0" w:color="000000"/>
-              <w:right w:val="single" w:sz="6" w:space="0" w:color="000000"/>
-            </w:tcBorders>
-            <w:shd w:val="clear" w:color="auto" w:fill="auto"/>
-            <w:tcMar>
-              <w:top w:w="0" w:type="dxa"/>
-              <w:left w:w="0" w:type="dxa"/>
-              <w:bottom w:w="0" w:type="dxa"/>
-              <w:right w:w="0" w:type="dxa"/>
-            </w:tcMar>
-          </w:tcPr>
-          <w:p>
-            <w:pPr>
-              <w:pBdr>
-                <w:top w:val="nil"/>
-                <w:left w:val="nil"/>
-                <w:bottom w:val="nil"/>
-                <w:right w:val="nil"/>
-                <w:between w:val="nil"/>
-              </w:pBdr>
-              <w:spacing w:line="275" w:lineRule="auto"/>
-              <w:rPr>
-                <w:rFonts w:ascii="Google Sans Text" w:eastAsia="Google Sans Text" w:hAnsi="Google Sans Text" w:cs="Google Sans Text"/>
-              </w:rPr>
-            </w:pPr>
-            <w:r>
-              <w:rPr>
-                <w:rFonts w:ascii="Google Sans Text" w:eastAsia="Google Sans Text" w:hAnsi="Google Sans Text" w:cs="Google Sans Text"/>
-              </w:rPr>
-              <w:t>Μονάδα Αποθήκευσης Ενέργειας (ES/Μπαταρία)</w:t>
-            </w:r>
-          </w:p>
-        </w:tc>
-        <w:tc>
-          <w:tcPr>
-            <w:tcW w:w="1872" w:type="dxa"/>
-            <w:tcBorders>
-              <w:top w:val="single" w:sz="6" w:space="0" w:color="000000"/>
-              <w:left w:val="single" w:sz="6" w:space="0" w:color="000000"/>
-              <w:bottom w:val="single" w:sz="6" w:space="0" w:color="000000"/>
-              <w:right w:val="single" w:sz="6" w:space="0" w:color="000000"/>
-            </w:tcBorders>
-            <w:shd w:val="clear" w:color="auto" w:fill="auto"/>
-            <w:tcMar>
-              <w:top w:w="0" w:type="dxa"/>
-              <w:left w:w="0" w:type="dxa"/>
-              <w:bottom w:w="0" w:type="dxa"/>
-              <w:right w:w="0" w:type="dxa"/>
-            </w:tcMar>
-          </w:tcPr>
-          <w:p>
-            <w:pPr>
-              <w:pBdr>
-                <w:top w:val="nil"/>
-                <w:left w:val="nil"/>
-                <w:bottom w:val="nil"/>
-                <w:right w:val="nil"/>
-                <w:between w:val="nil"/>
-              </w:pBdr>
-              <w:spacing w:line="275" w:lineRule="auto"/>
-              <w:rPr>
-                <w:rFonts w:ascii="Google Sans Text" w:eastAsia="Google Sans Text" w:hAnsi="Google Sans Text" w:cs="Google Sans Text"/>
-              </w:rPr>
-            </w:pPr>
-            <w:r>
-              <w:rPr>
-                <w:rFonts w:ascii="Google Sans Text" w:eastAsia="Google Sans Text" w:hAnsi="Google Sans Text" w:cs="Google Sans Text"/>
-              </w:rPr>
-              <w:t>Αποθήκευση/Παροχή ηλεκτρικής ενέργειας</w:t>
-            </w:r>
-          </w:p>
-        </w:tc>
-        <w:tc>
-          <w:tcPr>
-            <w:tcW w:w="1872" w:type="dxa"/>
-            <w:tcBorders>
-              <w:top w:val="single" w:sz="6" w:space="0" w:color="000000"/>
-              <w:left w:val="single" w:sz="6" w:space="0" w:color="000000"/>
-              <w:bottom w:val="single" w:sz="6" w:space="0" w:color="000000"/>
-              <w:right w:val="single" w:sz="6" w:space="0" w:color="000000"/>
-            </w:tcBorders>
-            <w:shd w:val="clear" w:color="auto" w:fill="auto"/>
-            <w:tcMar>
-              <w:top w:w="0" w:type="dxa"/>
-              <w:left w:w="0" w:type="dxa"/>
-              <w:bottom w:w="0" w:type="dxa"/>
-              <w:right w:w="0" w:type="dxa"/>
-            </w:tcMar>
-          </w:tcPr>
-          <w:p>
-            <w:pPr>
-              <w:pBdr>
-                <w:top w:val="nil"/>
-                <w:left w:val="nil"/>
-                <w:bottom w:val="nil"/>
-                <w:right w:val="nil"/>
-                <w:between w:val="nil"/>
-              </w:pBdr>
-              <w:spacing w:line="275" w:lineRule="auto"/>
-              <w:rPr>
-                <w:rFonts w:ascii="Google Sans Text" w:eastAsia="Google Sans Text" w:hAnsi="Google Sans Text" w:cs="Google Sans Text"/>
-              </w:rPr>
-            </w:pPr>
-            <w:r>
-              <w:rPr>
-                <w:rFonts w:ascii="Google Sans Text" w:eastAsia="Google Sans Text" w:hAnsi="Google Sans Text" w:cs="Google Sans Text"/>
-              </w:rPr>
-              <w:t>Διηλεκτρικό υγρό (λάδι)</w:t>
-            </w:r>
-          </w:p>
-        </w:tc>
-        <w:tc>
-          <w:tcPr>
-            <w:tcW w:w="1872" w:type="dxa"/>
-            <w:tcBorders>
-              <w:top w:val="single" w:sz="6" w:space="0" w:color="000000"/>
-              <w:left w:val="single" w:sz="6" w:space="0" w:color="000000"/>
-              <w:bottom w:val="single" w:sz="6" w:space="0" w:color="000000"/>
-              <w:right w:val="single" w:sz="6" w:space="0" w:color="000000"/>
-            </w:tcBorders>
-            <w:shd w:val="clear" w:color="auto" w:fill="auto"/>
-            <w:tcMar>
-              <w:top w:w="0" w:type="dxa"/>
-              <w:left w:w="0" w:type="dxa"/>
-              <w:bottom w:w="0" w:type="dxa"/>
-              <w:right w:w="0" w:type="dxa"/>
-            </w:tcMar>
-          </w:tcPr>
-          <w:p>
-            <w:pPr>
-              <w:pBdr>
-                <w:top w:val="nil"/>
-                <w:left w:val="nil"/>
-                <w:bottom w:val="nil"/>
-                <w:right w:val="nil"/>
-                <w:between w:val="nil"/>
-              </w:pBdr>
-              <w:spacing w:line="275" w:lineRule="auto"/>
-              <w:rPr>
-                <w:rFonts w:ascii="Google Sans Text" w:eastAsia="Google Sans Text" w:hAnsi="Google Sans Text" w:cs="Google Sans Text"/>
-              </w:rPr>
-            </w:pPr>
-            <w:r>
-              <w:rPr>
-                <w:rFonts w:ascii="Google Sans Text" w:eastAsia="Google Sans Text" w:hAnsi="Google Sans Text" w:cs="Google Sans Text"/>
-              </w:rPr>
-              <w:t>~50</w:t>
-            </w:r>
-          </w:p>
-        </w:tc>
-        <w:tc>
-          <w:tcPr>
-            <w:tcW w:w="1872" w:type="dxa"/>
-            <w:tcBorders>
-              <w:top w:val="single" w:sz="6" w:space="0" w:color="000000"/>
-              <w:left w:val="single" w:sz="6" w:space="0" w:color="000000"/>
-              <w:bottom w:val="single" w:sz="6" w:space="0" w:color="000000"/>
-              <w:right w:val="single" w:sz="6" w:space="0" w:color="000000"/>
-            </w:tcBorders>
-            <w:shd w:val="clear" w:color="auto" w:fill="auto"/>
-            <w:tcMar>
-              <w:top w:w="0" w:type="dxa"/>
-              <w:left w:w="0" w:type="dxa"/>
-              <w:bottom w:w="0" w:type="dxa"/>
-              <w:right w:w="0" w:type="dxa"/>
-            </w:tcMar>
-          </w:tcPr>
-          <w:p>
-            <w:pPr>
-              <w:pBdr>
-                <w:top w:val="nil"/>
-                <w:left w:val="nil"/>
-                <w:bottom w:val="nil"/>
-                <w:right w:val="nil"/>
-                <w:between w:val="nil"/>
-              </w:pBdr>
-              <w:spacing w:line="275" w:lineRule="auto"/>
-              <w:rPr>
-                <w:rFonts w:ascii="Google Sans Text" w:eastAsia="Google Sans Text" w:hAnsi="Google Sans Text" w:cs="Google Sans Text"/>
-              </w:rPr>
-            </w:pPr>
-            <w:r>
-              <w:rPr>
-                <w:rFonts w:ascii="Google Sans Text" w:eastAsia="Google Sans Text" w:hAnsi="Google Sans Text" w:cs="Google Sans Text"/>
-              </w:rPr>
-              <w:t>Διατήρηση σε πολύ στενό θερμοκρασιακό εύρος για απόδοση</w:t>
-            </w:r>
-          </w:p>
-        </w:tc>
-      </w:tr>
-      <w:tr>
-        <w:tc>
-          <w:tcPr>
-            <w:tcW w:w="1872" w:type="dxa"/>
-            <w:tcBorders>
-              <w:top w:val="single" w:sz="6" w:space="0" w:color="000000"/>
-              <w:left w:val="single" w:sz="6" w:space="0" w:color="000000"/>
-              <w:bottom w:val="single" w:sz="6" w:space="0" w:color="000000"/>
-              <w:right w:val="single" w:sz="6" w:space="0" w:color="000000"/>
-            </w:tcBorders>
-            <w:shd w:val="clear" w:color="auto" w:fill="auto"/>
-            <w:tcMar>
-              <w:top w:w="0" w:type="dxa"/>
-              <w:left w:w="0" w:type="dxa"/>
-              <w:bottom w:w="0" w:type="dxa"/>
-              <w:right w:w="0" w:type="dxa"/>
-            </w:tcMar>
-          </w:tcPr>
-          <w:p>
-            <w:pPr>
-              <w:pBdr>
-                <w:top w:val="nil"/>
-                <w:left w:val="nil"/>
-                <w:bottom w:val="nil"/>
-                <w:right w:val="nil"/>
-                <w:between w:val="nil"/>
-              </w:pBdr>
-              <w:spacing w:line="275" w:lineRule="auto"/>
-              <w:rPr>
-                <w:rFonts w:ascii="Google Sans Text" w:eastAsia="Google Sans Text" w:hAnsi="Google Sans Text" w:cs="Google Sans Text"/>
-              </w:rPr>
-            </w:pPr>
-            <w:proofErr w:type="spellStart"/>
-            <w:r>
-              <w:rPr>
-                <w:rFonts w:ascii="Google Sans Text" w:eastAsia="Google Sans Text" w:hAnsi="Google Sans Text" w:cs="Google Sans Text"/>
-              </w:rPr>
-              <w:t>MGU</w:t>
-            </w:r>
-            <w:proofErr w:type="spellEnd"/>
-            <w:r>
-              <w:rPr>
-                <w:rFonts w:ascii="Google Sans Text" w:eastAsia="Google Sans Text" w:hAnsi="Google Sans Text" w:cs="Google Sans Text"/>
-              </w:rPr>
-              <w:t xml:space="preserve">-K / </w:t>
-            </w:r>
-            <w:proofErr w:type="spellStart"/>
-            <w:r>
-              <w:rPr>
-                <w:rFonts w:ascii="Google Sans Text" w:eastAsia="Google Sans Text" w:hAnsi="Google Sans Text" w:cs="Google Sans Text"/>
-              </w:rPr>
-              <w:t>MGU</w:t>
-            </w:r>
-            <w:proofErr w:type="spellEnd"/>
-            <w:r>
-              <w:rPr>
-                <w:rFonts w:ascii="Google Sans Text" w:eastAsia="Google Sans Text" w:hAnsi="Google Sans Text" w:cs="Google Sans Text"/>
-              </w:rPr>
-              <w:t>-H</w:t>
-            </w:r>
-          </w:p>
-        </w:tc>
-        <w:tc>
-          <w:tcPr>
-            <w:tcW w:w="1872" w:type="dxa"/>
-            <w:tcBorders>
-              <w:top w:val="single" w:sz="6" w:space="0" w:color="000000"/>
-              <w:left w:val="single" w:sz="6" w:space="0" w:color="000000"/>
-              <w:bottom w:val="single" w:sz="6" w:space="0" w:color="000000"/>
-              <w:right w:val="single" w:sz="6" w:space="0" w:color="000000"/>
-            </w:tcBorders>
-            <w:shd w:val="clear" w:color="auto" w:fill="auto"/>
-            <w:tcMar>
-              <w:top w:w="0" w:type="dxa"/>
-              <w:left w:w="0" w:type="dxa"/>
-              <w:bottom w:w="0" w:type="dxa"/>
-              <w:right w:w="0" w:type="dxa"/>
-            </w:tcMar>
-          </w:tcPr>
-          <w:p>
-            <w:pPr>
-              <w:pBdr>
-                <w:top w:val="nil"/>
-                <w:left w:val="nil"/>
-                <w:bottom w:val="nil"/>
-                <w:right w:val="nil"/>
-                <w:between w:val="nil"/>
-              </w:pBdr>
-              <w:spacing w:line="275" w:lineRule="auto"/>
-              <w:rPr>
-                <w:rFonts w:ascii="Google Sans Text" w:eastAsia="Google Sans Text" w:hAnsi="Google Sans Text" w:cs="Google Sans Text"/>
-              </w:rPr>
-            </w:pPr>
-            <w:r>
-              <w:rPr>
-                <w:rFonts w:ascii="Google Sans Text" w:eastAsia="Google Sans Text" w:hAnsi="Google Sans Text" w:cs="Google Sans Text"/>
-              </w:rPr>
-              <w:t>Ανάκτηση/Παροχή ηλεκτρικής ενέργειας</w:t>
-            </w:r>
-          </w:p>
-        </w:tc>
-        <w:tc>
-          <w:tcPr>
-            <w:tcW w:w="1872" w:type="dxa"/>
-            <w:tcBorders>
-              <w:top w:val="single" w:sz="6" w:space="0" w:color="000000"/>
-              <w:left w:val="single" w:sz="6" w:space="0" w:color="000000"/>
-              <w:bottom w:val="single" w:sz="6" w:space="0" w:color="000000"/>
-              <w:right w:val="single" w:sz="6" w:space="0" w:color="000000"/>
-            </w:tcBorders>
-            <w:shd w:val="clear" w:color="auto" w:fill="auto"/>
-            <w:tcMar>
-              <w:top w:w="0" w:type="dxa"/>
-              <w:left w:w="0" w:type="dxa"/>
-              <w:bottom w:w="0" w:type="dxa"/>
-              <w:right w:w="0" w:type="dxa"/>
-            </w:tcMar>
-          </w:tcPr>
-          <w:p>
-            <w:pPr>
-              <w:pBdr>
-                <w:top w:val="nil"/>
-                <w:left w:val="nil"/>
-                <w:bottom w:val="nil"/>
-                <w:right w:val="nil"/>
-                <w:between w:val="nil"/>
-              </w:pBdr>
-              <w:spacing w:line="275" w:lineRule="auto"/>
-              <w:rPr>
-                <w:rFonts w:ascii="Google Sans Text" w:eastAsia="Google Sans Text" w:hAnsi="Google Sans Text" w:cs="Google Sans Text"/>
-              </w:rPr>
-            </w:pPr>
-            <w:r>
-              <w:rPr>
-                <w:rFonts w:ascii="Google Sans Text" w:eastAsia="Google Sans Text" w:hAnsi="Google Sans Text" w:cs="Google Sans Text"/>
-              </w:rPr>
-              <w:t>Διηλεκτρικό υγρό (λάδι)</w:t>
-            </w:r>
-          </w:p>
-        </w:tc>
-        <w:tc>
-          <w:tcPr>
-            <w:tcW w:w="1872" w:type="dxa"/>
-            <w:tcBorders>
-              <w:top w:val="single" w:sz="6" w:space="0" w:color="000000"/>
-              <w:left w:val="single" w:sz="6" w:space="0" w:color="000000"/>
-              <w:bottom w:val="single" w:sz="6" w:space="0" w:color="000000"/>
-              <w:right w:val="single" w:sz="6" w:space="0" w:color="000000"/>
-            </w:tcBorders>
-            <w:shd w:val="clear" w:color="auto" w:fill="auto"/>
-            <w:tcMar>
-              <w:top w:w="0" w:type="dxa"/>
-              <w:left w:w="0" w:type="dxa"/>
-              <w:bottom w:w="0" w:type="dxa"/>
-              <w:right w:w="0" w:type="dxa"/>
-            </w:tcMar>
-          </w:tcPr>
-          <w:p>
-            <w:pPr>
-              <w:pBdr>
-                <w:top w:val="nil"/>
-                <w:left w:val="nil"/>
-                <w:bottom w:val="nil"/>
-                <w:right w:val="nil"/>
-                <w:between w:val="nil"/>
-              </w:pBdr>
-              <w:spacing w:line="275" w:lineRule="auto"/>
-              <w:rPr>
-                <w:rFonts w:ascii="Google Sans Text" w:eastAsia="Google Sans Text" w:hAnsi="Google Sans Text" w:cs="Google Sans Text"/>
-              </w:rPr>
-            </w:pPr>
-            <w:r>
-              <w:rPr>
-                <w:rFonts w:ascii="Google Sans Text" w:eastAsia="Google Sans Text" w:hAnsi="Google Sans Text" w:cs="Google Sans Text"/>
-              </w:rPr>
-              <w:t>~50</w:t>
-            </w:r>
-          </w:p>
-        </w:tc>
-        <w:tc>
-          <w:tcPr>
-            <w:tcW w:w="1872" w:type="dxa"/>
-            <w:tcBorders>
-              <w:top w:val="single" w:sz="6" w:space="0" w:color="000000"/>
-              <w:left w:val="single" w:sz="6" w:space="0" w:color="000000"/>
-              <w:bottom w:val="single" w:sz="6" w:space="0" w:color="000000"/>
-              <w:right w:val="single" w:sz="6" w:space="0" w:color="000000"/>
-            </w:tcBorders>
-            <w:shd w:val="clear" w:color="auto" w:fill="auto"/>
-            <w:tcMar>
-              <w:top w:w="0" w:type="dxa"/>
-              <w:left w:w="0" w:type="dxa"/>
-              <w:bottom w:w="0" w:type="dxa"/>
-              <w:right w:w="0" w:type="dxa"/>
-            </w:tcMar>
-          </w:tcPr>
-          <w:p>
-            <w:pPr>
-              <w:pBdr>
-                <w:top w:val="nil"/>
-                <w:left w:val="nil"/>
-                <w:bottom w:val="nil"/>
-                <w:right w:val="nil"/>
-                <w:between w:val="nil"/>
-              </w:pBdr>
-              <w:spacing w:line="275" w:lineRule="auto"/>
-              <w:rPr>
-                <w:rFonts w:ascii="Google Sans Text" w:eastAsia="Google Sans Text" w:hAnsi="Google Sans Text" w:cs="Google Sans Text"/>
-              </w:rPr>
-            </w:pPr>
-            <w:r>
-              <w:rPr>
-                <w:rFonts w:ascii="Google Sans Text" w:eastAsia="Google Sans Text" w:hAnsi="Google Sans Text" w:cs="Google Sans Text"/>
-              </w:rPr>
-              <w:t>Αποτελεσματική ψύξη σε συμπαγές μέγεθος</w:t>
-            </w:r>
-          </w:p>
-        </w:tc>
-      </w:tr>
-      <w:tr>
-        <w:tc>
-          <w:tcPr>
-            <w:tcW w:w="1872" w:type="dxa"/>
-            <w:tcBorders>
-              <w:top w:val="single" w:sz="6" w:space="0" w:color="000000"/>
-              <w:left w:val="single" w:sz="6" w:space="0" w:color="000000"/>
-              <w:bottom w:val="single" w:sz="6" w:space="0" w:color="000000"/>
-              <w:right w:val="single" w:sz="6" w:space="0" w:color="000000"/>
-            </w:tcBorders>
-            <w:shd w:val="clear" w:color="auto" w:fill="auto"/>
-            <w:tcMar>
-              <w:top w:w="0" w:type="dxa"/>
-              <w:left w:w="0" w:type="dxa"/>
-              <w:bottom w:w="0" w:type="dxa"/>
-              <w:right w:w="0" w:type="dxa"/>
-            </w:tcMar>
-          </w:tcPr>
-          <w:p>
-            <w:pPr>
-              <w:pBdr>
-                <w:top w:val="nil"/>
-                <w:left w:val="nil"/>
-                <w:bottom w:val="nil"/>
-                <w:right w:val="nil"/>
-                <w:between w:val="nil"/>
-              </w:pBdr>
-              <w:spacing w:line="275" w:lineRule="auto"/>
-              <w:rPr>
-                <w:rFonts w:ascii="Google Sans Text" w:eastAsia="Google Sans Text" w:hAnsi="Google Sans Text" w:cs="Google Sans Text"/>
-              </w:rPr>
-            </w:pPr>
-            <w:r>
-              <w:rPr>
-                <w:rFonts w:ascii="Google Sans Text" w:eastAsia="Google Sans Text" w:hAnsi="Google Sans Text" w:cs="Google Sans Text"/>
-              </w:rPr>
-              <w:t>Κιβώτιο Ταχυτήτων</w:t>
-            </w:r>
-          </w:p>
-        </w:tc>
-        <w:tc>
-          <w:tcPr>
-            <w:tcW w:w="1872" w:type="dxa"/>
-            <w:tcBorders>
-              <w:top w:val="single" w:sz="6" w:space="0" w:color="000000"/>
-              <w:left w:val="single" w:sz="6" w:space="0" w:color="000000"/>
-              <w:bottom w:val="single" w:sz="6" w:space="0" w:color="000000"/>
-              <w:right w:val="single" w:sz="6" w:space="0" w:color="000000"/>
-            </w:tcBorders>
-            <w:shd w:val="clear" w:color="auto" w:fill="auto"/>
-            <w:tcMar>
-              <w:top w:w="0" w:type="dxa"/>
-              <w:left w:w="0" w:type="dxa"/>
-              <w:bottom w:w="0" w:type="dxa"/>
-              <w:right w:w="0" w:type="dxa"/>
-            </w:tcMar>
-          </w:tcPr>
-          <w:p>
-            <w:pPr>
-              <w:pBdr>
-                <w:top w:val="nil"/>
-                <w:left w:val="nil"/>
-                <w:bottom w:val="nil"/>
-                <w:right w:val="nil"/>
-                <w:between w:val="nil"/>
-              </w:pBdr>
-              <w:spacing w:line="275" w:lineRule="auto"/>
-              <w:rPr>
-                <w:rFonts w:ascii="Google Sans Text" w:eastAsia="Google Sans Text" w:hAnsi="Google Sans Text" w:cs="Google Sans Text"/>
-              </w:rPr>
-            </w:pPr>
-            <w:r>
-              <w:rPr>
-                <w:rFonts w:ascii="Google Sans Text" w:eastAsia="Google Sans Text" w:hAnsi="Google Sans Text" w:cs="Google Sans Text"/>
-              </w:rPr>
-              <w:t>Μετάδοση ισχύος</w:t>
-            </w:r>
-          </w:p>
-        </w:tc>
-        <w:tc>
-          <w:tcPr>
-            <w:tcW w:w="1872" w:type="dxa"/>
-            <w:tcBorders>
-              <w:top w:val="single" w:sz="6" w:space="0" w:color="000000"/>
-              <w:left w:val="single" w:sz="6" w:space="0" w:color="000000"/>
-              <w:bottom w:val="single" w:sz="6" w:space="0" w:color="000000"/>
-              <w:right w:val="single" w:sz="6" w:space="0" w:color="000000"/>
-            </w:tcBorders>
-            <w:shd w:val="clear" w:color="auto" w:fill="auto"/>
-            <w:tcMar>
-              <w:top w:w="0" w:type="dxa"/>
-              <w:left w:w="0" w:type="dxa"/>
-              <w:bottom w:w="0" w:type="dxa"/>
-              <w:right w:w="0" w:type="dxa"/>
-            </w:tcMar>
-          </w:tcPr>
-          <w:p>
-            <w:pPr>
-              <w:pBdr>
-                <w:top w:val="nil"/>
-                <w:left w:val="nil"/>
-                <w:bottom w:val="nil"/>
-                <w:right w:val="nil"/>
-                <w:between w:val="nil"/>
-              </w:pBdr>
-              <w:spacing w:line="275" w:lineRule="auto"/>
-              <w:rPr>
-                <w:rFonts w:ascii="Google Sans Text" w:eastAsia="Google Sans Text" w:hAnsi="Google Sans Text" w:cs="Google Sans Text"/>
-              </w:rPr>
-            </w:pPr>
-            <w:r>
-              <w:rPr>
-                <w:rFonts w:ascii="Google Sans Text" w:eastAsia="Google Sans Text" w:hAnsi="Google Sans Text" w:cs="Google Sans Text"/>
-              </w:rPr>
-              <w:t>Λάδι κιβωτίου</w:t>
-            </w:r>
-          </w:p>
-        </w:tc>
-        <w:tc>
-          <w:tcPr>
-            <w:tcW w:w="1872" w:type="dxa"/>
-            <w:tcBorders>
-              <w:top w:val="single" w:sz="6" w:space="0" w:color="000000"/>
-              <w:left w:val="single" w:sz="6" w:space="0" w:color="000000"/>
-              <w:bottom w:val="single" w:sz="6" w:space="0" w:color="000000"/>
-              <w:right w:val="single" w:sz="6" w:space="0" w:color="000000"/>
-            </w:tcBorders>
-            <w:shd w:val="clear" w:color="auto" w:fill="auto"/>
-            <w:tcMar>
-              <w:top w:w="0" w:type="dxa"/>
-              <w:left w:w="0" w:type="dxa"/>
-              <w:bottom w:w="0" w:type="dxa"/>
-              <w:right w:w="0" w:type="dxa"/>
-            </w:tcMar>
-          </w:tcPr>
-          <w:p>
-            <w:pPr>
-              <w:pBdr>
-                <w:top w:val="nil"/>
-                <w:left w:val="nil"/>
-                <w:bottom w:val="nil"/>
-                <w:right w:val="nil"/>
-                <w:between w:val="nil"/>
-              </w:pBdr>
-              <w:spacing w:line="275" w:lineRule="auto"/>
-              <w:rPr>
-                <w:rFonts w:ascii="Google Sans Text" w:eastAsia="Google Sans Text" w:hAnsi="Google Sans Text" w:cs="Google Sans Text"/>
-              </w:rPr>
-            </w:pPr>
-            <w:r>
-              <w:rPr>
-                <w:rFonts w:ascii="Google Sans Text" w:eastAsia="Google Sans Text" w:hAnsi="Google Sans Text" w:cs="Google Sans Text"/>
-              </w:rPr>
-              <w:t>&gt;150</w:t>
-            </w:r>
-          </w:p>
-        </w:tc>
-        <w:tc>
-          <w:tcPr>
-            <w:tcW w:w="1872" w:type="dxa"/>
-            <w:tcBorders>
-              <w:top w:val="single" w:sz="6" w:space="0" w:color="000000"/>
-              <w:left w:val="single" w:sz="6" w:space="0" w:color="000000"/>
-              <w:bottom w:val="single" w:sz="6" w:space="0" w:color="000000"/>
-              <w:right w:val="single" w:sz="6" w:space="0" w:color="000000"/>
-            </w:tcBorders>
-            <w:shd w:val="clear" w:color="auto" w:fill="auto"/>
-            <w:tcMar>
-              <w:top w:w="0" w:type="dxa"/>
-              <w:left w:w="0" w:type="dxa"/>
-              <w:bottom w:w="0" w:type="dxa"/>
-              <w:right w:w="0" w:type="dxa"/>
-            </w:tcMar>
-          </w:tcPr>
-          <w:p>
-            <w:pPr>
-              <w:pBdr>
-                <w:top w:val="nil"/>
-                <w:left w:val="nil"/>
-                <w:bottom w:val="nil"/>
-                <w:right w:val="nil"/>
-                <w:between w:val="nil"/>
-              </w:pBdr>
-              <w:spacing w:line="275" w:lineRule="auto"/>
-              <w:rPr>
-                <w:rFonts w:ascii="Google Sans Text" w:eastAsia="Google Sans Text" w:hAnsi="Google Sans Text" w:cs="Google Sans Text"/>
-              </w:rPr>
-            </w:pPr>
-            <w:r>
-              <w:rPr>
-                <w:rFonts w:ascii="Google Sans Text" w:eastAsia="Google Sans Text" w:hAnsi="Google Sans Text" w:cs="Google Sans Text"/>
-              </w:rPr>
-              <w:t>Διαχείριση θερμότητας από τριβή και εγγύτητα με την εξάτμιση</w:t>
-            </w:r>
-          </w:p>
-        </w:tc>
-      </w:tr>
-      <w:tr>
-        <w:tc>
-          <w:tcPr>
-            <w:tcW w:w="1872" w:type="dxa"/>
-            <w:tcBorders>
-              <w:top w:val="single" w:sz="6" w:space="0" w:color="000000"/>
-              <w:left w:val="single" w:sz="6" w:space="0" w:color="000000"/>
-              <w:bottom w:val="single" w:sz="6" w:space="0" w:color="000000"/>
-              <w:right w:val="single" w:sz="6" w:space="0" w:color="000000"/>
-            </w:tcBorders>
-            <w:shd w:val="clear" w:color="auto" w:fill="auto"/>
-            <w:tcMar>
-              <w:top w:w="0" w:type="dxa"/>
-              <w:left w:w="0" w:type="dxa"/>
-              <w:bottom w:w="0" w:type="dxa"/>
-              <w:right w:w="0" w:type="dxa"/>
-            </w:tcMar>
-          </w:tcPr>
-          <w:p>
-            <w:pPr>
-              <w:pBdr>
-                <w:top w:val="nil"/>
-                <w:left w:val="nil"/>
-                <w:bottom w:val="nil"/>
-                <w:right w:val="nil"/>
-                <w:between w:val="nil"/>
-              </w:pBdr>
-              <w:spacing w:line="275" w:lineRule="auto"/>
-              <w:rPr>
-                <w:rFonts w:ascii="Google Sans Text" w:eastAsia="Google Sans Text" w:hAnsi="Google Sans Text" w:cs="Google Sans Text"/>
-              </w:rPr>
-            </w:pPr>
-            <w:r>
-              <w:rPr>
-                <w:rFonts w:ascii="Google Sans Text" w:eastAsia="Google Sans Text" w:hAnsi="Google Sans Text" w:cs="Google Sans Text"/>
-              </w:rPr>
-              <w:t>Φρένα</w:t>
-            </w:r>
-          </w:p>
-        </w:tc>
-        <w:tc>
-          <w:tcPr>
-            <w:tcW w:w="1872" w:type="dxa"/>
-            <w:tcBorders>
-              <w:top w:val="single" w:sz="6" w:space="0" w:color="000000"/>
-              <w:left w:val="single" w:sz="6" w:space="0" w:color="000000"/>
-              <w:bottom w:val="single" w:sz="6" w:space="0" w:color="000000"/>
-              <w:right w:val="single" w:sz="6" w:space="0" w:color="000000"/>
-            </w:tcBorders>
-            <w:shd w:val="clear" w:color="auto" w:fill="auto"/>
-            <w:tcMar>
-              <w:top w:w="0" w:type="dxa"/>
-              <w:left w:w="0" w:type="dxa"/>
-              <w:bottom w:w="0" w:type="dxa"/>
-              <w:right w:w="0" w:type="dxa"/>
-            </w:tcMar>
-          </w:tcPr>
-          <w:p>
-            <w:pPr>
-              <w:pBdr>
-                <w:top w:val="nil"/>
-                <w:left w:val="nil"/>
-                <w:bottom w:val="nil"/>
-                <w:right w:val="nil"/>
-                <w:between w:val="nil"/>
-              </w:pBdr>
-              <w:spacing w:line="275" w:lineRule="auto"/>
-              <w:rPr>
-                <w:rFonts w:ascii="Google Sans Text" w:eastAsia="Google Sans Text" w:hAnsi="Google Sans Text" w:cs="Google Sans Text"/>
-              </w:rPr>
-            </w:pPr>
-            <w:r>
-              <w:rPr>
-                <w:rFonts w:ascii="Google Sans Text" w:eastAsia="Google Sans Text" w:hAnsi="Google Sans Text" w:cs="Google Sans Text"/>
-              </w:rPr>
-              <w:t>Επιβράδυνση</w:t>
-            </w:r>
-          </w:p>
-        </w:tc>
-        <w:tc>
-          <w:tcPr>
-            <w:tcW w:w="1872" w:type="dxa"/>
-            <w:tcBorders>
-              <w:top w:val="single" w:sz="6" w:space="0" w:color="000000"/>
-              <w:left w:val="single" w:sz="6" w:space="0" w:color="000000"/>
-              <w:bottom w:val="single" w:sz="6" w:space="0" w:color="000000"/>
-              <w:right w:val="single" w:sz="6" w:space="0" w:color="000000"/>
-            </w:tcBorders>
-            <w:shd w:val="clear" w:color="auto" w:fill="auto"/>
-            <w:tcMar>
-              <w:top w:w="0" w:type="dxa"/>
-              <w:left w:w="0" w:type="dxa"/>
-              <w:bottom w:w="0" w:type="dxa"/>
-              <w:right w:w="0" w:type="dxa"/>
-            </w:tcMar>
-          </w:tcPr>
-          <w:p>
-            <w:pPr>
-              <w:pBdr>
-                <w:top w:val="nil"/>
-                <w:left w:val="nil"/>
-                <w:bottom w:val="nil"/>
-                <w:right w:val="nil"/>
-                <w:between w:val="nil"/>
-              </w:pBdr>
-              <w:spacing w:line="275" w:lineRule="auto"/>
-              <w:rPr>
-                <w:rFonts w:ascii="Google Sans Text" w:eastAsia="Google Sans Text" w:hAnsi="Google Sans Text" w:cs="Google Sans Text"/>
-              </w:rPr>
-            </w:pPr>
-            <w:r>
-              <w:rPr>
-                <w:rFonts w:ascii="Google Sans Text" w:eastAsia="Google Sans Text" w:hAnsi="Google Sans Text" w:cs="Google Sans Text"/>
-              </w:rPr>
-              <w:t>Αέρας</w:t>
-            </w:r>
-          </w:p>
-        </w:tc>
-        <w:tc>
-          <w:tcPr>
-            <w:tcW w:w="1872" w:type="dxa"/>
-            <w:tcBorders>
-              <w:top w:val="single" w:sz="6" w:space="0" w:color="000000"/>
-              <w:left w:val="single" w:sz="6" w:space="0" w:color="000000"/>
-              <w:bottom w:val="single" w:sz="6" w:space="0" w:color="000000"/>
-              <w:right w:val="single" w:sz="6" w:space="0" w:color="000000"/>
-            </w:tcBorders>
-            <w:shd w:val="clear" w:color="auto" w:fill="auto"/>
-            <w:tcMar>
-              <w:top w:w="0" w:type="dxa"/>
-              <w:left w:w="0" w:type="dxa"/>
-              <w:bottom w:w="0" w:type="dxa"/>
-              <w:right w:w="0" w:type="dxa"/>
-            </w:tcMar>
-          </w:tcPr>
-          <w:p>
-            <w:pPr>
-              <w:pBdr>
-                <w:top w:val="nil"/>
-                <w:left w:val="nil"/>
-                <w:bottom w:val="nil"/>
-                <w:right w:val="nil"/>
-                <w:between w:val="nil"/>
-              </w:pBdr>
-              <w:spacing w:line="275" w:lineRule="auto"/>
-              <w:rPr>
-                <w:rFonts w:ascii="Google Sans Text" w:eastAsia="Google Sans Text" w:hAnsi="Google Sans Text" w:cs="Google Sans Text"/>
-              </w:rPr>
-            </w:pPr>
-            <w:r>
-              <w:rPr>
-                <w:rFonts w:ascii="Google Sans Text" w:eastAsia="Google Sans Text" w:hAnsi="Google Sans Text" w:cs="Google Sans Text"/>
-              </w:rPr>
-              <w:t>&gt;1000</w:t>
-            </w:r>
-          </w:p>
-        </w:tc>
-        <w:tc>
-          <w:tcPr>
-            <w:tcW w:w="1872" w:type="dxa"/>
-            <w:tcBorders>
-              <w:top w:val="single" w:sz="6" w:space="0" w:color="000000"/>
-              <w:left w:val="single" w:sz="6" w:space="0" w:color="000000"/>
-              <w:bottom w:val="single" w:sz="6" w:space="0" w:color="000000"/>
-              <w:right w:val="single" w:sz="6" w:space="0" w:color="000000"/>
-            </w:tcBorders>
-            <w:shd w:val="clear" w:color="auto" w:fill="auto"/>
-            <w:tcMar>
-              <w:top w:w="0" w:type="dxa"/>
-              <w:left w:w="0" w:type="dxa"/>
-              <w:bottom w:w="0" w:type="dxa"/>
-              <w:right w:w="0" w:type="dxa"/>
-            </w:tcMar>
-          </w:tcPr>
-          <w:p>
-            <w:pPr>
-              <w:pBdr>
-                <w:top w:val="nil"/>
-                <w:left w:val="nil"/>
-                <w:bottom w:val="nil"/>
-                <w:right w:val="nil"/>
-                <w:between w:val="nil"/>
-              </w:pBdr>
-              <w:spacing w:line="275" w:lineRule="auto"/>
-              <w:rPr>
-                <w:rFonts w:ascii="Google Sans Text" w:eastAsia="Google Sans Text" w:hAnsi="Google Sans Text" w:cs="Google Sans Text"/>
-              </w:rPr>
-            </w:pPr>
-            <w:r>
-              <w:rPr>
-                <w:rFonts w:ascii="Google Sans Text" w:eastAsia="Google Sans Text" w:hAnsi="Google Sans Text" w:cs="Google Sans Text"/>
-              </w:rPr>
-              <w:t>Αποβολή τεράστιων θερμικών φορτίων σε κλάσματα δευτερολέπτου</w:t>
-            </w:r>
-          </w:p>
-        </w:tc>
-      </w:tr>
-      <w:tr>
-        <w:tc>
-          <w:tcPr>
-            <w:tcW w:w="1872" w:type="dxa"/>
-            <w:tcBorders>
-              <w:top w:val="single" w:sz="6" w:space="0" w:color="000000"/>
-              <w:left w:val="single" w:sz="6" w:space="0" w:color="000000"/>
-              <w:bottom w:val="single" w:sz="6" w:space="0" w:color="000000"/>
-              <w:right w:val="single" w:sz="6" w:space="0" w:color="000000"/>
-            </w:tcBorders>
-            <w:shd w:val="clear" w:color="auto" w:fill="auto"/>
-            <w:tcMar>
-              <w:top w:w="0" w:type="dxa"/>
-              <w:left w:w="0" w:type="dxa"/>
-              <w:bottom w:w="0" w:type="dxa"/>
-              <w:right w:w="0" w:type="dxa"/>
-            </w:tcMar>
-          </w:tcPr>
-          <w:p>
-            <w:pPr>
-              <w:pBdr>
-                <w:top w:val="nil"/>
-                <w:left w:val="nil"/>
-                <w:bottom w:val="nil"/>
-                <w:right w:val="nil"/>
-                <w:between w:val="nil"/>
-              </w:pBdr>
-              <w:spacing w:line="275" w:lineRule="auto"/>
-              <w:rPr>
-                <w:rFonts w:ascii="Google Sans Text" w:eastAsia="Google Sans Text" w:hAnsi="Google Sans Text" w:cs="Google Sans Text"/>
-              </w:rPr>
-            </w:pPr>
-            <w:r>
-              <w:rPr>
-                <w:rFonts w:ascii="Google Sans Text" w:eastAsia="Google Sans Text" w:hAnsi="Google Sans Text" w:cs="Google Sans Text"/>
-              </w:rPr>
-              <w:t>Υδραυλικά</w:t>
-            </w:r>
-          </w:p>
-        </w:tc>
-        <w:tc>
-          <w:tcPr>
-            <w:tcW w:w="1872" w:type="dxa"/>
-            <w:tcBorders>
-              <w:top w:val="single" w:sz="6" w:space="0" w:color="000000"/>
-              <w:left w:val="single" w:sz="6" w:space="0" w:color="000000"/>
-              <w:bottom w:val="single" w:sz="6" w:space="0" w:color="000000"/>
-              <w:right w:val="single" w:sz="6" w:space="0" w:color="000000"/>
-            </w:tcBorders>
-            <w:shd w:val="clear" w:color="auto" w:fill="auto"/>
-            <w:tcMar>
-              <w:top w:w="0" w:type="dxa"/>
-              <w:left w:w="0" w:type="dxa"/>
-              <w:bottom w:w="0" w:type="dxa"/>
-              <w:right w:w="0" w:type="dxa"/>
-            </w:tcMar>
-          </w:tcPr>
-          <w:p>
-            <w:pPr>
-              <w:pBdr>
-                <w:top w:val="nil"/>
-                <w:left w:val="nil"/>
-                <w:bottom w:val="nil"/>
-                <w:right w:val="nil"/>
-                <w:between w:val="nil"/>
-              </w:pBdr>
-              <w:spacing w:line="275" w:lineRule="auto"/>
-              <w:rPr>
-                <w:rFonts w:ascii="Google Sans Text" w:eastAsia="Google Sans Text" w:hAnsi="Google Sans Text" w:cs="Google Sans Text"/>
-              </w:rPr>
-            </w:pPr>
-            <w:r>
-              <w:rPr>
-                <w:rFonts w:ascii="Google Sans Text" w:eastAsia="Google Sans Text" w:hAnsi="Google Sans Text" w:cs="Google Sans Text"/>
-              </w:rPr>
-              <w:t>Ενεργοποίηση συστημάτων</w:t>
-            </w:r>
-          </w:p>
-        </w:tc>
-        <w:tc>
-          <w:tcPr>
-            <w:tcW w:w="1872" w:type="dxa"/>
-            <w:tcBorders>
-              <w:top w:val="single" w:sz="6" w:space="0" w:color="000000"/>
-              <w:left w:val="single" w:sz="6" w:space="0" w:color="000000"/>
-              <w:bottom w:val="single" w:sz="6" w:space="0" w:color="000000"/>
-              <w:right w:val="single" w:sz="6" w:space="0" w:color="000000"/>
-            </w:tcBorders>
-            <w:shd w:val="clear" w:color="auto" w:fill="auto"/>
-            <w:tcMar>
-              <w:top w:w="0" w:type="dxa"/>
-              <w:left w:w="0" w:type="dxa"/>
-              <w:bottom w:w="0" w:type="dxa"/>
-              <w:right w:w="0" w:type="dxa"/>
-            </w:tcMar>
-          </w:tcPr>
-          <w:p>
-            <w:pPr>
-              <w:pBdr>
-                <w:top w:val="nil"/>
-                <w:left w:val="nil"/>
-                <w:bottom w:val="nil"/>
-                <w:right w:val="nil"/>
-                <w:between w:val="nil"/>
-              </w:pBdr>
-              <w:spacing w:line="275" w:lineRule="auto"/>
-              <w:rPr>
-                <w:rFonts w:ascii="Google Sans Text" w:eastAsia="Google Sans Text" w:hAnsi="Google Sans Text" w:cs="Google Sans Text"/>
-              </w:rPr>
-            </w:pPr>
-            <w:r>
-              <w:rPr>
-                <w:rFonts w:ascii="Google Sans Text" w:eastAsia="Google Sans Text" w:hAnsi="Google Sans Text" w:cs="Google Sans Text"/>
-              </w:rPr>
-              <w:t>Υδραυλικό υγρό</w:t>
-            </w:r>
-          </w:p>
-        </w:tc>
-        <w:tc>
-          <w:tcPr>
-            <w:tcW w:w="1872" w:type="dxa"/>
-            <w:tcBorders>
-              <w:top w:val="single" w:sz="6" w:space="0" w:color="000000"/>
-              <w:left w:val="single" w:sz="6" w:space="0" w:color="000000"/>
-              <w:bottom w:val="single" w:sz="6" w:space="0" w:color="000000"/>
-              <w:right w:val="single" w:sz="6" w:space="0" w:color="000000"/>
-            </w:tcBorders>
-            <w:shd w:val="clear" w:color="auto" w:fill="auto"/>
-            <w:tcMar>
-              <w:top w:w="0" w:type="dxa"/>
-              <w:left w:w="0" w:type="dxa"/>
-              <w:bottom w:w="0" w:type="dxa"/>
-              <w:right w:w="0" w:type="dxa"/>
-            </w:tcMar>
-          </w:tcPr>
-          <w:p>
-            <w:pPr>
-              <w:pBdr>
-                <w:top w:val="nil"/>
-                <w:left w:val="nil"/>
-                <w:bottom w:val="nil"/>
-                <w:right w:val="nil"/>
-                <w:between w:val="nil"/>
-              </w:pBdr>
-              <w:spacing w:line="275" w:lineRule="auto"/>
-              <w:rPr>
-                <w:rFonts w:ascii="Google Sans Text" w:eastAsia="Google Sans Text" w:hAnsi="Google Sans Text" w:cs="Google Sans Text"/>
-              </w:rPr>
-            </w:pPr>
-            <w:r>
-              <w:rPr>
-                <w:rFonts w:ascii="Google Sans Text" w:eastAsia="Google Sans Text" w:hAnsi="Google Sans Text" w:cs="Google Sans Text"/>
-              </w:rPr>
-              <w:t>~100</w:t>
-            </w:r>
-          </w:p>
-        </w:tc>
-        <w:tc>
-          <w:tcPr>
-            <w:tcW w:w="1872" w:type="dxa"/>
-            <w:tcBorders>
-              <w:top w:val="single" w:sz="6" w:space="0" w:color="000000"/>
-              <w:left w:val="single" w:sz="6" w:space="0" w:color="000000"/>
-              <w:bottom w:val="single" w:sz="6" w:space="0" w:color="000000"/>
-              <w:right w:val="single" w:sz="6" w:space="0" w:color="000000"/>
-            </w:tcBorders>
-            <w:shd w:val="clear" w:color="auto" w:fill="auto"/>
-            <w:tcMar>
-              <w:top w:w="0" w:type="dxa"/>
-              <w:left w:w="0" w:type="dxa"/>
-              <w:bottom w:w="0" w:type="dxa"/>
-              <w:right w:w="0" w:type="dxa"/>
-            </w:tcMar>
-          </w:tcPr>
-          <w:p>
-            <w:pPr>
-              <w:pBdr>
-                <w:top w:val="nil"/>
-                <w:left w:val="nil"/>
-                <w:bottom w:val="nil"/>
-                <w:right w:val="nil"/>
-                <w:between w:val="nil"/>
-              </w:pBdr>
-              <w:spacing w:line="275" w:lineRule="auto"/>
-              <w:rPr>
-                <w:rFonts w:ascii="Google Sans Text" w:eastAsia="Google Sans Text" w:hAnsi="Google Sans Text" w:cs="Google Sans Text"/>
-              </w:rPr>
-            </w:pPr>
-            <w:r>
-              <w:rPr>
-                <w:rFonts w:ascii="Google Sans Text" w:eastAsia="Google Sans Text" w:hAnsi="Google Sans Text" w:cs="Google Sans Text"/>
-              </w:rPr>
-              <w:t>Αξιόπιστη λειτουργία κρίσιμων συστημάτων ελέγχου</w:t>
-            </w:r>
-          </w:p>
-        </w:tc>
-      </w:tr>
-    </w:tbl>
-    <w:p>
-      <w:pPr>
-        <w:pBdr>
-          <w:top w:val="nil"/>
-          <w:left w:val="nil"/>
-          <w:bottom w:val="nil"/>
-          <w:right w:val="nil"/>
-          <w:between w:val="nil"/>
-        </w:pBdr>
-        <w:spacing w:line="275" w:lineRule="auto"/>
-        <w:rPr>
-          <w:rFonts w:ascii="Google Sans Text" w:eastAsia="Google Sans Text" w:hAnsi="Google Sans Text" w:cs="Google Sans Text"/>
-        </w:rPr>
-      </w:pPr>
-      <w:r>
-        <w:rPr>
-          <w:noProof/>
-        </w:rPr>
-        <w:pict>
-          <v:rect id="_x0000_i1029" alt="" style="width:415.3pt;height:.05pt;mso-width-percent:0;mso-height-percent:0;mso-width-percent:0;mso-height-percent:0" o:hralign="center" o:hrstd="t" o:hr="t" fillcolor="#a0a0a0" stroked="f"/>
-        </w:pict>
-      </w:r>
+    <w:p>
+      <w:pPr>
+        <w:pBdr>
+          <w:top w:val="nil"/>
+          <w:left w:val="nil"/>
+          <w:bottom w:val="nil"/>
+          <w:right w:val="nil"/>
+          <w:between w:val="nil"/>
+        </w:pBdr>
+        <w:spacing w:line="275" w:lineRule="auto"/>
+        <w:rPr>
+          <w:rFonts w:ascii="Google Sans Text" w:eastAsia="Google Sans Text" w:hAnsi="Google Sans Text" w:cs="Google Sans Text"/>
+          <w:b/>
+        </w:rPr>
+      </w:pPr>
+    </w:p>
+    <w:p>
+      <w:pPr>
+        <w:pBdr>
+          <w:top w:val="nil"/>
+          <w:left w:val="nil"/>
+          <w:bottom w:val="nil"/>
+          <w:right w:val="nil"/>
+          <w:between w:val="nil"/>
+        </w:pBdr>
+        <w:spacing w:line="275" w:lineRule="auto"/>
+        <w:rPr>
+          <w:rFonts w:ascii="Google Sans Text" w:eastAsia="Google Sans Text" w:hAnsi="Google Sans Text" w:cs="Google Sans Text"/>
+          <w:b/>
+          <w:lang w:val="de-DE"/>
+        </w:rPr>
+      </w:pPr>
+      <w:r>
+        <w:rPr>
+          <w:rFonts w:ascii="Google Sans Text" w:eastAsia="Google Sans Text" w:hAnsi="Google Sans Text" w:cs="Google Sans Text"/>
+          <w:b/>
+          <w:lang w:val="de-DE"/>
+        </w:rPr>
+        <w:t>CSV_</w:t>
+      </w:r>
+      <w:proofErr w:type="gramStart"/>
+      <w:r>
+        <w:rPr>
+          <w:rFonts w:ascii="Google Sans Text" w:eastAsia="Google Sans Text" w:hAnsi="Google Sans Text" w:cs="Google Sans Text"/>
+          <w:b/>
+          <w:lang w:val="de-DE"/>
+        </w:rPr>
+        <w:t>TABLE:1.csv</w:t>
+      </w:r>
+      <w:proofErr w:type="gramEnd"/>
+    </w:p>
+    <w:p>
+      <w:pPr>
+        <w:pBdr>
+          <w:top w:val="nil"/>
+          <w:left w:val="nil"/>
+          <w:bottom w:val="nil"/>
+          <w:right w:val="nil"/>
+          <w:between w:val="nil"/>
+        </w:pBdr>
+        <w:spacing w:line="275" w:lineRule="auto"/>
+        <w:rPr>
+          <w:rFonts w:ascii="Google Sans Text" w:eastAsia="Google Sans Text" w:hAnsi="Google Sans Text" w:cs="Google Sans Text"/>
+          <w:b/>
+        </w:rPr>
+      </w:pPr>
     </w:p>
     <w:p>
       <w:pPr>
@@ -3207,14 +1379,14 @@
         <w:rPr>
           <w:rFonts w:ascii="Google Sans Text" w:eastAsia="Google Sans Text" w:hAnsi="Google Sans Text" w:cs="Google Sans Text"/>
         </w:rPr>
-        <w:t xml:space="preserve">Η καρδιά του σχεδιαστικού διλήμματος στη σύγχρονη F1 βρίσκεται στη θεμελιώδη σύγκρουση μεταξύ των απαιτήσεων ψύξης και της αδιάκοπης αναζήτησης για αεροδυναμική κυριαρχία. Κάθε απόφαση που λαμβάνεται για τη βελτίωση της μιας πλευράς, έχει σχεδόν πάντα αρνητικό αντίκτυπο στην άλλη. Το πεδίο μάχης όπου αυτή η σύγκρουση εκδηλώνεται με τον πιο ορατό τρόπο είναι τα πλευρικά αεροδυναμικά </w:t>
+        <w:t xml:space="preserve">Η καρδιά του σχεδιαστικού διλήμματος στη σύγχρονη F1 βρίσκεται στη θεμελιώδη σύγκρουση μεταξύ των απαιτήσεων ψύξης και της αδιάκοπης αναζήτησης για </w:t>
       </w:r>
       <w:r>
         <w:rPr>
           <w:rFonts w:ascii="Google Sans Text" w:eastAsia="Google Sans Text" w:hAnsi="Google Sans Text" w:cs="Google Sans Text"/>
         </w:rPr>
         <w:lastRenderedPageBreak/>
-        <w:t xml:space="preserve">βοηθήματα, τα γνωστά </w:t>
+        <w:t xml:space="preserve">αεροδυναμική κυριαρχία. Κάθε απόφαση που λαμβάνεται για τη βελτίωση της μιας πλευράς, έχει σχεδόν πάντα αρνητικό αντίκτυπο στην άλλη. Το πεδίο μάχης όπου αυτή η σύγκρουση εκδηλώνεται με τον πιο ορατό τρόπο είναι τα πλευρικά αεροδυναμικά βοηθήματα, τα γνωστά </w:t>
       </w:r>
       <w:proofErr w:type="spellStart"/>
       <w:r>
@@ -3791,7 +1963,14 @@
         <w:rPr>
           <w:rFonts w:ascii="Google Sans Text" w:eastAsia="Google Sans Text" w:hAnsi="Google Sans Text" w:cs="Google Sans Text"/>
         </w:rPr>
-        <w:t xml:space="preserve"> δημιουργεί ένα κανάλι για τη ροή αέρα υψηλής ταχύτητας κατά μήκος της άκρης του πατώματος, «σφραγίζοντάς» το αεροδυναμικά και αυξάνοντας την παραγόμενη κάθετη δύναμη.</w:t>
+        <w:t xml:space="preserve"> δημιουργεί ένα </w:t>
+      </w:r>
+      <w:r>
+        <w:rPr>
+          <w:rFonts w:ascii="Google Sans Text" w:eastAsia="Google Sans Text" w:hAnsi="Google Sans Text" w:cs="Google Sans Text"/>
+        </w:rPr>
+        <w:lastRenderedPageBreak/>
+        <w:t>κανάλι για τη ροή αέρα υψηλής ταχύτητας κατά μήκος της άκρης του πατώματος, «σφραγίζοντάς» το αεροδυναμικά και αυξάνοντας την παραγόμενη κάθετη δύναμη.</w:t>
       </w:r>
     </w:p>
     <w:p>
@@ -3814,7 +1993,6 @@
           <w:rFonts w:ascii="Google Sans Text" w:eastAsia="Google Sans Text" w:hAnsi="Google Sans Text" w:cs="Google Sans Text"/>
           <w:b/>
         </w:rPr>
-        <w:lastRenderedPageBreak/>
         <w:t>Εξέλιξη:</w:t>
       </w:r>
       <w:r>
@@ -4405,7 +2583,14 @@
         <w:rPr>
           <w:rFonts w:ascii="Google Sans Text" w:eastAsia="Google Sans Text" w:hAnsi="Google Sans Text" w:cs="Google Sans Text"/>
         </w:rPr>
-        <w:t xml:space="preserve"> δεν ήταν απλώς μια κακή αεροδυναμική ιδέα, αλλά το σύμπτωμα ενός βαθύτερου προβλήματος στη διαδικασία εξέλιξης της </w:t>
+        <w:t xml:space="preserve"> δεν ήταν απλώς μια κακή αεροδυναμική ιδέα, αλλά το σύμπτωμα </w:t>
+      </w:r>
+      <w:r>
+        <w:rPr>
+          <w:rFonts w:ascii="Google Sans Text" w:eastAsia="Google Sans Text" w:hAnsi="Google Sans Text" w:cs="Google Sans Text"/>
+        </w:rPr>
+        <w:lastRenderedPageBreak/>
+        <w:t xml:space="preserve">ενός βαθύτερου προβλήματος στη διαδικασία εξέλιξης της </w:t>
       </w:r>
       <w:proofErr w:type="spellStart"/>
       <w:r>
@@ -4461,14 +2646,7 @@
         <w:rPr>
           <w:rFonts w:ascii="Google Sans Text" w:eastAsia="Google Sans Text" w:hAnsi="Google Sans Text" w:cs="Google Sans Text"/>
         </w:rPr>
-        <w:t xml:space="preserve"> ήταν «εμβληματικά» μιας λανθασμένης προσέγγισης «από την άκρη </w:t>
-      </w:r>
-      <w:r>
-        <w:rPr>
-          <w:rFonts w:ascii="Google Sans Text" w:eastAsia="Google Sans Text" w:hAnsi="Google Sans Text" w:cs="Google Sans Text"/>
-        </w:rPr>
-        <w:lastRenderedPageBreak/>
-        <w:t>της μύτης μέχρι το πίσω μέρος της ουράς».</w:t>
+        <w:t xml:space="preserve"> ήταν «εμβληματικά» μιας λανθασμένης προσέγγισης «από την άκρη της μύτης μέχρι το πίσω μέρος της ουράς».</w:t>
       </w:r>
     </w:p>
     <w:p>
@@ -4732,6 +2910,7 @@
         <w:rPr>
           <w:rFonts w:ascii="Google Sans Text" w:eastAsia="Google Sans Text" w:hAnsi="Google Sans Text" w:cs="Google Sans Text"/>
           <w:b/>
+          <w:lang w:val="de-DE"/>
         </w:rPr>
       </w:pPr>
       <w:r>
@@ -4758,1007 +2937,75 @@
         <w:t xml:space="preserve"> (2022-Σήμερα)</w:t>
       </w:r>
     </w:p>
-    <w:tbl>
-      <w:tblPr>
-        <w:tblStyle w:val="a6"/>
-        <w:tblW w:w="9360" w:type="dxa"/>
-        <w:tblInd w:w="0" w:type="dxa"/>
-        <w:tblBorders>
-          <w:top w:val="single" w:sz="6" w:space="0" w:color="000000"/>
-          <w:left w:val="single" w:sz="6" w:space="0" w:color="000000"/>
-          <w:bottom w:val="single" w:sz="6" w:space="0" w:color="000000"/>
-          <w:right w:val="single" w:sz="6" w:space="0" w:color="000000"/>
-          <w:insideH w:val="single" w:sz="6" w:space="0" w:color="000000"/>
-          <w:insideV w:val="single" w:sz="6" w:space="0" w:color="000000"/>
-        </w:tblBorders>
-        <w:tblLayout w:type="fixed"/>
-        <w:tblLook w:val="0600" w:firstRow="0" w:lastRow="0" w:firstColumn="0" w:lastColumn="0" w:noHBand="1" w:noVBand="1"/>
-      </w:tblPr>
-      <w:tblGrid>
-        <w:gridCol w:w="1872"/>
-        <w:gridCol w:w="1872"/>
-        <w:gridCol w:w="1872"/>
-        <w:gridCol w:w="1872"/>
-        <w:gridCol w:w="1872"/>
-      </w:tblGrid>
-      <w:tr>
-        <w:tc>
-          <w:tcPr>
-            <w:tcW w:w="1872" w:type="dxa"/>
-            <w:tcBorders>
-              <w:top w:val="single" w:sz="6" w:space="0" w:color="000000"/>
-              <w:left w:val="single" w:sz="6" w:space="0" w:color="000000"/>
-              <w:bottom w:val="single" w:sz="6" w:space="0" w:color="000000"/>
-              <w:right w:val="single" w:sz="6" w:space="0" w:color="000000"/>
-            </w:tcBorders>
-            <w:shd w:val="clear" w:color="auto" w:fill="auto"/>
-            <w:tcMar>
-              <w:top w:w="0" w:type="dxa"/>
-              <w:left w:w="0" w:type="dxa"/>
-              <w:bottom w:w="0" w:type="dxa"/>
-              <w:right w:w="0" w:type="dxa"/>
-            </w:tcMar>
-          </w:tcPr>
-          <w:p>
-            <w:pPr>
-              <w:pBdr>
-                <w:top w:val="nil"/>
-                <w:left w:val="nil"/>
-                <w:bottom w:val="nil"/>
-                <w:right w:val="nil"/>
-                <w:between w:val="nil"/>
-              </w:pBdr>
-              <w:spacing w:line="275" w:lineRule="auto"/>
-              <w:rPr>
-                <w:rFonts w:ascii="Google Sans Text" w:eastAsia="Google Sans Text" w:hAnsi="Google Sans Text" w:cs="Google Sans Text"/>
-              </w:rPr>
-            </w:pPr>
-            <w:r>
-              <w:rPr>
-                <w:rFonts w:ascii="Google Sans Text" w:eastAsia="Google Sans Text" w:hAnsi="Google Sans Text" w:cs="Google Sans Text"/>
-              </w:rPr>
-              <w:t>Φιλοσοφία</w:t>
-            </w:r>
-          </w:p>
-        </w:tc>
-        <w:tc>
-          <w:tcPr>
-            <w:tcW w:w="1872" w:type="dxa"/>
-            <w:tcBorders>
-              <w:top w:val="single" w:sz="6" w:space="0" w:color="000000"/>
-              <w:left w:val="single" w:sz="6" w:space="0" w:color="000000"/>
-              <w:bottom w:val="single" w:sz="6" w:space="0" w:color="000000"/>
-              <w:right w:val="single" w:sz="6" w:space="0" w:color="000000"/>
-            </w:tcBorders>
-            <w:shd w:val="clear" w:color="auto" w:fill="auto"/>
-            <w:tcMar>
-              <w:top w:w="0" w:type="dxa"/>
-              <w:left w:w="0" w:type="dxa"/>
-              <w:bottom w:w="0" w:type="dxa"/>
-              <w:right w:w="0" w:type="dxa"/>
-            </w:tcMar>
-          </w:tcPr>
-          <w:p>
-            <w:pPr>
-              <w:pBdr>
-                <w:top w:val="nil"/>
-                <w:left w:val="nil"/>
-                <w:bottom w:val="nil"/>
-                <w:right w:val="nil"/>
-                <w:between w:val="nil"/>
-              </w:pBdr>
-              <w:spacing w:line="275" w:lineRule="auto"/>
-              <w:rPr>
-                <w:rFonts w:ascii="Google Sans Text" w:eastAsia="Google Sans Text" w:hAnsi="Google Sans Text" w:cs="Google Sans Text"/>
-              </w:rPr>
-            </w:pPr>
-            <w:r>
-              <w:rPr>
-                <w:rFonts w:ascii="Google Sans Text" w:eastAsia="Google Sans Text" w:hAnsi="Google Sans Text" w:cs="Google Sans Text"/>
-              </w:rPr>
-              <w:t>Κύριοι Υποστηρικτές (Αρχικά)</w:t>
-            </w:r>
-          </w:p>
-        </w:tc>
-        <w:tc>
-          <w:tcPr>
-            <w:tcW w:w="1872" w:type="dxa"/>
-            <w:tcBorders>
-              <w:top w:val="single" w:sz="6" w:space="0" w:color="000000"/>
-              <w:left w:val="single" w:sz="6" w:space="0" w:color="000000"/>
-              <w:bottom w:val="single" w:sz="6" w:space="0" w:color="000000"/>
-              <w:right w:val="single" w:sz="6" w:space="0" w:color="000000"/>
-            </w:tcBorders>
-            <w:shd w:val="clear" w:color="auto" w:fill="auto"/>
-            <w:tcMar>
-              <w:top w:w="0" w:type="dxa"/>
-              <w:left w:w="0" w:type="dxa"/>
-              <w:bottom w:w="0" w:type="dxa"/>
-              <w:right w:w="0" w:type="dxa"/>
-            </w:tcMar>
-          </w:tcPr>
-          <w:p>
-            <w:pPr>
-              <w:pBdr>
-                <w:top w:val="nil"/>
-                <w:left w:val="nil"/>
-                <w:bottom w:val="nil"/>
-                <w:right w:val="nil"/>
-                <w:between w:val="nil"/>
-              </w:pBdr>
-              <w:spacing w:line="275" w:lineRule="auto"/>
-              <w:rPr>
-                <w:rFonts w:ascii="Google Sans Text" w:eastAsia="Google Sans Text" w:hAnsi="Google Sans Text" w:cs="Google Sans Text"/>
-              </w:rPr>
-            </w:pPr>
-            <w:r>
-              <w:rPr>
-                <w:rFonts w:ascii="Google Sans Text" w:eastAsia="Google Sans Text" w:hAnsi="Google Sans Text" w:cs="Google Sans Text"/>
-              </w:rPr>
-              <w:t>Βασική Αεροδυναμική Αρχή</w:t>
-            </w:r>
-          </w:p>
-        </w:tc>
-        <w:tc>
-          <w:tcPr>
-            <w:tcW w:w="1872" w:type="dxa"/>
-            <w:tcBorders>
-              <w:top w:val="single" w:sz="6" w:space="0" w:color="000000"/>
-              <w:left w:val="single" w:sz="6" w:space="0" w:color="000000"/>
-              <w:bottom w:val="single" w:sz="6" w:space="0" w:color="000000"/>
-              <w:right w:val="single" w:sz="6" w:space="0" w:color="000000"/>
-            </w:tcBorders>
-            <w:shd w:val="clear" w:color="auto" w:fill="auto"/>
-            <w:tcMar>
-              <w:top w:w="0" w:type="dxa"/>
-              <w:left w:w="0" w:type="dxa"/>
-              <w:bottom w:w="0" w:type="dxa"/>
-              <w:right w:w="0" w:type="dxa"/>
-            </w:tcMar>
-          </w:tcPr>
-          <w:p>
-            <w:pPr>
-              <w:pBdr>
-                <w:top w:val="nil"/>
-                <w:left w:val="nil"/>
-                <w:bottom w:val="nil"/>
-                <w:right w:val="nil"/>
-                <w:between w:val="nil"/>
-              </w:pBdr>
-              <w:spacing w:line="275" w:lineRule="auto"/>
-              <w:rPr>
-                <w:rFonts w:ascii="Google Sans Text" w:eastAsia="Google Sans Text" w:hAnsi="Google Sans Text" w:cs="Google Sans Text"/>
-              </w:rPr>
-            </w:pPr>
-            <w:r>
-              <w:rPr>
-                <w:rFonts w:ascii="Google Sans Text" w:eastAsia="Google Sans Text" w:hAnsi="Google Sans Text" w:cs="Google Sans Text"/>
-              </w:rPr>
-              <w:t>Στρατηγική Ψύξης</w:t>
-            </w:r>
-          </w:p>
-        </w:tc>
-        <w:tc>
-          <w:tcPr>
-            <w:tcW w:w="1872" w:type="dxa"/>
-            <w:tcBorders>
-              <w:top w:val="single" w:sz="6" w:space="0" w:color="000000"/>
-              <w:left w:val="single" w:sz="6" w:space="0" w:color="000000"/>
-              <w:bottom w:val="single" w:sz="6" w:space="0" w:color="000000"/>
-              <w:right w:val="single" w:sz="6" w:space="0" w:color="000000"/>
-            </w:tcBorders>
-            <w:shd w:val="clear" w:color="auto" w:fill="auto"/>
-            <w:tcMar>
-              <w:top w:w="0" w:type="dxa"/>
-              <w:left w:w="0" w:type="dxa"/>
-              <w:bottom w:w="0" w:type="dxa"/>
-              <w:right w:w="0" w:type="dxa"/>
-            </w:tcMar>
-          </w:tcPr>
-          <w:p>
-            <w:pPr>
-              <w:pBdr>
-                <w:top w:val="nil"/>
-                <w:left w:val="nil"/>
-                <w:bottom w:val="nil"/>
-                <w:right w:val="nil"/>
-                <w:between w:val="nil"/>
-              </w:pBdr>
-              <w:spacing w:line="275" w:lineRule="auto"/>
-              <w:rPr>
-                <w:rFonts w:ascii="Google Sans Text" w:eastAsia="Google Sans Text" w:hAnsi="Google Sans Text" w:cs="Google Sans Text"/>
-              </w:rPr>
-            </w:pPr>
-            <w:r>
-              <w:rPr>
-                <w:rFonts w:ascii="Google Sans Text" w:eastAsia="Google Sans Text" w:hAnsi="Google Sans Text" w:cs="Google Sans Text"/>
-              </w:rPr>
-              <w:t>Τελική Έκβαση &amp; Αιτία</w:t>
-            </w:r>
-          </w:p>
-        </w:tc>
-      </w:tr>
-      <w:tr>
-        <w:tc>
-          <w:tcPr>
-            <w:tcW w:w="1872" w:type="dxa"/>
-            <w:tcBorders>
-              <w:top w:val="single" w:sz="6" w:space="0" w:color="000000"/>
-              <w:left w:val="single" w:sz="6" w:space="0" w:color="000000"/>
-              <w:bottom w:val="single" w:sz="6" w:space="0" w:color="000000"/>
-              <w:right w:val="single" w:sz="6" w:space="0" w:color="000000"/>
-            </w:tcBorders>
-            <w:shd w:val="clear" w:color="auto" w:fill="auto"/>
-            <w:tcMar>
-              <w:top w:w="0" w:type="dxa"/>
-              <w:left w:w="0" w:type="dxa"/>
-              <w:bottom w:w="0" w:type="dxa"/>
-              <w:right w:w="0" w:type="dxa"/>
-            </w:tcMar>
-          </w:tcPr>
-          <w:p>
-            <w:pPr>
-              <w:pBdr>
-                <w:top w:val="nil"/>
-                <w:left w:val="nil"/>
-                <w:bottom w:val="nil"/>
-                <w:right w:val="nil"/>
-                <w:between w:val="nil"/>
-              </w:pBdr>
-              <w:spacing w:line="275" w:lineRule="auto"/>
-              <w:rPr>
-                <w:rFonts w:ascii="Google Sans Text" w:eastAsia="Google Sans Text" w:hAnsi="Google Sans Text" w:cs="Google Sans Text"/>
-                <w:b/>
-              </w:rPr>
-            </w:pPr>
-            <w:proofErr w:type="spellStart"/>
-            <w:r>
-              <w:rPr>
-                <w:rFonts w:ascii="Google Sans Text" w:eastAsia="Google Sans Text" w:hAnsi="Google Sans Text" w:cs="Google Sans Text"/>
-                <w:b/>
-              </w:rPr>
-              <w:t>Downwash</w:t>
-            </w:r>
-            <w:proofErr w:type="spellEnd"/>
-          </w:p>
-        </w:tc>
-        <w:tc>
-          <w:tcPr>
-            <w:tcW w:w="1872" w:type="dxa"/>
-            <w:tcBorders>
-              <w:top w:val="single" w:sz="6" w:space="0" w:color="000000"/>
-              <w:left w:val="single" w:sz="6" w:space="0" w:color="000000"/>
-              <w:bottom w:val="single" w:sz="6" w:space="0" w:color="000000"/>
-              <w:right w:val="single" w:sz="6" w:space="0" w:color="000000"/>
-            </w:tcBorders>
-            <w:shd w:val="clear" w:color="auto" w:fill="auto"/>
-            <w:tcMar>
-              <w:top w:w="0" w:type="dxa"/>
-              <w:left w:w="0" w:type="dxa"/>
-              <w:bottom w:w="0" w:type="dxa"/>
-              <w:right w:w="0" w:type="dxa"/>
-            </w:tcMar>
-          </w:tcPr>
-          <w:p>
-            <w:pPr>
-              <w:pBdr>
-                <w:top w:val="nil"/>
-                <w:left w:val="nil"/>
-                <w:bottom w:val="nil"/>
-                <w:right w:val="nil"/>
-                <w:between w:val="nil"/>
-              </w:pBdr>
-              <w:spacing w:line="275" w:lineRule="auto"/>
-              <w:rPr>
-                <w:rFonts w:ascii="Google Sans Text" w:eastAsia="Google Sans Text" w:hAnsi="Google Sans Text" w:cs="Google Sans Text"/>
-              </w:rPr>
-            </w:pPr>
-            <w:r>
-              <w:rPr>
-                <w:rFonts w:ascii="Google Sans Text" w:eastAsia="Google Sans Text" w:hAnsi="Google Sans Text" w:cs="Google Sans Text"/>
-              </w:rPr>
-              <w:t xml:space="preserve">Red </w:t>
-            </w:r>
-            <w:proofErr w:type="spellStart"/>
-            <w:r>
-              <w:rPr>
-                <w:rFonts w:ascii="Google Sans Text" w:eastAsia="Google Sans Text" w:hAnsi="Google Sans Text" w:cs="Google Sans Text"/>
-              </w:rPr>
-              <w:t>Bull</w:t>
-            </w:r>
-            <w:proofErr w:type="spellEnd"/>
-            <w:r>
-              <w:rPr>
-                <w:rFonts w:ascii="Google Sans Text" w:eastAsia="Google Sans Text" w:hAnsi="Google Sans Text" w:cs="Google Sans Text"/>
-              </w:rPr>
-              <w:t xml:space="preserve"> </w:t>
-            </w:r>
-            <w:proofErr w:type="spellStart"/>
-            <w:r>
-              <w:rPr>
-                <w:rFonts w:ascii="Google Sans Text" w:eastAsia="Google Sans Text" w:hAnsi="Google Sans Text" w:cs="Google Sans Text"/>
-              </w:rPr>
-              <w:t>Racing</w:t>
-            </w:r>
-            <w:proofErr w:type="spellEnd"/>
-          </w:p>
-        </w:tc>
-        <w:tc>
-          <w:tcPr>
-            <w:tcW w:w="1872" w:type="dxa"/>
-            <w:tcBorders>
-              <w:top w:val="single" w:sz="6" w:space="0" w:color="000000"/>
-              <w:left w:val="single" w:sz="6" w:space="0" w:color="000000"/>
-              <w:bottom w:val="single" w:sz="6" w:space="0" w:color="000000"/>
-              <w:right w:val="single" w:sz="6" w:space="0" w:color="000000"/>
-            </w:tcBorders>
-            <w:shd w:val="clear" w:color="auto" w:fill="auto"/>
-            <w:tcMar>
-              <w:top w:w="0" w:type="dxa"/>
-              <w:left w:w="0" w:type="dxa"/>
-              <w:bottom w:w="0" w:type="dxa"/>
-              <w:right w:w="0" w:type="dxa"/>
-            </w:tcMar>
-          </w:tcPr>
-          <w:p>
-            <w:pPr>
-              <w:pBdr>
-                <w:top w:val="nil"/>
-                <w:left w:val="nil"/>
-                <w:bottom w:val="nil"/>
-                <w:right w:val="nil"/>
-                <w:between w:val="nil"/>
-              </w:pBdr>
-              <w:spacing w:line="275" w:lineRule="auto"/>
-              <w:rPr>
-                <w:rFonts w:ascii="Google Sans Text" w:eastAsia="Google Sans Text" w:hAnsi="Google Sans Text" w:cs="Google Sans Text"/>
-              </w:rPr>
-            </w:pPr>
-            <w:r>
-              <w:rPr>
-                <w:rFonts w:ascii="Google Sans Text" w:eastAsia="Google Sans Text" w:hAnsi="Google Sans Text" w:cs="Google Sans Text"/>
-              </w:rPr>
-              <w:t xml:space="preserve">Χρήση του </w:t>
-            </w:r>
-            <w:proofErr w:type="spellStart"/>
-            <w:r>
-              <w:rPr>
-                <w:rFonts w:ascii="Google Sans Text" w:eastAsia="Google Sans Text" w:hAnsi="Google Sans Text" w:cs="Google Sans Text"/>
-              </w:rPr>
-              <w:t>sidepod</w:t>
-            </w:r>
-            <w:proofErr w:type="spellEnd"/>
-            <w:r>
-              <w:rPr>
-                <w:rFonts w:ascii="Google Sans Text" w:eastAsia="Google Sans Text" w:hAnsi="Google Sans Text" w:cs="Google Sans Text"/>
-              </w:rPr>
-              <w:t xml:space="preserve"> για την κατεύθυνση της ροής προς τα κάτω, ενεργοποιώντας το πάτωμα και τον </w:t>
-            </w:r>
-            <w:proofErr w:type="spellStart"/>
-            <w:r>
-              <w:rPr>
-                <w:rFonts w:ascii="Google Sans Text" w:eastAsia="Google Sans Text" w:hAnsi="Google Sans Text" w:cs="Google Sans Text"/>
-              </w:rPr>
-              <w:t>διαχύτη</w:t>
-            </w:r>
-            <w:proofErr w:type="spellEnd"/>
-            <w:r>
-              <w:rPr>
-                <w:rFonts w:ascii="Google Sans Text" w:eastAsia="Google Sans Text" w:hAnsi="Google Sans Text" w:cs="Google Sans Text"/>
-              </w:rPr>
-              <w:t>.</w:t>
-            </w:r>
-          </w:p>
-        </w:tc>
-        <w:tc>
-          <w:tcPr>
-            <w:tcW w:w="1872" w:type="dxa"/>
-            <w:tcBorders>
-              <w:top w:val="single" w:sz="6" w:space="0" w:color="000000"/>
-              <w:left w:val="single" w:sz="6" w:space="0" w:color="000000"/>
-              <w:bottom w:val="single" w:sz="6" w:space="0" w:color="000000"/>
-              <w:right w:val="single" w:sz="6" w:space="0" w:color="000000"/>
-            </w:tcBorders>
-            <w:shd w:val="clear" w:color="auto" w:fill="auto"/>
-            <w:tcMar>
-              <w:top w:w="0" w:type="dxa"/>
-              <w:left w:w="0" w:type="dxa"/>
-              <w:bottom w:w="0" w:type="dxa"/>
-              <w:right w:w="0" w:type="dxa"/>
-            </w:tcMar>
-          </w:tcPr>
-          <w:p>
-            <w:pPr>
-              <w:pBdr>
-                <w:top w:val="nil"/>
-                <w:left w:val="nil"/>
-                <w:bottom w:val="nil"/>
-                <w:right w:val="nil"/>
-                <w:between w:val="nil"/>
-              </w:pBdr>
-              <w:spacing w:line="275" w:lineRule="auto"/>
-              <w:rPr>
-                <w:rFonts w:ascii="Google Sans Text" w:eastAsia="Google Sans Text" w:hAnsi="Google Sans Text" w:cs="Google Sans Text"/>
-              </w:rPr>
-            </w:pPr>
-            <w:r>
-              <w:rPr>
-                <w:rFonts w:ascii="Google Sans Text" w:eastAsia="Google Sans Text" w:hAnsi="Google Sans Text" w:cs="Google Sans Text"/>
-              </w:rPr>
-              <w:t>Ενσωμάτωση μεγάλων ψυγείων σε ένα αεροδυναμικά ενεργό σχήμα.</w:t>
-            </w:r>
-          </w:p>
-        </w:tc>
-        <w:tc>
-          <w:tcPr>
-            <w:tcW w:w="1872" w:type="dxa"/>
-            <w:tcBorders>
-              <w:top w:val="single" w:sz="6" w:space="0" w:color="000000"/>
-              <w:left w:val="single" w:sz="6" w:space="0" w:color="000000"/>
-              <w:bottom w:val="single" w:sz="6" w:space="0" w:color="000000"/>
-              <w:right w:val="single" w:sz="6" w:space="0" w:color="000000"/>
-            </w:tcBorders>
-            <w:shd w:val="clear" w:color="auto" w:fill="auto"/>
-            <w:tcMar>
-              <w:top w:w="0" w:type="dxa"/>
-              <w:left w:w="0" w:type="dxa"/>
-              <w:bottom w:w="0" w:type="dxa"/>
-              <w:right w:w="0" w:type="dxa"/>
-            </w:tcMar>
-          </w:tcPr>
-          <w:p>
-            <w:pPr>
-              <w:pBdr>
-                <w:top w:val="nil"/>
-                <w:left w:val="nil"/>
-                <w:bottom w:val="nil"/>
-                <w:right w:val="nil"/>
-                <w:between w:val="nil"/>
-              </w:pBdr>
-              <w:spacing w:line="275" w:lineRule="auto"/>
-              <w:rPr>
-                <w:rFonts w:ascii="Google Sans Text" w:eastAsia="Google Sans Text" w:hAnsi="Google Sans Text" w:cs="Google Sans Text"/>
-              </w:rPr>
-            </w:pPr>
-            <w:r>
-              <w:rPr>
-                <w:rFonts w:ascii="Google Sans Text" w:eastAsia="Google Sans Text" w:hAnsi="Google Sans Text" w:cs="Google Sans Text"/>
-              </w:rPr>
-              <w:t xml:space="preserve">Κυρίαρχη φιλοσοφία, υιοθετήθηκε από τις περισσότερες ομάδες λόγω της ανώτερης συνέργειας με το </w:t>
-            </w:r>
-            <w:proofErr w:type="spellStart"/>
-            <w:r>
-              <w:rPr>
-                <w:rFonts w:ascii="Google Sans Text" w:eastAsia="Google Sans Text" w:hAnsi="Google Sans Text" w:cs="Google Sans Text"/>
-              </w:rPr>
-              <w:t>ground</w:t>
-            </w:r>
-            <w:proofErr w:type="spellEnd"/>
-            <w:r>
-              <w:rPr>
-                <w:rFonts w:ascii="Google Sans Text" w:eastAsia="Google Sans Text" w:hAnsi="Google Sans Text" w:cs="Google Sans Text"/>
-              </w:rPr>
-              <w:t xml:space="preserve"> </w:t>
-            </w:r>
-            <w:proofErr w:type="spellStart"/>
-            <w:r>
-              <w:rPr>
-                <w:rFonts w:ascii="Google Sans Text" w:eastAsia="Google Sans Text" w:hAnsi="Google Sans Text" w:cs="Google Sans Text"/>
-              </w:rPr>
-              <w:t>effect</w:t>
-            </w:r>
-            <w:proofErr w:type="spellEnd"/>
-            <w:r>
-              <w:rPr>
-                <w:rFonts w:ascii="Google Sans Text" w:eastAsia="Google Sans Text" w:hAnsi="Google Sans Text" w:cs="Google Sans Text"/>
-              </w:rPr>
-              <w:t>.</w:t>
-            </w:r>
-          </w:p>
-        </w:tc>
-      </w:tr>
-      <w:tr>
-        <w:tc>
-          <w:tcPr>
-            <w:tcW w:w="1872" w:type="dxa"/>
-            <w:tcBorders>
-              <w:top w:val="single" w:sz="6" w:space="0" w:color="000000"/>
-              <w:left w:val="single" w:sz="6" w:space="0" w:color="000000"/>
-              <w:bottom w:val="single" w:sz="6" w:space="0" w:color="000000"/>
-              <w:right w:val="single" w:sz="6" w:space="0" w:color="000000"/>
-            </w:tcBorders>
-            <w:shd w:val="clear" w:color="auto" w:fill="auto"/>
-            <w:tcMar>
-              <w:top w:w="0" w:type="dxa"/>
-              <w:left w:w="0" w:type="dxa"/>
-              <w:bottom w:w="0" w:type="dxa"/>
-              <w:right w:w="0" w:type="dxa"/>
-            </w:tcMar>
-          </w:tcPr>
-          <w:p>
-            <w:pPr>
-              <w:pBdr>
-                <w:top w:val="nil"/>
-                <w:left w:val="nil"/>
-                <w:bottom w:val="nil"/>
-                <w:right w:val="nil"/>
-                <w:between w:val="nil"/>
-              </w:pBdr>
-              <w:spacing w:line="275" w:lineRule="auto"/>
-              <w:rPr>
-                <w:rFonts w:ascii="Google Sans Text" w:eastAsia="Google Sans Text" w:hAnsi="Google Sans Text" w:cs="Google Sans Text"/>
-                <w:b/>
-              </w:rPr>
-            </w:pPr>
-            <w:r>
-              <w:rPr>
-                <w:rFonts w:ascii="Google Sans Text" w:eastAsia="Google Sans Text" w:hAnsi="Google Sans Text" w:cs="Google Sans Text"/>
-                <w:b/>
-              </w:rPr>
-              <w:t>In-</w:t>
-            </w:r>
-            <w:proofErr w:type="spellStart"/>
-            <w:r>
-              <w:rPr>
-                <w:rFonts w:ascii="Google Sans Text" w:eastAsia="Google Sans Text" w:hAnsi="Google Sans Text" w:cs="Google Sans Text"/>
-                <w:b/>
-              </w:rPr>
-              <w:t>Wash</w:t>
-            </w:r>
-            <w:proofErr w:type="spellEnd"/>
-            <w:r>
-              <w:rPr>
-                <w:rFonts w:ascii="Google Sans Text" w:eastAsia="Google Sans Text" w:hAnsi="Google Sans Text" w:cs="Google Sans Text"/>
-                <w:b/>
-              </w:rPr>
-              <w:t xml:space="preserve"> / </w:t>
-            </w:r>
-            <w:proofErr w:type="spellStart"/>
-            <w:r>
-              <w:rPr>
-                <w:rFonts w:ascii="Google Sans Text" w:eastAsia="Google Sans Text" w:hAnsi="Google Sans Text" w:cs="Google Sans Text"/>
-                <w:b/>
-              </w:rPr>
-              <w:t>Bathtub</w:t>
-            </w:r>
-            <w:proofErr w:type="spellEnd"/>
-          </w:p>
-        </w:tc>
-        <w:tc>
-          <w:tcPr>
-            <w:tcW w:w="1872" w:type="dxa"/>
-            <w:tcBorders>
-              <w:top w:val="single" w:sz="6" w:space="0" w:color="000000"/>
-              <w:left w:val="single" w:sz="6" w:space="0" w:color="000000"/>
-              <w:bottom w:val="single" w:sz="6" w:space="0" w:color="000000"/>
-              <w:right w:val="single" w:sz="6" w:space="0" w:color="000000"/>
-            </w:tcBorders>
-            <w:shd w:val="clear" w:color="auto" w:fill="auto"/>
-            <w:tcMar>
-              <w:top w:w="0" w:type="dxa"/>
-              <w:left w:w="0" w:type="dxa"/>
-              <w:bottom w:w="0" w:type="dxa"/>
-              <w:right w:w="0" w:type="dxa"/>
-            </w:tcMar>
-          </w:tcPr>
-          <w:p>
-            <w:pPr>
-              <w:pBdr>
-                <w:top w:val="nil"/>
-                <w:left w:val="nil"/>
-                <w:bottom w:val="nil"/>
-                <w:right w:val="nil"/>
-                <w:between w:val="nil"/>
-              </w:pBdr>
-              <w:spacing w:line="275" w:lineRule="auto"/>
-              <w:rPr>
-                <w:rFonts w:ascii="Google Sans Text" w:eastAsia="Google Sans Text" w:hAnsi="Google Sans Text" w:cs="Google Sans Text"/>
-              </w:rPr>
-            </w:pPr>
-            <w:proofErr w:type="spellStart"/>
-            <w:r>
-              <w:rPr>
-                <w:rFonts w:ascii="Google Sans Text" w:eastAsia="Google Sans Text" w:hAnsi="Google Sans Text" w:cs="Google Sans Text"/>
-              </w:rPr>
-              <w:t>Scuderia</w:t>
-            </w:r>
-            <w:proofErr w:type="spellEnd"/>
-            <w:r>
-              <w:rPr>
-                <w:rFonts w:ascii="Google Sans Text" w:eastAsia="Google Sans Text" w:hAnsi="Google Sans Text" w:cs="Google Sans Text"/>
-              </w:rPr>
-              <w:t xml:space="preserve"> </w:t>
-            </w:r>
-            <w:proofErr w:type="spellStart"/>
-            <w:r>
-              <w:rPr>
-                <w:rFonts w:ascii="Google Sans Text" w:eastAsia="Google Sans Text" w:hAnsi="Google Sans Text" w:cs="Google Sans Text"/>
-              </w:rPr>
-              <w:t>Ferrari</w:t>
-            </w:r>
-            <w:proofErr w:type="spellEnd"/>
-          </w:p>
-        </w:tc>
-        <w:tc>
-          <w:tcPr>
-            <w:tcW w:w="1872" w:type="dxa"/>
-            <w:tcBorders>
-              <w:top w:val="single" w:sz="6" w:space="0" w:color="000000"/>
-              <w:left w:val="single" w:sz="6" w:space="0" w:color="000000"/>
-              <w:bottom w:val="single" w:sz="6" w:space="0" w:color="000000"/>
-              <w:right w:val="single" w:sz="6" w:space="0" w:color="000000"/>
-            </w:tcBorders>
-            <w:shd w:val="clear" w:color="auto" w:fill="auto"/>
-            <w:tcMar>
-              <w:top w:w="0" w:type="dxa"/>
-              <w:left w:w="0" w:type="dxa"/>
-              <w:bottom w:w="0" w:type="dxa"/>
-              <w:right w:w="0" w:type="dxa"/>
-            </w:tcMar>
-          </w:tcPr>
-          <w:p>
-            <w:pPr>
-              <w:pBdr>
-                <w:top w:val="nil"/>
-                <w:left w:val="nil"/>
-                <w:bottom w:val="nil"/>
-                <w:right w:val="nil"/>
-                <w:between w:val="nil"/>
-              </w:pBdr>
-              <w:spacing w:line="275" w:lineRule="auto"/>
-              <w:rPr>
-                <w:rFonts w:ascii="Google Sans Text" w:eastAsia="Google Sans Text" w:hAnsi="Google Sans Text" w:cs="Google Sans Text"/>
-              </w:rPr>
-            </w:pPr>
-            <w:r>
-              <w:rPr>
-                <w:rFonts w:ascii="Google Sans Text" w:eastAsia="Google Sans Text" w:hAnsi="Google Sans Text" w:cs="Google Sans Text"/>
-              </w:rPr>
-              <w:t xml:space="preserve">Διαχείριση της ροής αέρα με ένα "αυλάκι" στην πάνω επιφάνεια για την κατεύθυνση του αέρα προς τα </w:t>
-            </w:r>
-            <w:r>
-              <w:rPr>
-                <w:rFonts w:ascii="Google Sans Text" w:eastAsia="Google Sans Text" w:hAnsi="Google Sans Text" w:cs="Google Sans Text"/>
-              </w:rPr>
-              <w:lastRenderedPageBreak/>
-              <w:t>πίσω.</w:t>
-            </w:r>
-          </w:p>
-        </w:tc>
-        <w:tc>
-          <w:tcPr>
-            <w:tcW w:w="1872" w:type="dxa"/>
-            <w:tcBorders>
-              <w:top w:val="single" w:sz="6" w:space="0" w:color="000000"/>
-              <w:left w:val="single" w:sz="6" w:space="0" w:color="000000"/>
-              <w:bottom w:val="single" w:sz="6" w:space="0" w:color="000000"/>
-              <w:right w:val="single" w:sz="6" w:space="0" w:color="000000"/>
-            </w:tcBorders>
-            <w:shd w:val="clear" w:color="auto" w:fill="auto"/>
-            <w:tcMar>
-              <w:top w:w="0" w:type="dxa"/>
-              <w:left w:w="0" w:type="dxa"/>
-              <w:bottom w:w="0" w:type="dxa"/>
-              <w:right w:w="0" w:type="dxa"/>
-            </w:tcMar>
-          </w:tcPr>
-          <w:p>
-            <w:pPr>
-              <w:pBdr>
-                <w:top w:val="nil"/>
-                <w:left w:val="nil"/>
-                <w:bottom w:val="nil"/>
-                <w:right w:val="nil"/>
-                <w:between w:val="nil"/>
-              </w:pBdr>
-              <w:spacing w:line="275" w:lineRule="auto"/>
-              <w:rPr>
-                <w:rFonts w:ascii="Google Sans Text" w:eastAsia="Google Sans Text" w:hAnsi="Google Sans Text" w:cs="Google Sans Text"/>
-              </w:rPr>
-            </w:pPr>
-            <w:r>
-              <w:rPr>
-                <w:rFonts w:ascii="Google Sans Text" w:eastAsia="Google Sans Text" w:hAnsi="Google Sans Text" w:cs="Google Sans Text"/>
-              </w:rPr>
-              <w:lastRenderedPageBreak/>
-              <w:t xml:space="preserve">Φαρδιά </w:t>
-            </w:r>
-            <w:proofErr w:type="spellStart"/>
-            <w:r>
-              <w:rPr>
-                <w:rFonts w:ascii="Google Sans Text" w:eastAsia="Google Sans Text" w:hAnsi="Google Sans Text" w:cs="Google Sans Text"/>
-              </w:rPr>
-              <w:t>sidepods</w:t>
-            </w:r>
-            <w:proofErr w:type="spellEnd"/>
-            <w:r>
-              <w:rPr>
-                <w:rFonts w:ascii="Google Sans Text" w:eastAsia="Google Sans Text" w:hAnsi="Google Sans Text" w:cs="Google Sans Text"/>
-              </w:rPr>
-              <w:t xml:space="preserve"> για τη στέγαση των ψυγείων, με έμφαση στη διαχείριση του απόηχου των τροχών.</w:t>
-            </w:r>
-          </w:p>
-        </w:tc>
-        <w:tc>
-          <w:tcPr>
-            <w:tcW w:w="1872" w:type="dxa"/>
-            <w:tcBorders>
-              <w:top w:val="single" w:sz="6" w:space="0" w:color="000000"/>
-              <w:left w:val="single" w:sz="6" w:space="0" w:color="000000"/>
-              <w:bottom w:val="single" w:sz="6" w:space="0" w:color="000000"/>
-              <w:right w:val="single" w:sz="6" w:space="0" w:color="000000"/>
-            </w:tcBorders>
-            <w:shd w:val="clear" w:color="auto" w:fill="auto"/>
-            <w:tcMar>
-              <w:top w:w="0" w:type="dxa"/>
-              <w:left w:w="0" w:type="dxa"/>
-              <w:bottom w:w="0" w:type="dxa"/>
-              <w:right w:w="0" w:type="dxa"/>
-            </w:tcMar>
-          </w:tcPr>
-          <w:p>
-            <w:pPr>
-              <w:pBdr>
-                <w:top w:val="nil"/>
-                <w:left w:val="nil"/>
-                <w:bottom w:val="nil"/>
-                <w:right w:val="nil"/>
-                <w:between w:val="nil"/>
-              </w:pBdr>
-              <w:spacing w:line="275" w:lineRule="auto"/>
-              <w:rPr>
-                <w:rFonts w:ascii="Google Sans Text" w:eastAsia="Google Sans Text" w:hAnsi="Google Sans Text" w:cs="Google Sans Text"/>
-              </w:rPr>
-            </w:pPr>
-            <w:r>
-              <w:rPr>
-                <w:rFonts w:ascii="Google Sans Text" w:eastAsia="Google Sans Text" w:hAnsi="Google Sans Text" w:cs="Google Sans Text"/>
-              </w:rPr>
-              <w:t xml:space="preserve">Εγκαταλείφθηκε υπέρ του </w:t>
-            </w:r>
-            <w:proofErr w:type="spellStart"/>
-            <w:r>
-              <w:rPr>
-                <w:rFonts w:ascii="Google Sans Text" w:eastAsia="Google Sans Text" w:hAnsi="Google Sans Text" w:cs="Google Sans Text"/>
-              </w:rPr>
-              <w:t>downwash</w:t>
-            </w:r>
-            <w:proofErr w:type="spellEnd"/>
-            <w:r>
-              <w:rPr>
-                <w:rFonts w:ascii="Google Sans Text" w:eastAsia="Google Sans Text" w:hAnsi="Google Sans Text" w:cs="Google Sans Text"/>
-              </w:rPr>
-              <w:t xml:space="preserve">, καθώς η τελευταία προσέφερε υψηλότερο αεροδυναμικό </w:t>
-            </w:r>
-            <w:r>
-              <w:rPr>
-                <w:rFonts w:ascii="Google Sans Text" w:eastAsia="Google Sans Text" w:hAnsi="Google Sans Text" w:cs="Google Sans Text"/>
-              </w:rPr>
-              <w:lastRenderedPageBreak/>
-              <w:t>όριο απόδοσης.</w:t>
-            </w:r>
-          </w:p>
-        </w:tc>
-      </w:tr>
-      <w:tr>
-        <w:tc>
-          <w:tcPr>
-            <w:tcW w:w="1872" w:type="dxa"/>
-            <w:tcBorders>
-              <w:top w:val="single" w:sz="6" w:space="0" w:color="000000"/>
-              <w:left w:val="single" w:sz="6" w:space="0" w:color="000000"/>
-              <w:bottom w:val="single" w:sz="6" w:space="0" w:color="000000"/>
-              <w:right w:val="single" w:sz="6" w:space="0" w:color="000000"/>
-            </w:tcBorders>
-            <w:shd w:val="clear" w:color="auto" w:fill="auto"/>
-            <w:tcMar>
-              <w:top w:w="0" w:type="dxa"/>
-              <w:left w:w="0" w:type="dxa"/>
-              <w:bottom w:w="0" w:type="dxa"/>
-              <w:right w:w="0" w:type="dxa"/>
-            </w:tcMar>
-          </w:tcPr>
-          <w:p>
-            <w:pPr>
-              <w:pBdr>
-                <w:top w:val="nil"/>
-                <w:left w:val="nil"/>
-                <w:bottom w:val="nil"/>
-                <w:right w:val="nil"/>
-                <w:between w:val="nil"/>
-              </w:pBdr>
-              <w:spacing w:line="275" w:lineRule="auto"/>
-              <w:rPr>
-                <w:rFonts w:ascii="Google Sans Text" w:eastAsia="Google Sans Text" w:hAnsi="Google Sans Text" w:cs="Google Sans Text"/>
-                <w:b/>
-              </w:rPr>
-            </w:pPr>
-            <w:proofErr w:type="spellStart"/>
-            <w:r>
-              <w:rPr>
-                <w:rFonts w:ascii="Google Sans Text" w:eastAsia="Google Sans Text" w:hAnsi="Google Sans Text" w:cs="Google Sans Text"/>
-                <w:b/>
-              </w:rPr>
-              <w:lastRenderedPageBreak/>
-              <w:t>Zeropod</w:t>
-            </w:r>
-            <w:proofErr w:type="spellEnd"/>
-          </w:p>
-        </w:tc>
-        <w:tc>
-          <w:tcPr>
-            <w:tcW w:w="1872" w:type="dxa"/>
-            <w:tcBorders>
-              <w:top w:val="single" w:sz="6" w:space="0" w:color="000000"/>
-              <w:left w:val="single" w:sz="6" w:space="0" w:color="000000"/>
-              <w:bottom w:val="single" w:sz="6" w:space="0" w:color="000000"/>
-              <w:right w:val="single" w:sz="6" w:space="0" w:color="000000"/>
-            </w:tcBorders>
-            <w:shd w:val="clear" w:color="auto" w:fill="auto"/>
-            <w:tcMar>
-              <w:top w:w="0" w:type="dxa"/>
-              <w:left w:w="0" w:type="dxa"/>
-              <w:bottom w:w="0" w:type="dxa"/>
-              <w:right w:w="0" w:type="dxa"/>
-            </w:tcMar>
-          </w:tcPr>
-          <w:p>
-            <w:pPr>
-              <w:pBdr>
-                <w:top w:val="nil"/>
-                <w:left w:val="nil"/>
-                <w:bottom w:val="nil"/>
-                <w:right w:val="nil"/>
-                <w:between w:val="nil"/>
-              </w:pBdr>
-              <w:spacing w:line="275" w:lineRule="auto"/>
-              <w:rPr>
-                <w:rFonts w:ascii="Google Sans Text" w:eastAsia="Google Sans Text" w:hAnsi="Google Sans Text" w:cs="Google Sans Text"/>
-                <w:lang w:val="de-DE"/>
-              </w:rPr>
-            </w:pPr>
-            <w:r>
-              <w:rPr>
-                <w:rFonts w:ascii="Google Sans Text" w:eastAsia="Google Sans Text" w:hAnsi="Google Sans Text" w:cs="Google Sans Text"/>
-                <w:lang w:val="de-DE"/>
-              </w:rPr>
-              <w:t>Mercedes-AMG Petronas F1 Team</w:t>
-            </w:r>
-          </w:p>
-        </w:tc>
-        <w:tc>
-          <w:tcPr>
-            <w:tcW w:w="1872" w:type="dxa"/>
-            <w:tcBorders>
-              <w:top w:val="single" w:sz="6" w:space="0" w:color="000000"/>
-              <w:left w:val="single" w:sz="6" w:space="0" w:color="000000"/>
-              <w:bottom w:val="single" w:sz="6" w:space="0" w:color="000000"/>
-              <w:right w:val="single" w:sz="6" w:space="0" w:color="000000"/>
-            </w:tcBorders>
-            <w:shd w:val="clear" w:color="auto" w:fill="auto"/>
-            <w:tcMar>
-              <w:top w:w="0" w:type="dxa"/>
-              <w:left w:w="0" w:type="dxa"/>
-              <w:bottom w:w="0" w:type="dxa"/>
-              <w:right w:w="0" w:type="dxa"/>
-            </w:tcMar>
-          </w:tcPr>
-          <w:p>
-            <w:pPr>
-              <w:pBdr>
-                <w:top w:val="nil"/>
-                <w:left w:val="nil"/>
-                <w:bottom w:val="nil"/>
-                <w:right w:val="nil"/>
-                <w:between w:val="nil"/>
-              </w:pBdr>
-              <w:spacing w:line="275" w:lineRule="auto"/>
-              <w:rPr>
-                <w:rFonts w:ascii="Google Sans Text" w:eastAsia="Google Sans Text" w:hAnsi="Google Sans Text" w:cs="Google Sans Text"/>
-              </w:rPr>
-            </w:pPr>
-            <w:r>
-              <w:rPr>
-                <w:rFonts w:ascii="Google Sans Text" w:eastAsia="Google Sans Text" w:hAnsi="Google Sans Text" w:cs="Google Sans Text"/>
-              </w:rPr>
-              <w:t xml:space="preserve">Ελαχιστοποίηση του αμαξώματος του </w:t>
-            </w:r>
-            <w:proofErr w:type="spellStart"/>
-            <w:r>
-              <w:rPr>
-                <w:rFonts w:ascii="Google Sans Text" w:eastAsia="Google Sans Text" w:hAnsi="Google Sans Text" w:cs="Google Sans Text"/>
-              </w:rPr>
-              <w:t>sidepod</w:t>
-            </w:r>
-            <w:proofErr w:type="spellEnd"/>
-            <w:r>
-              <w:rPr>
-                <w:rFonts w:ascii="Google Sans Text" w:eastAsia="Google Sans Text" w:hAnsi="Google Sans Text" w:cs="Google Sans Text"/>
-              </w:rPr>
-              <w:t xml:space="preserve"> για μείωση της οπισθέλκουσας και έκθεση της μέγιστης επιφάνειας του πατώματος.</w:t>
-            </w:r>
-          </w:p>
-        </w:tc>
-        <w:tc>
-          <w:tcPr>
-            <w:tcW w:w="1872" w:type="dxa"/>
-            <w:tcBorders>
-              <w:top w:val="single" w:sz="6" w:space="0" w:color="000000"/>
-              <w:left w:val="single" w:sz="6" w:space="0" w:color="000000"/>
-              <w:bottom w:val="single" w:sz="6" w:space="0" w:color="000000"/>
-              <w:right w:val="single" w:sz="6" w:space="0" w:color="000000"/>
-            </w:tcBorders>
-            <w:shd w:val="clear" w:color="auto" w:fill="auto"/>
-            <w:tcMar>
-              <w:top w:w="0" w:type="dxa"/>
-              <w:left w:w="0" w:type="dxa"/>
-              <w:bottom w:w="0" w:type="dxa"/>
-              <w:right w:w="0" w:type="dxa"/>
-            </w:tcMar>
-          </w:tcPr>
-          <w:p>
-            <w:pPr>
-              <w:pBdr>
-                <w:top w:val="nil"/>
-                <w:left w:val="nil"/>
-                <w:bottom w:val="nil"/>
-                <w:right w:val="nil"/>
-                <w:between w:val="nil"/>
-              </w:pBdr>
-              <w:spacing w:line="275" w:lineRule="auto"/>
-              <w:rPr>
-                <w:rFonts w:ascii="Google Sans Text" w:eastAsia="Google Sans Text" w:hAnsi="Google Sans Text" w:cs="Google Sans Text"/>
-              </w:rPr>
-            </w:pPr>
-            <w:r>
-              <w:rPr>
-                <w:rFonts w:ascii="Google Sans Text" w:eastAsia="Google Sans Text" w:hAnsi="Google Sans Text" w:cs="Google Sans Text"/>
-              </w:rPr>
-              <w:t>Ακραία συμπαγής διάταξη ψυγείων με κάθετες εισαγωγές, θέτοντας τεράστιες προκλήσεις ενσωμάτωσης.</w:t>
-            </w:r>
-          </w:p>
-        </w:tc>
-        <w:tc>
-          <w:tcPr>
-            <w:tcW w:w="1872" w:type="dxa"/>
-            <w:tcBorders>
-              <w:top w:val="single" w:sz="6" w:space="0" w:color="000000"/>
-              <w:left w:val="single" w:sz="6" w:space="0" w:color="000000"/>
-              <w:bottom w:val="single" w:sz="6" w:space="0" w:color="000000"/>
-              <w:right w:val="single" w:sz="6" w:space="0" w:color="000000"/>
-            </w:tcBorders>
-            <w:shd w:val="clear" w:color="auto" w:fill="auto"/>
-            <w:tcMar>
-              <w:top w:w="0" w:type="dxa"/>
-              <w:left w:w="0" w:type="dxa"/>
-              <w:bottom w:w="0" w:type="dxa"/>
-              <w:right w:w="0" w:type="dxa"/>
-            </w:tcMar>
-          </w:tcPr>
-          <w:p>
-            <w:pPr>
-              <w:pBdr>
-                <w:top w:val="nil"/>
-                <w:left w:val="nil"/>
-                <w:bottom w:val="nil"/>
-                <w:right w:val="nil"/>
-                <w:between w:val="nil"/>
-              </w:pBdr>
-              <w:spacing w:line="275" w:lineRule="auto"/>
-              <w:rPr>
-                <w:rFonts w:ascii="Google Sans Text" w:eastAsia="Google Sans Text" w:hAnsi="Google Sans Text" w:cs="Google Sans Text"/>
-              </w:rPr>
-            </w:pPr>
-            <w:r>
-              <w:rPr>
-                <w:rFonts w:ascii="Google Sans Text" w:eastAsia="Google Sans Text" w:hAnsi="Google Sans Text" w:cs="Google Sans Text"/>
-              </w:rPr>
-              <w:t>Αποτυχία λόγω κακής συσχέτισης προσομοιώσεων-πίστας και αστάθειας, αποδεικνύοντας ότι ο έλεγχος της ροής είναι πιο σημαντικός από την απλή απουσία εμποδίων.</w:t>
-            </w:r>
-          </w:p>
-        </w:tc>
-      </w:tr>
-    </w:tbl>
+    <w:p>
+      <w:pPr>
+        <w:pBdr>
+          <w:top w:val="nil"/>
+          <w:left w:val="nil"/>
+          <w:bottom w:val="nil"/>
+          <w:right w:val="nil"/>
+          <w:between w:val="nil"/>
+        </w:pBdr>
+        <w:spacing w:line="275" w:lineRule="auto"/>
+        <w:rPr>
+          <w:rFonts w:ascii="Google Sans Text" w:eastAsia="Google Sans Text" w:hAnsi="Google Sans Text" w:cs="Google Sans Text"/>
+          <w:b/>
+          <w:lang w:val="de-DE"/>
+        </w:rPr>
+      </w:pPr>
+    </w:p>
+    <w:p>
+      <w:pPr>
+        <w:pBdr>
+          <w:top w:val="nil"/>
+          <w:left w:val="nil"/>
+          <w:bottom w:val="nil"/>
+          <w:right w:val="nil"/>
+          <w:between w:val="nil"/>
+        </w:pBdr>
+        <w:spacing w:line="275" w:lineRule="auto"/>
+        <w:rPr>
+          <w:rFonts w:ascii="Google Sans Text" w:eastAsia="Google Sans Text" w:hAnsi="Google Sans Text" w:cs="Google Sans Text"/>
+          <w:b/>
+          <w:lang w:val="de-DE"/>
+        </w:rPr>
+      </w:pPr>
+      <w:r>
+        <w:rPr>
+          <w:rFonts w:ascii="Google Sans Text" w:eastAsia="Google Sans Text" w:hAnsi="Google Sans Text" w:cs="Google Sans Text"/>
+          <w:b/>
+          <w:lang w:val="de-DE"/>
+        </w:rPr>
+        <w:t>CSV_</w:t>
+      </w:r>
+      <w:proofErr w:type="gramStart"/>
+      <w:r>
+        <w:rPr>
+          <w:rFonts w:ascii="Google Sans Text" w:eastAsia="Google Sans Text" w:hAnsi="Google Sans Text" w:cs="Google Sans Text"/>
+          <w:b/>
+          <w:lang w:val="de-DE"/>
+        </w:rPr>
+        <w:t>TABLE:2.csv</w:t>
+      </w:r>
+      <w:proofErr w:type="gramEnd"/>
+    </w:p>
+    <w:p>
+      <w:pPr>
+        <w:pBdr>
+          <w:top w:val="nil"/>
+          <w:left w:val="nil"/>
+          <w:bottom w:val="nil"/>
+          <w:right w:val="nil"/>
+          <w:between w:val="nil"/>
+        </w:pBdr>
+        <w:spacing w:line="275" w:lineRule="auto"/>
+        <w:rPr>
+          <w:rFonts w:ascii="Google Sans Text" w:eastAsia="Google Sans Text" w:hAnsi="Google Sans Text" w:cs="Google Sans Text"/>
+          <w:b/>
+          <w:lang w:val="de-DE"/>
+        </w:rPr>
+      </w:pPr>
+    </w:p>
     <w:p>
       <w:pPr>
         <w:pBdr>
@@ -6052,7 +3299,6 @@
         <w:rPr>
           <w:rFonts w:ascii="Google Sans" w:eastAsia="Google Sans" w:hAnsi="Google Sans" w:cs="Google Sans"/>
         </w:rPr>
-        <w:lastRenderedPageBreak/>
         <w:t>Η Τέχνη του Ψυγείου</w:t>
       </w:r>
     </w:p>
@@ -6391,6 +3637,7 @@
         <w:rPr>
           <w:rFonts w:ascii="Google Sans Text" w:eastAsia="Google Sans Text" w:hAnsi="Google Sans Text" w:cs="Google Sans Text"/>
         </w:rPr>
+        <w:lastRenderedPageBreak/>
         <w:t xml:space="preserve">Μία από τις πιο θεμελιώδεις και λιγότερο ορατές τεχνικές αποφάσεις στον σχεδιασμό μιας μονάδας ισχύος είναι η επιλογή της τεχνολογίας του </w:t>
       </w:r>
       <w:proofErr w:type="spellStart"/>
@@ -6580,7 +3827,6 @@
         <w:rPr>
           <w:rFonts w:ascii="Google Sans Text" w:eastAsia="Google Sans Text" w:hAnsi="Google Sans Text" w:cs="Google Sans Text"/>
         </w:rPr>
-        <w:lastRenderedPageBreak/>
         <w:t>Bull</w:t>
       </w:r>
       <w:proofErr w:type="spellEnd"/>
@@ -7038,1116 +4284,68 @@
         </w:rPr>
         <w:t>-Air (W2A)</w:t>
       </w:r>
-    </w:p>
-    <w:tbl>
-      <w:tblPr>
-        <w:tblStyle w:val="a7"/>
-        <w:tblW w:w="9360" w:type="dxa"/>
-        <w:tblInd w:w="0" w:type="dxa"/>
-        <w:tblBorders>
-          <w:top w:val="single" w:sz="6" w:space="0" w:color="000000"/>
-          <w:left w:val="single" w:sz="6" w:space="0" w:color="000000"/>
-          <w:bottom w:val="single" w:sz="6" w:space="0" w:color="000000"/>
-          <w:right w:val="single" w:sz="6" w:space="0" w:color="000000"/>
-          <w:insideH w:val="single" w:sz="6" w:space="0" w:color="000000"/>
-          <w:insideV w:val="single" w:sz="6" w:space="0" w:color="000000"/>
-        </w:tblBorders>
-        <w:tblLayout w:type="fixed"/>
-        <w:tblLook w:val="0600" w:firstRow="0" w:lastRow="0" w:firstColumn="0" w:lastColumn="0" w:noHBand="1" w:noVBand="1"/>
-      </w:tblPr>
-      <w:tblGrid>
-        <w:gridCol w:w="3120"/>
-        <w:gridCol w:w="3120"/>
-        <w:gridCol w:w="3120"/>
-      </w:tblGrid>
-      <w:tr>
-        <w:tc>
-          <w:tcPr>
-            <w:tcW w:w="3120" w:type="dxa"/>
-            <w:tcBorders>
-              <w:top w:val="single" w:sz="6" w:space="0" w:color="000000"/>
-              <w:left w:val="single" w:sz="6" w:space="0" w:color="000000"/>
-              <w:bottom w:val="single" w:sz="6" w:space="0" w:color="000000"/>
-              <w:right w:val="single" w:sz="6" w:space="0" w:color="000000"/>
-            </w:tcBorders>
-            <w:shd w:val="clear" w:color="auto" w:fill="auto"/>
-            <w:tcMar>
-              <w:top w:w="0" w:type="dxa"/>
-              <w:left w:w="0" w:type="dxa"/>
-              <w:bottom w:w="0" w:type="dxa"/>
-              <w:right w:w="0" w:type="dxa"/>
-            </w:tcMar>
-          </w:tcPr>
-          <w:p>
-            <w:pPr>
-              <w:pBdr>
-                <w:top w:val="nil"/>
-                <w:left w:val="nil"/>
-                <w:bottom w:val="nil"/>
-                <w:right w:val="nil"/>
-                <w:between w:val="nil"/>
-              </w:pBdr>
-              <w:spacing w:line="275" w:lineRule="auto"/>
-              <w:rPr>
-                <w:rFonts w:ascii="Google Sans Text" w:eastAsia="Google Sans Text" w:hAnsi="Google Sans Text" w:cs="Google Sans Text"/>
-              </w:rPr>
-            </w:pPr>
-            <w:r>
-              <w:rPr>
-                <w:rFonts w:ascii="Google Sans Text" w:eastAsia="Google Sans Text" w:hAnsi="Google Sans Text" w:cs="Google Sans Text"/>
-              </w:rPr>
-              <w:t>Κριτήριο</w:t>
-            </w:r>
-          </w:p>
-        </w:tc>
-        <w:tc>
-          <w:tcPr>
-            <w:tcW w:w="3120" w:type="dxa"/>
-            <w:tcBorders>
-              <w:top w:val="single" w:sz="6" w:space="0" w:color="000000"/>
-              <w:left w:val="single" w:sz="6" w:space="0" w:color="000000"/>
-              <w:bottom w:val="single" w:sz="6" w:space="0" w:color="000000"/>
-              <w:right w:val="single" w:sz="6" w:space="0" w:color="000000"/>
-            </w:tcBorders>
-            <w:shd w:val="clear" w:color="auto" w:fill="auto"/>
-            <w:tcMar>
-              <w:top w:w="0" w:type="dxa"/>
-              <w:left w:w="0" w:type="dxa"/>
-              <w:bottom w:w="0" w:type="dxa"/>
-              <w:right w:w="0" w:type="dxa"/>
-            </w:tcMar>
-          </w:tcPr>
-          <w:p>
-            <w:pPr>
-              <w:pBdr>
-                <w:top w:val="nil"/>
-                <w:left w:val="nil"/>
-                <w:bottom w:val="nil"/>
-                <w:right w:val="nil"/>
-                <w:between w:val="nil"/>
-              </w:pBdr>
-              <w:spacing w:line="275" w:lineRule="auto"/>
-              <w:rPr>
-                <w:rFonts w:ascii="Google Sans Text" w:eastAsia="Google Sans Text" w:hAnsi="Google Sans Text" w:cs="Google Sans Text"/>
-              </w:rPr>
-            </w:pPr>
-            <w:r>
-              <w:rPr>
-                <w:rFonts w:ascii="Google Sans Text" w:eastAsia="Google Sans Text" w:hAnsi="Google Sans Text" w:cs="Google Sans Text"/>
-              </w:rPr>
-              <w:t>Air-</w:t>
-            </w:r>
-            <w:proofErr w:type="spellStart"/>
-            <w:r>
-              <w:rPr>
-                <w:rFonts w:ascii="Google Sans Text" w:eastAsia="Google Sans Text" w:hAnsi="Google Sans Text" w:cs="Google Sans Text"/>
-              </w:rPr>
-              <w:t>to</w:t>
-            </w:r>
-            <w:proofErr w:type="spellEnd"/>
-            <w:r>
-              <w:rPr>
-                <w:rFonts w:ascii="Google Sans Text" w:eastAsia="Google Sans Text" w:hAnsi="Google Sans Text" w:cs="Google Sans Text"/>
-              </w:rPr>
-              <w:t>-Air (A2A)</w:t>
-            </w:r>
-          </w:p>
-        </w:tc>
-        <w:tc>
-          <w:tcPr>
-            <w:tcW w:w="3120" w:type="dxa"/>
-            <w:tcBorders>
-              <w:top w:val="single" w:sz="6" w:space="0" w:color="000000"/>
-              <w:left w:val="single" w:sz="6" w:space="0" w:color="000000"/>
-              <w:bottom w:val="single" w:sz="6" w:space="0" w:color="000000"/>
-              <w:right w:val="single" w:sz="6" w:space="0" w:color="000000"/>
-            </w:tcBorders>
-            <w:shd w:val="clear" w:color="auto" w:fill="auto"/>
-            <w:tcMar>
-              <w:top w:w="0" w:type="dxa"/>
-              <w:left w:w="0" w:type="dxa"/>
-              <w:bottom w:w="0" w:type="dxa"/>
-              <w:right w:w="0" w:type="dxa"/>
-            </w:tcMar>
-          </w:tcPr>
-          <w:p>
-            <w:pPr>
-              <w:pBdr>
-                <w:top w:val="nil"/>
-                <w:left w:val="nil"/>
-                <w:bottom w:val="nil"/>
-                <w:right w:val="nil"/>
-                <w:between w:val="nil"/>
-              </w:pBdr>
-              <w:spacing w:line="275" w:lineRule="auto"/>
-              <w:rPr>
-                <w:rFonts w:ascii="Google Sans Text" w:eastAsia="Google Sans Text" w:hAnsi="Google Sans Text" w:cs="Google Sans Text"/>
-              </w:rPr>
-            </w:pPr>
-            <w:proofErr w:type="spellStart"/>
-            <w:r>
-              <w:rPr>
-                <w:rFonts w:ascii="Google Sans Text" w:eastAsia="Google Sans Text" w:hAnsi="Google Sans Text" w:cs="Google Sans Text"/>
-              </w:rPr>
-              <w:t>Water</w:t>
-            </w:r>
-            <w:proofErr w:type="spellEnd"/>
-            <w:r>
-              <w:rPr>
-                <w:rFonts w:ascii="Google Sans Text" w:eastAsia="Google Sans Text" w:hAnsi="Google Sans Text" w:cs="Google Sans Text"/>
-              </w:rPr>
-              <w:t>-</w:t>
-            </w:r>
-            <w:proofErr w:type="spellStart"/>
-            <w:r>
-              <w:rPr>
-                <w:rFonts w:ascii="Google Sans Text" w:eastAsia="Google Sans Text" w:hAnsi="Google Sans Text" w:cs="Google Sans Text"/>
-              </w:rPr>
-              <w:t>to</w:t>
-            </w:r>
-            <w:proofErr w:type="spellEnd"/>
-            <w:r>
-              <w:rPr>
-                <w:rFonts w:ascii="Google Sans Text" w:eastAsia="Google Sans Text" w:hAnsi="Google Sans Text" w:cs="Google Sans Text"/>
-              </w:rPr>
-              <w:t>-Air (W2A)</w:t>
-            </w:r>
-          </w:p>
-        </w:tc>
-      </w:tr>
-      <w:tr>
-        <w:tc>
-          <w:tcPr>
-            <w:tcW w:w="3120" w:type="dxa"/>
-            <w:tcBorders>
-              <w:top w:val="single" w:sz="6" w:space="0" w:color="000000"/>
-              <w:left w:val="single" w:sz="6" w:space="0" w:color="000000"/>
-              <w:bottom w:val="single" w:sz="6" w:space="0" w:color="000000"/>
-              <w:right w:val="single" w:sz="6" w:space="0" w:color="000000"/>
-            </w:tcBorders>
-            <w:shd w:val="clear" w:color="auto" w:fill="auto"/>
-            <w:tcMar>
-              <w:top w:w="0" w:type="dxa"/>
-              <w:left w:w="0" w:type="dxa"/>
-              <w:bottom w:w="0" w:type="dxa"/>
-              <w:right w:w="0" w:type="dxa"/>
-            </w:tcMar>
-          </w:tcPr>
-          <w:p>
-            <w:pPr>
-              <w:pBdr>
-                <w:top w:val="nil"/>
-                <w:left w:val="nil"/>
-                <w:bottom w:val="nil"/>
-                <w:right w:val="nil"/>
-                <w:between w:val="nil"/>
-              </w:pBdr>
-              <w:spacing w:line="275" w:lineRule="auto"/>
-              <w:rPr>
-                <w:rFonts w:ascii="Google Sans Text" w:eastAsia="Google Sans Text" w:hAnsi="Google Sans Text" w:cs="Google Sans Text"/>
-                <w:b/>
-              </w:rPr>
-            </w:pPr>
-            <w:r>
-              <w:rPr>
-                <w:rFonts w:ascii="Google Sans Text" w:eastAsia="Google Sans Text" w:hAnsi="Google Sans Text" w:cs="Google Sans Text"/>
-                <w:b/>
-              </w:rPr>
-              <w:t>Πολυπλοκότητα Συστήματος</w:t>
-            </w:r>
-          </w:p>
-        </w:tc>
-        <w:tc>
-          <w:tcPr>
-            <w:tcW w:w="3120" w:type="dxa"/>
-            <w:tcBorders>
-              <w:top w:val="single" w:sz="6" w:space="0" w:color="000000"/>
-              <w:left w:val="single" w:sz="6" w:space="0" w:color="000000"/>
-              <w:bottom w:val="single" w:sz="6" w:space="0" w:color="000000"/>
-              <w:right w:val="single" w:sz="6" w:space="0" w:color="000000"/>
-            </w:tcBorders>
-            <w:shd w:val="clear" w:color="auto" w:fill="auto"/>
-            <w:tcMar>
-              <w:top w:w="0" w:type="dxa"/>
-              <w:left w:w="0" w:type="dxa"/>
-              <w:bottom w:w="0" w:type="dxa"/>
-              <w:right w:w="0" w:type="dxa"/>
-            </w:tcMar>
-          </w:tcPr>
-          <w:p>
-            <w:pPr>
-              <w:pBdr>
-                <w:top w:val="nil"/>
-                <w:left w:val="nil"/>
-                <w:bottom w:val="nil"/>
-                <w:right w:val="nil"/>
-                <w:between w:val="nil"/>
-              </w:pBdr>
-              <w:spacing w:line="275" w:lineRule="auto"/>
-              <w:rPr>
-                <w:rFonts w:ascii="Google Sans Text" w:eastAsia="Google Sans Text" w:hAnsi="Google Sans Text" w:cs="Google Sans Text"/>
-              </w:rPr>
-            </w:pPr>
-            <w:r>
-              <w:rPr>
-                <w:rFonts w:ascii="Google Sans Text" w:eastAsia="Google Sans Text" w:hAnsi="Google Sans Text" w:cs="Google Sans Text"/>
-              </w:rPr>
-              <w:t>Χαμηλή (ένα στάδιο)</w:t>
-            </w:r>
-          </w:p>
-        </w:tc>
-        <w:tc>
-          <w:tcPr>
-            <w:tcW w:w="3120" w:type="dxa"/>
-            <w:tcBorders>
-              <w:top w:val="single" w:sz="6" w:space="0" w:color="000000"/>
-              <w:left w:val="single" w:sz="6" w:space="0" w:color="000000"/>
-              <w:bottom w:val="single" w:sz="6" w:space="0" w:color="000000"/>
-              <w:right w:val="single" w:sz="6" w:space="0" w:color="000000"/>
-            </w:tcBorders>
-            <w:shd w:val="clear" w:color="auto" w:fill="auto"/>
-            <w:tcMar>
-              <w:top w:w="0" w:type="dxa"/>
-              <w:left w:w="0" w:type="dxa"/>
-              <w:bottom w:w="0" w:type="dxa"/>
-              <w:right w:w="0" w:type="dxa"/>
-            </w:tcMar>
-          </w:tcPr>
-          <w:p>
-            <w:pPr>
-              <w:pBdr>
-                <w:top w:val="nil"/>
-                <w:left w:val="nil"/>
-                <w:bottom w:val="nil"/>
-                <w:right w:val="nil"/>
-                <w:between w:val="nil"/>
-              </w:pBdr>
-              <w:spacing w:line="275" w:lineRule="auto"/>
-              <w:rPr>
-                <w:rFonts w:ascii="Google Sans Text" w:eastAsia="Google Sans Text" w:hAnsi="Google Sans Text" w:cs="Google Sans Text"/>
-              </w:rPr>
-            </w:pPr>
-            <w:r>
-              <w:rPr>
-                <w:rFonts w:ascii="Google Sans Text" w:eastAsia="Google Sans Text" w:hAnsi="Google Sans Text" w:cs="Google Sans Text"/>
-              </w:rPr>
-              <w:t>Υψηλή (δύο στάδια, αντλία, επιπλέον κύκλωμα)</w:t>
-            </w:r>
-          </w:p>
-        </w:tc>
-      </w:tr>
-      <w:tr>
-        <w:tc>
-          <w:tcPr>
-            <w:tcW w:w="3120" w:type="dxa"/>
-            <w:tcBorders>
-              <w:top w:val="single" w:sz="6" w:space="0" w:color="000000"/>
-              <w:left w:val="single" w:sz="6" w:space="0" w:color="000000"/>
-              <w:bottom w:val="single" w:sz="6" w:space="0" w:color="000000"/>
-              <w:right w:val="single" w:sz="6" w:space="0" w:color="000000"/>
-            </w:tcBorders>
-            <w:shd w:val="clear" w:color="auto" w:fill="auto"/>
-            <w:tcMar>
-              <w:top w:w="0" w:type="dxa"/>
-              <w:left w:w="0" w:type="dxa"/>
-              <w:bottom w:w="0" w:type="dxa"/>
-              <w:right w:w="0" w:type="dxa"/>
-            </w:tcMar>
-          </w:tcPr>
-          <w:p>
-            <w:pPr>
-              <w:pBdr>
-                <w:top w:val="nil"/>
-                <w:left w:val="nil"/>
-                <w:bottom w:val="nil"/>
-                <w:right w:val="nil"/>
-                <w:between w:val="nil"/>
-              </w:pBdr>
-              <w:spacing w:line="275" w:lineRule="auto"/>
-              <w:rPr>
-                <w:rFonts w:ascii="Google Sans Text" w:eastAsia="Google Sans Text" w:hAnsi="Google Sans Text" w:cs="Google Sans Text"/>
-                <w:b/>
-              </w:rPr>
-            </w:pPr>
-            <w:r>
-              <w:rPr>
-                <w:rFonts w:ascii="Google Sans Text" w:eastAsia="Google Sans Text" w:hAnsi="Google Sans Text" w:cs="Google Sans Text"/>
-                <w:b/>
-              </w:rPr>
-              <w:t>Βάρος</w:t>
-            </w:r>
-          </w:p>
-        </w:tc>
-        <w:tc>
-          <w:tcPr>
-            <w:tcW w:w="3120" w:type="dxa"/>
-            <w:tcBorders>
-              <w:top w:val="single" w:sz="6" w:space="0" w:color="000000"/>
-              <w:left w:val="single" w:sz="6" w:space="0" w:color="000000"/>
-              <w:bottom w:val="single" w:sz="6" w:space="0" w:color="000000"/>
-              <w:right w:val="single" w:sz="6" w:space="0" w:color="000000"/>
-            </w:tcBorders>
-            <w:shd w:val="clear" w:color="auto" w:fill="auto"/>
-            <w:tcMar>
-              <w:top w:w="0" w:type="dxa"/>
-              <w:left w:w="0" w:type="dxa"/>
-              <w:bottom w:w="0" w:type="dxa"/>
-              <w:right w:w="0" w:type="dxa"/>
-            </w:tcMar>
-          </w:tcPr>
-          <w:p>
-            <w:pPr>
-              <w:pBdr>
-                <w:top w:val="nil"/>
-                <w:left w:val="nil"/>
-                <w:bottom w:val="nil"/>
-                <w:right w:val="nil"/>
-                <w:between w:val="nil"/>
-              </w:pBdr>
-              <w:spacing w:line="275" w:lineRule="auto"/>
-              <w:rPr>
-                <w:rFonts w:ascii="Google Sans Text" w:eastAsia="Google Sans Text" w:hAnsi="Google Sans Text" w:cs="Google Sans Text"/>
-              </w:rPr>
-            </w:pPr>
-            <w:r>
-              <w:rPr>
-                <w:rFonts w:ascii="Google Sans Text" w:eastAsia="Google Sans Text" w:hAnsi="Google Sans Text" w:cs="Google Sans Text"/>
-              </w:rPr>
-              <w:t>Ελαφρύτερο</w:t>
-            </w:r>
-          </w:p>
-        </w:tc>
-        <w:tc>
-          <w:tcPr>
-            <w:tcW w:w="3120" w:type="dxa"/>
-            <w:tcBorders>
-              <w:top w:val="single" w:sz="6" w:space="0" w:color="000000"/>
-              <w:left w:val="single" w:sz="6" w:space="0" w:color="000000"/>
-              <w:bottom w:val="single" w:sz="6" w:space="0" w:color="000000"/>
-              <w:right w:val="single" w:sz="6" w:space="0" w:color="000000"/>
-            </w:tcBorders>
-            <w:shd w:val="clear" w:color="auto" w:fill="auto"/>
-            <w:tcMar>
-              <w:top w:w="0" w:type="dxa"/>
-              <w:left w:w="0" w:type="dxa"/>
-              <w:bottom w:w="0" w:type="dxa"/>
-              <w:right w:w="0" w:type="dxa"/>
-            </w:tcMar>
-          </w:tcPr>
-          <w:p>
-            <w:pPr>
-              <w:pBdr>
-                <w:top w:val="nil"/>
-                <w:left w:val="nil"/>
-                <w:bottom w:val="nil"/>
-                <w:right w:val="nil"/>
-                <w:between w:val="nil"/>
-              </w:pBdr>
-              <w:spacing w:line="275" w:lineRule="auto"/>
-              <w:rPr>
-                <w:rFonts w:ascii="Google Sans Text" w:eastAsia="Google Sans Text" w:hAnsi="Google Sans Text" w:cs="Google Sans Text"/>
-              </w:rPr>
-            </w:pPr>
-            <w:r>
-              <w:rPr>
-                <w:rFonts w:ascii="Google Sans Text" w:eastAsia="Google Sans Text" w:hAnsi="Google Sans Text" w:cs="Google Sans Text"/>
-              </w:rPr>
-              <w:t>Βαρύτερο</w:t>
-            </w:r>
-          </w:p>
-        </w:tc>
-      </w:tr>
-      <w:tr>
-        <w:tc>
-          <w:tcPr>
-            <w:tcW w:w="3120" w:type="dxa"/>
-            <w:tcBorders>
-              <w:top w:val="single" w:sz="6" w:space="0" w:color="000000"/>
-              <w:left w:val="single" w:sz="6" w:space="0" w:color="000000"/>
-              <w:bottom w:val="single" w:sz="6" w:space="0" w:color="000000"/>
-              <w:right w:val="single" w:sz="6" w:space="0" w:color="000000"/>
-            </w:tcBorders>
-            <w:shd w:val="clear" w:color="auto" w:fill="auto"/>
-            <w:tcMar>
-              <w:top w:w="0" w:type="dxa"/>
-              <w:left w:w="0" w:type="dxa"/>
-              <w:bottom w:w="0" w:type="dxa"/>
-              <w:right w:w="0" w:type="dxa"/>
-            </w:tcMar>
-          </w:tcPr>
-          <w:p>
-            <w:pPr>
-              <w:pBdr>
-                <w:top w:val="nil"/>
-                <w:left w:val="nil"/>
-                <w:bottom w:val="nil"/>
-                <w:right w:val="nil"/>
-                <w:between w:val="nil"/>
-              </w:pBdr>
-              <w:spacing w:line="275" w:lineRule="auto"/>
-              <w:rPr>
-                <w:rFonts w:ascii="Google Sans Text" w:eastAsia="Google Sans Text" w:hAnsi="Google Sans Text" w:cs="Google Sans Text"/>
-                <w:b/>
-              </w:rPr>
-            </w:pPr>
-            <w:r>
-              <w:rPr>
-                <w:rFonts w:ascii="Google Sans Text" w:eastAsia="Google Sans Text" w:hAnsi="Google Sans Text" w:cs="Google Sans Text"/>
-                <w:b/>
-              </w:rPr>
-              <w:t>Ευελιξία Ενσωμάτωσης</w:t>
-            </w:r>
-          </w:p>
-        </w:tc>
-        <w:tc>
-          <w:tcPr>
-            <w:tcW w:w="3120" w:type="dxa"/>
-            <w:tcBorders>
-              <w:top w:val="single" w:sz="6" w:space="0" w:color="000000"/>
-              <w:left w:val="single" w:sz="6" w:space="0" w:color="000000"/>
-              <w:bottom w:val="single" w:sz="6" w:space="0" w:color="000000"/>
-              <w:right w:val="single" w:sz="6" w:space="0" w:color="000000"/>
-            </w:tcBorders>
-            <w:shd w:val="clear" w:color="auto" w:fill="auto"/>
-            <w:tcMar>
-              <w:top w:w="0" w:type="dxa"/>
-              <w:left w:w="0" w:type="dxa"/>
-              <w:bottom w:w="0" w:type="dxa"/>
-              <w:right w:w="0" w:type="dxa"/>
-            </w:tcMar>
-          </w:tcPr>
-          <w:p>
-            <w:pPr>
-              <w:pBdr>
-                <w:top w:val="nil"/>
-                <w:left w:val="nil"/>
-                <w:bottom w:val="nil"/>
-                <w:right w:val="nil"/>
-                <w:between w:val="nil"/>
-              </w:pBdr>
-              <w:spacing w:line="275" w:lineRule="auto"/>
-              <w:rPr>
-                <w:rFonts w:ascii="Google Sans Text" w:eastAsia="Google Sans Text" w:hAnsi="Google Sans Text" w:cs="Google Sans Text"/>
-              </w:rPr>
-            </w:pPr>
-            <w:r>
-              <w:rPr>
-                <w:rFonts w:ascii="Google Sans Text" w:eastAsia="Google Sans Text" w:hAnsi="Google Sans Text" w:cs="Google Sans Text"/>
-              </w:rPr>
-              <w:t>Χαμηλή (πρέπει να είναι στη ροή του αέρα)</w:t>
-            </w:r>
-          </w:p>
-        </w:tc>
-        <w:tc>
-          <w:tcPr>
-            <w:tcW w:w="3120" w:type="dxa"/>
-            <w:tcBorders>
-              <w:top w:val="single" w:sz="6" w:space="0" w:color="000000"/>
-              <w:left w:val="single" w:sz="6" w:space="0" w:color="000000"/>
-              <w:bottom w:val="single" w:sz="6" w:space="0" w:color="000000"/>
-              <w:right w:val="single" w:sz="6" w:space="0" w:color="000000"/>
-            </w:tcBorders>
-            <w:shd w:val="clear" w:color="auto" w:fill="auto"/>
-            <w:tcMar>
-              <w:top w:w="0" w:type="dxa"/>
-              <w:left w:w="0" w:type="dxa"/>
-              <w:bottom w:w="0" w:type="dxa"/>
-              <w:right w:w="0" w:type="dxa"/>
-            </w:tcMar>
-          </w:tcPr>
-          <w:p>
-            <w:pPr>
-              <w:pBdr>
-                <w:top w:val="nil"/>
-                <w:left w:val="nil"/>
-                <w:bottom w:val="nil"/>
-                <w:right w:val="nil"/>
-                <w:between w:val="nil"/>
-              </w:pBdr>
-              <w:spacing w:line="275" w:lineRule="auto"/>
-              <w:rPr>
-                <w:rFonts w:ascii="Google Sans Text" w:eastAsia="Google Sans Text" w:hAnsi="Google Sans Text" w:cs="Google Sans Text"/>
-              </w:rPr>
-            </w:pPr>
-            <w:r>
-              <w:rPr>
-                <w:rFonts w:ascii="Google Sans Text" w:eastAsia="Google Sans Text" w:hAnsi="Google Sans Text" w:cs="Google Sans Text"/>
-              </w:rPr>
-              <w:t>Υψηλή (το ψυγείο μπορεί να τοποθετηθεί οπουδήποτε)</w:t>
-            </w:r>
-          </w:p>
-        </w:tc>
-      </w:tr>
-      <w:tr>
-        <w:tc>
-          <w:tcPr>
-            <w:tcW w:w="3120" w:type="dxa"/>
-            <w:tcBorders>
-              <w:top w:val="single" w:sz="6" w:space="0" w:color="000000"/>
-              <w:left w:val="single" w:sz="6" w:space="0" w:color="000000"/>
-              <w:bottom w:val="single" w:sz="6" w:space="0" w:color="000000"/>
-              <w:right w:val="single" w:sz="6" w:space="0" w:color="000000"/>
-            </w:tcBorders>
-            <w:shd w:val="clear" w:color="auto" w:fill="auto"/>
-            <w:tcMar>
-              <w:top w:w="0" w:type="dxa"/>
-              <w:left w:w="0" w:type="dxa"/>
-              <w:bottom w:w="0" w:type="dxa"/>
-              <w:right w:w="0" w:type="dxa"/>
-            </w:tcMar>
-          </w:tcPr>
-          <w:p>
-            <w:pPr>
-              <w:pBdr>
-                <w:top w:val="nil"/>
-                <w:left w:val="nil"/>
-                <w:bottom w:val="nil"/>
-                <w:right w:val="nil"/>
-                <w:between w:val="nil"/>
-              </w:pBdr>
-              <w:spacing w:line="275" w:lineRule="auto"/>
-              <w:rPr>
-                <w:rFonts w:ascii="Google Sans Text" w:eastAsia="Google Sans Text" w:hAnsi="Google Sans Text" w:cs="Google Sans Text"/>
-                <w:b/>
-              </w:rPr>
-            </w:pPr>
-            <w:r>
-              <w:rPr>
-                <w:rFonts w:ascii="Google Sans Text" w:eastAsia="Google Sans Text" w:hAnsi="Google Sans Text" w:cs="Google Sans Text"/>
-                <w:b/>
-              </w:rPr>
-              <w:t>Αεροδυναμική Οπισθέλκουσα</w:t>
-            </w:r>
-          </w:p>
-        </w:tc>
-        <w:tc>
-          <w:tcPr>
-            <w:tcW w:w="3120" w:type="dxa"/>
-            <w:tcBorders>
-              <w:top w:val="single" w:sz="6" w:space="0" w:color="000000"/>
-              <w:left w:val="single" w:sz="6" w:space="0" w:color="000000"/>
-              <w:bottom w:val="single" w:sz="6" w:space="0" w:color="000000"/>
-              <w:right w:val="single" w:sz="6" w:space="0" w:color="000000"/>
-            </w:tcBorders>
-            <w:shd w:val="clear" w:color="auto" w:fill="auto"/>
-            <w:tcMar>
-              <w:top w:w="0" w:type="dxa"/>
-              <w:left w:w="0" w:type="dxa"/>
-              <w:bottom w:w="0" w:type="dxa"/>
-              <w:right w:w="0" w:type="dxa"/>
-            </w:tcMar>
-          </w:tcPr>
-          <w:p>
-            <w:pPr>
-              <w:pBdr>
-                <w:top w:val="nil"/>
-                <w:left w:val="nil"/>
-                <w:bottom w:val="nil"/>
-                <w:right w:val="nil"/>
-                <w:between w:val="nil"/>
-              </w:pBdr>
-              <w:spacing w:line="275" w:lineRule="auto"/>
-              <w:rPr>
-                <w:rFonts w:ascii="Google Sans Text" w:eastAsia="Google Sans Text" w:hAnsi="Google Sans Text" w:cs="Google Sans Text"/>
-              </w:rPr>
-            </w:pPr>
-            <w:r>
-              <w:rPr>
-                <w:rFonts w:ascii="Google Sans Text" w:eastAsia="Google Sans Text" w:hAnsi="Google Sans Text" w:cs="Google Sans Text"/>
-              </w:rPr>
-              <w:t>Υψηλότερη (απαιτεί μεγάλο ψυγείο)</w:t>
-            </w:r>
-          </w:p>
-        </w:tc>
-        <w:tc>
-          <w:tcPr>
-            <w:tcW w:w="3120" w:type="dxa"/>
-            <w:tcBorders>
-              <w:top w:val="single" w:sz="6" w:space="0" w:color="000000"/>
-              <w:left w:val="single" w:sz="6" w:space="0" w:color="000000"/>
-              <w:bottom w:val="single" w:sz="6" w:space="0" w:color="000000"/>
-              <w:right w:val="single" w:sz="6" w:space="0" w:color="000000"/>
-            </w:tcBorders>
-            <w:shd w:val="clear" w:color="auto" w:fill="auto"/>
-            <w:tcMar>
-              <w:top w:w="0" w:type="dxa"/>
-              <w:left w:w="0" w:type="dxa"/>
-              <w:bottom w:w="0" w:type="dxa"/>
-              <w:right w:w="0" w:type="dxa"/>
-            </w:tcMar>
-          </w:tcPr>
-          <w:p>
-            <w:pPr>
-              <w:pBdr>
-                <w:top w:val="nil"/>
-                <w:left w:val="nil"/>
-                <w:bottom w:val="nil"/>
-                <w:right w:val="nil"/>
-                <w:between w:val="nil"/>
-              </w:pBdr>
-              <w:spacing w:line="275" w:lineRule="auto"/>
-              <w:rPr>
-                <w:rFonts w:ascii="Google Sans Text" w:eastAsia="Google Sans Text" w:hAnsi="Google Sans Text" w:cs="Google Sans Text"/>
-              </w:rPr>
-            </w:pPr>
-            <w:r>
-              <w:rPr>
-                <w:rFonts w:ascii="Google Sans Text" w:eastAsia="Google Sans Text" w:hAnsi="Google Sans Text" w:cs="Google Sans Text"/>
-              </w:rPr>
-              <w:t>Χαμηλότερη (χρησιμοποιεί μικρότερο δευτερεύον ψυγείο)</w:t>
-            </w:r>
-          </w:p>
-        </w:tc>
-      </w:tr>
-      <w:tr>
-        <w:tc>
-          <w:tcPr>
-            <w:tcW w:w="3120" w:type="dxa"/>
-            <w:tcBorders>
-              <w:top w:val="single" w:sz="6" w:space="0" w:color="000000"/>
-              <w:left w:val="single" w:sz="6" w:space="0" w:color="000000"/>
-              <w:bottom w:val="single" w:sz="6" w:space="0" w:color="000000"/>
-              <w:right w:val="single" w:sz="6" w:space="0" w:color="000000"/>
-            </w:tcBorders>
-            <w:shd w:val="clear" w:color="auto" w:fill="auto"/>
-            <w:tcMar>
-              <w:top w:w="0" w:type="dxa"/>
-              <w:left w:w="0" w:type="dxa"/>
-              <w:bottom w:w="0" w:type="dxa"/>
-              <w:right w:w="0" w:type="dxa"/>
-            </w:tcMar>
-          </w:tcPr>
-          <w:p>
-            <w:pPr>
-              <w:pBdr>
-                <w:top w:val="nil"/>
-                <w:left w:val="nil"/>
-                <w:bottom w:val="nil"/>
-                <w:right w:val="nil"/>
-                <w:between w:val="nil"/>
-              </w:pBdr>
-              <w:spacing w:line="275" w:lineRule="auto"/>
-              <w:rPr>
-                <w:rFonts w:ascii="Google Sans Text" w:eastAsia="Google Sans Text" w:hAnsi="Google Sans Text" w:cs="Google Sans Text"/>
-                <w:b/>
-              </w:rPr>
-            </w:pPr>
-            <w:r>
-              <w:rPr>
-                <w:rFonts w:ascii="Google Sans Text" w:eastAsia="Google Sans Text" w:hAnsi="Google Sans Text" w:cs="Google Sans Text"/>
-                <w:b/>
-              </w:rPr>
-              <w:t>Σταθερότητα Ψύξης</w:t>
-            </w:r>
-          </w:p>
-        </w:tc>
-        <w:tc>
-          <w:tcPr>
-            <w:tcW w:w="3120" w:type="dxa"/>
-            <w:tcBorders>
-              <w:top w:val="single" w:sz="6" w:space="0" w:color="000000"/>
-              <w:left w:val="single" w:sz="6" w:space="0" w:color="000000"/>
-              <w:bottom w:val="single" w:sz="6" w:space="0" w:color="000000"/>
-              <w:right w:val="single" w:sz="6" w:space="0" w:color="000000"/>
-            </w:tcBorders>
-            <w:shd w:val="clear" w:color="auto" w:fill="auto"/>
-            <w:tcMar>
-              <w:top w:w="0" w:type="dxa"/>
-              <w:left w:w="0" w:type="dxa"/>
-              <w:bottom w:w="0" w:type="dxa"/>
-              <w:right w:w="0" w:type="dxa"/>
-            </w:tcMar>
-          </w:tcPr>
-          <w:p>
-            <w:pPr>
-              <w:pBdr>
-                <w:top w:val="nil"/>
-                <w:left w:val="nil"/>
-                <w:bottom w:val="nil"/>
-                <w:right w:val="nil"/>
-                <w:between w:val="nil"/>
-              </w:pBdr>
-              <w:spacing w:line="275" w:lineRule="auto"/>
-              <w:rPr>
-                <w:rFonts w:ascii="Google Sans Text" w:eastAsia="Google Sans Text" w:hAnsi="Google Sans Text" w:cs="Google Sans Text"/>
-              </w:rPr>
-            </w:pPr>
-            <w:r>
-              <w:rPr>
-                <w:rFonts w:ascii="Google Sans Text" w:eastAsia="Google Sans Text" w:hAnsi="Google Sans Text" w:cs="Google Sans Text"/>
-              </w:rPr>
-              <w:t xml:space="preserve">Εξαρτάται από την ταχύτητα του </w:t>
-            </w:r>
-            <w:proofErr w:type="spellStart"/>
-            <w:r>
-              <w:rPr>
-                <w:rFonts w:ascii="Google Sans Text" w:eastAsia="Google Sans Text" w:hAnsi="Google Sans Text" w:cs="Google Sans Text"/>
-              </w:rPr>
-              <w:t>μονοθεσίου</w:t>
-            </w:r>
-            <w:proofErr w:type="spellEnd"/>
-          </w:p>
-        </w:tc>
-        <w:tc>
-          <w:tcPr>
-            <w:tcW w:w="3120" w:type="dxa"/>
-            <w:tcBorders>
-              <w:top w:val="single" w:sz="6" w:space="0" w:color="000000"/>
-              <w:left w:val="single" w:sz="6" w:space="0" w:color="000000"/>
-              <w:bottom w:val="single" w:sz="6" w:space="0" w:color="000000"/>
-              <w:right w:val="single" w:sz="6" w:space="0" w:color="000000"/>
-            </w:tcBorders>
-            <w:shd w:val="clear" w:color="auto" w:fill="auto"/>
-            <w:tcMar>
-              <w:top w:w="0" w:type="dxa"/>
-              <w:left w:w="0" w:type="dxa"/>
-              <w:bottom w:w="0" w:type="dxa"/>
-              <w:right w:w="0" w:type="dxa"/>
-            </w:tcMar>
-          </w:tcPr>
-          <w:p>
-            <w:pPr>
-              <w:pBdr>
-                <w:top w:val="nil"/>
-                <w:left w:val="nil"/>
-                <w:bottom w:val="nil"/>
-                <w:right w:val="nil"/>
-                <w:between w:val="nil"/>
-              </w:pBdr>
-              <w:spacing w:line="275" w:lineRule="auto"/>
-              <w:rPr>
-                <w:rFonts w:ascii="Google Sans Text" w:eastAsia="Google Sans Text" w:hAnsi="Google Sans Text" w:cs="Google Sans Text"/>
-              </w:rPr>
-            </w:pPr>
-            <w:r>
-              <w:rPr>
-                <w:rFonts w:ascii="Google Sans Text" w:eastAsia="Google Sans Text" w:hAnsi="Google Sans Text" w:cs="Google Sans Text"/>
-              </w:rPr>
-              <w:t xml:space="preserve">Πιο σταθερή, λιγότερο εξαρτημένη από την </w:t>
-            </w:r>
-            <w:r>
-              <w:rPr>
-                <w:rFonts w:ascii="Google Sans Text" w:eastAsia="Google Sans Text" w:hAnsi="Google Sans Text" w:cs="Google Sans Text"/>
-              </w:rPr>
-              <w:lastRenderedPageBreak/>
-              <w:t>ταχύτητα</w:t>
-            </w:r>
-          </w:p>
-        </w:tc>
-      </w:tr>
-      <w:tr>
-        <w:tc>
-          <w:tcPr>
-            <w:tcW w:w="3120" w:type="dxa"/>
-            <w:tcBorders>
-              <w:top w:val="single" w:sz="6" w:space="0" w:color="000000"/>
-              <w:left w:val="single" w:sz="6" w:space="0" w:color="000000"/>
-              <w:bottom w:val="single" w:sz="6" w:space="0" w:color="000000"/>
-              <w:right w:val="single" w:sz="6" w:space="0" w:color="000000"/>
-            </w:tcBorders>
-            <w:shd w:val="clear" w:color="auto" w:fill="auto"/>
-            <w:tcMar>
-              <w:top w:w="0" w:type="dxa"/>
-              <w:left w:w="0" w:type="dxa"/>
-              <w:bottom w:w="0" w:type="dxa"/>
-              <w:right w:w="0" w:type="dxa"/>
-            </w:tcMar>
-          </w:tcPr>
-          <w:p>
-            <w:pPr>
-              <w:pBdr>
-                <w:top w:val="nil"/>
-                <w:left w:val="nil"/>
-                <w:bottom w:val="nil"/>
-                <w:right w:val="nil"/>
-                <w:between w:val="nil"/>
-              </w:pBdr>
-              <w:spacing w:line="275" w:lineRule="auto"/>
-              <w:rPr>
-                <w:rFonts w:ascii="Google Sans Text" w:eastAsia="Google Sans Text" w:hAnsi="Google Sans Text" w:cs="Google Sans Text"/>
-                <w:b/>
-              </w:rPr>
-            </w:pPr>
-            <w:proofErr w:type="spellStart"/>
-            <w:r>
-              <w:rPr>
-                <w:rFonts w:ascii="Google Sans Text" w:eastAsia="Google Sans Text" w:hAnsi="Google Sans Text" w:cs="Google Sans Text"/>
-                <w:b/>
-              </w:rPr>
-              <w:lastRenderedPageBreak/>
-              <w:t>Turbo</w:t>
-            </w:r>
-            <w:proofErr w:type="spellEnd"/>
-            <w:r>
-              <w:rPr>
-                <w:rFonts w:ascii="Google Sans Text" w:eastAsia="Google Sans Text" w:hAnsi="Google Sans Text" w:cs="Google Sans Text"/>
-                <w:b/>
-              </w:rPr>
-              <w:t xml:space="preserve"> </w:t>
-            </w:r>
-            <w:proofErr w:type="spellStart"/>
-            <w:r>
-              <w:rPr>
-                <w:rFonts w:ascii="Google Sans Text" w:eastAsia="Google Sans Text" w:hAnsi="Google Sans Text" w:cs="Google Sans Text"/>
-                <w:b/>
-              </w:rPr>
-              <w:t>Lag</w:t>
-            </w:r>
-            <w:proofErr w:type="spellEnd"/>
-            <w:r>
-              <w:rPr>
-                <w:rFonts w:ascii="Google Sans Text" w:eastAsia="Google Sans Text" w:hAnsi="Google Sans Text" w:cs="Google Sans Text"/>
-                <w:b/>
-              </w:rPr>
-              <w:t xml:space="preserve"> / Απόκριση</w:t>
-            </w:r>
-          </w:p>
-        </w:tc>
-        <w:tc>
-          <w:tcPr>
-            <w:tcW w:w="3120" w:type="dxa"/>
-            <w:tcBorders>
-              <w:top w:val="single" w:sz="6" w:space="0" w:color="000000"/>
-              <w:left w:val="single" w:sz="6" w:space="0" w:color="000000"/>
-              <w:bottom w:val="single" w:sz="6" w:space="0" w:color="000000"/>
-              <w:right w:val="single" w:sz="6" w:space="0" w:color="000000"/>
-            </w:tcBorders>
-            <w:shd w:val="clear" w:color="auto" w:fill="auto"/>
-            <w:tcMar>
-              <w:top w:w="0" w:type="dxa"/>
-              <w:left w:w="0" w:type="dxa"/>
-              <w:bottom w:w="0" w:type="dxa"/>
-              <w:right w:w="0" w:type="dxa"/>
-            </w:tcMar>
-          </w:tcPr>
-          <w:p>
-            <w:pPr>
-              <w:pBdr>
-                <w:top w:val="nil"/>
-                <w:left w:val="nil"/>
-                <w:bottom w:val="nil"/>
-                <w:right w:val="nil"/>
-                <w:between w:val="nil"/>
-              </w:pBdr>
-              <w:spacing w:line="275" w:lineRule="auto"/>
-              <w:rPr>
-                <w:rFonts w:ascii="Google Sans Text" w:eastAsia="Google Sans Text" w:hAnsi="Google Sans Text" w:cs="Google Sans Text"/>
-              </w:rPr>
-            </w:pPr>
-            <w:r>
-              <w:rPr>
-                <w:rFonts w:ascii="Google Sans Text" w:eastAsia="Google Sans Text" w:hAnsi="Google Sans Text" w:cs="Google Sans Text"/>
-              </w:rPr>
-              <w:t>Μεγαλύτερο (μακρύτερες σωληνώσεις εισαγωγής)</w:t>
-            </w:r>
-          </w:p>
-        </w:tc>
-        <w:tc>
-          <w:tcPr>
-            <w:tcW w:w="3120" w:type="dxa"/>
-            <w:tcBorders>
-              <w:top w:val="single" w:sz="6" w:space="0" w:color="000000"/>
-              <w:left w:val="single" w:sz="6" w:space="0" w:color="000000"/>
-              <w:bottom w:val="single" w:sz="6" w:space="0" w:color="000000"/>
-              <w:right w:val="single" w:sz="6" w:space="0" w:color="000000"/>
-            </w:tcBorders>
-            <w:shd w:val="clear" w:color="auto" w:fill="auto"/>
-            <w:tcMar>
-              <w:top w:w="0" w:type="dxa"/>
-              <w:left w:w="0" w:type="dxa"/>
-              <w:bottom w:w="0" w:type="dxa"/>
-              <w:right w:w="0" w:type="dxa"/>
-            </w:tcMar>
-          </w:tcPr>
-          <w:p>
-            <w:pPr>
-              <w:pBdr>
-                <w:top w:val="nil"/>
-                <w:left w:val="nil"/>
-                <w:bottom w:val="nil"/>
-                <w:right w:val="nil"/>
-                <w:between w:val="nil"/>
-              </w:pBdr>
-              <w:spacing w:line="275" w:lineRule="auto"/>
-              <w:rPr>
-                <w:rFonts w:ascii="Google Sans Text" w:eastAsia="Google Sans Text" w:hAnsi="Google Sans Text" w:cs="Google Sans Text"/>
-              </w:rPr>
-            </w:pPr>
-            <w:r>
-              <w:rPr>
-                <w:rFonts w:ascii="Google Sans Text" w:eastAsia="Google Sans Text" w:hAnsi="Google Sans Text" w:cs="Google Sans Text"/>
-              </w:rPr>
-              <w:t>Μικρότερο (κοντύτερες σωληνώσεις εισαγωγής)</w:t>
-            </w:r>
-          </w:p>
-        </w:tc>
-      </w:tr>
-      <w:tr>
-        <w:tc>
-          <w:tcPr>
-            <w:tcW w:w="3120" w:type="dxa"/>
-            <w:tcBorders>
-              <w:top w:val="single" w:sz="6" w:space="0" w:color="000000"/>
-              <w:left w:val="single" w:sz="6" w:space="0" w:color="000000"/>
-              <w:bottom w:val="single" w:sz="6" w:space="0" w:color="000000"/>
-              <w:right w:val="single" w:sz="6" w:space="0" w:color="000000"/>
-            </w:tcBorders>
-            <w:shd w:val="clear" w:color="auto" w:fill="auto"/>
-            <w:tcMar>
-              <w:top w:w="0" w:type="dxa"/>
-              <w:left w:w="0" w:type="dxa"/>
-              <w:bottom w:w="0" w:type="dxa"/>
-              <w:right w:w="0" w:type="dxa"/>
-            </w:tcMar>
-          </w:tcPr>
-          <w:p>
-            <w:pPr>
-              <w:pBdr>
-                <w:top w:val="nil"/>
-                <w:left w:val="nil"/>
-                <w:bottom w:val="nil"/>
-                <w:right w:val="nil"/>
-                <w:between w:val="nil"/>
-              </w:pBdr>
-              <w:spacing w:line="275" w:lineRule="auto"/>
-              <w:rPr>
-                <w:rFonts w:ascii="Google Sans Text" w:eastAsia="Google Sans Text" w:hAnsi="Google Sans Text" w:cs="Google Sans Text"/>
-                <w:b/>
-              </w:rPr>
-            </w:pPr>
-            <w:r>
-              <w:rPr>
-                <w:rFonts w:ascii="Google Sans Text" w:eastAsia="Google Sans Text" w:hAnsi="Google Sans Text" w:cs="Google Sans Text"/>
-                <w:b/>
-              </w:rPr>
-              <w:t>Κύριοι Υποστηρικτές</w:t>
-            </w:r>
-          </w:p>
-        </w:tc>
-        <w:tc>
-          <w:tcPr>
-            <w:tcW w:w="3120" w:type="dxa"/>
-            <w:tcBorders>
-              <w:top w:val="single" w:sz="6" w:space="0" w:color="000000"/>
-              <w:left w:val="single" w:sz="6" w:space="0" w:color="000000"/>
-              <w:bottom w:val="single" w:sz="6" w:space="0" w:color="000000"/>
-              <w:right w:val="single" w:sz="6" w:space="0" w:color="000000"/>
-            </w:tcBorders>
-            <w:shd w:val="clear" w:color="auto" w:fill="auto"/>
-            <w:tcMar>
-              <w:top w:w="0" w:type="dxa"/>
-              <w:left w:w="0" w:type="dxa"/>
-              <w:bottom w:w="0" w:type="dxa"/>
-              <w:right w:w="0" w:type="dxa"/>
-            </w:tcMar>
-          </w:tcPr>
-          <w:p>
-            <w:pPr>
-              <w:pBdr>
-                <w:top w:val="nil"/>
-                <w:left w:val="nil"/>
-                <w:bottom w:val="nil"/>
-                <w:right w:val="nil"/>
-                <w:between w:val="nil"/>
-              </w:pBdr>
-              <w:spacing w:line="275" w:lineRule="auto"/>
-              <w:rPr>
-                <w:rFonts w:ascii="Google Sans Text" w:eastAsia="Google Sans Text" w:hAnsi="Google Sans Text" w:cs="Google Sans Text"/>
-              </w:rPr>
-            </w:pPr>
-            <w:r>
-              <w:rPr>
-                <w:rFonts w:ascii="Google Sans Text" w:eastAsia="Google Sans Text" w:hAnsi="Google Sans Text" w:cs="Google Sans Text"/>
-              </w:rPr>
-              <w:t xml:space="preserve">Red </w:t>
-            </w:r>
-            <w:proofErr w:type="spellStart"/>
-            <w:r>
-              <w:rPr>
-                <w:rFonts w:ascii="Google Sans Text" w:eastAsia="Google Sans Text" w:hAnsi="Google Sans Text" w:cs="Google Sans Text"/>
-              </w:rPr>
-              <w:t>Bull</w:t>
-            </w:r>
-            <w:proofErr w:type="spellEnd"/>
-            <w:r>
-              <w:rPr>
-                <w:rFonts w:ascii="Google Sans Text" w:eastAsia="Google Sans Text" w:hAnsi="Google Sans Text" w:cs="Google Sans Text"/>
-              </w:rPr>
-              <w:t xml:space="preserve"> </w:t>
-            </w:r>
-            <w:proofErr w:type="spellStart"/>
-            <w:r>
-              <w:rPr>
-                <w:rFonts w:ascii="Google Sans Text" w:eastAsia="Google Sans Text" w:hAnsi="Google Sans Text" w:cs="Google Sans Text"/>
-              </w:rPr>
-              <w:t>Powertrains</w:t>
-            </w:r>
-            <w:proofErr w:type="spellEnd"/>
-            <w:r>
-              <w:rPr>
-                <w:rFonts w:ascii="Google Sans Text" w:eastAsia="Google Sans Text" w:hAnsi="Google Sans Text" w:cs="Google Sans Text"/>
-              </w:rPr>
-              <w:t xml:space="preserve"> / Honda</w:t>
-            </w:r>
-          </w:p>
-        </w:tc>
-        <w:tc>
-          <w:tcPr>
-            <w:tcW w:w="3120" w:type="dxa"/>
-            <w:tcBorders>
-              <w:top w:val="single" w:sz="6" w:space="0" w:color="000000"/>
-              <w:left w:val="single" w:sz="6" w:space="0" w:color="000000"/>
-              <w:bottom w:val="single" w:sz="6" w:space="0" w:color="000000"/>
-              <w:right w:val="single" w:sz="6" w:space="0" w:color="000000"/>
-            </w:tcBorders>
-            <w:shd w:val="clear" w:color="auto" w:fill="auto"/>
-            <w:tcMar>
-              <w:top w:w="0" w:type="dxa"/>
-              <w:left w:w="0" w:type="dxa"/>
-              <w:bottom w:w="0" w:type="dxa"/>
-              <w:right w:w="0" w:type="dxa"/>
-            </w:tcMar>
-          </w:tcPr>
-          <w:p>
-            <w:pPr>
-              <w:pBdr>
-                <w:top w:val="nil"/>
-                <w:left w:val="nil"/>
-                <w:bottom w:val="nil"/>
-                <w:right w:val="nil"/>
-                <w:between w:val="nil"/>
-              </w:pBdr>
-              <w:spacing w:line="275" w:lineRule="auto"/>
-              <w:rPr>
-                <w:rFonts w:ascii="Google Sans Text" w:eastAsia="Google Sans Text" w:hAnsi="Google Sans Text" w:cs="Google Sans Text"/>
-              </w:rPr>
-            </w:pPr>
-            <w:proofErr w:type="spellStart"/>
-            <w:r>
-              <w:rPr>
-                <w:rFonts w:ascii="Google Sans Text" w:eastAsia="Google Sans Text" w:hAnsi="Google Sans Text" w:cs="Google Sans Text"/>
-              </w:rPr>
-              <w:t>Ferrari</w:t>
-            </w:r>
-            <w:proofErr w:type="spellEnd"/>
-            <w:r>
-              <w:rPr>
-                <w:rFonts w:ascii="Google Sans Text" w:eastAsia="Google Sans Text" w:hAnsi="Google Sans Text" w:cs="Google Sans Text"/>
-              </w:rPr>
-              <w:t xml:space="preserve">, </w:t>
-            </w:r>
-            <w:proofErr w:type="spellStart"/>
-            <w:r>
-              <w:rPr>
-                <w:rFonts w:ascii="Google Sans Text" w:eastAsia="Google Sans Text" w:hAnsi="Google Sans Text" w:cs="Google Sans Text"/>
-              </w:rPr>
-              <w:t>Mercedes</w:t>
-            </w:r>
-            <w:proofErr w:type="spellEnd"/>
-          </w:p>
-        </w:tc>
-      </w:tr>
-    </w:tbl>
+      <w:r>
+        <w:rPr>
+          <w:rFonts w:ascii="Google Sans Text" w:eastAsia="Google Sans Text" w:hAnsi="Google Sans Text" w:cs="Google Sans Text"/>
+          <w:b/>
+        </w:rPr>
+        <w:br/>
+      </w:r>
+      <w:r>
+        <w:rPr>
+          <w:rFonts w:ascii="Google Sans Text" w:eastAsia="Google Sans Text" w:hAnsi="Google Sans Text" w:cs="Google Sans Text"/>
+          <w:b/>
+        </w:rPr>
+        <w:br/>
+      </w:r>
+      <w:r>
+        <w:rPr>
+          <w:rFonts w:ascii="Google Sans Text" w:eastAsia="Google Sans Text" w:hAnsi="Google Sans Text" w:cs="Google Sans Text"/>
+          <w:b/>
+          <w:lang w:val="de-DE"/>
+        </w:rPr>
+        <w:t>CSV</w:t>
+      </w:r>
+      <w:r>
+        <w:rPr>
+          <w:rFonts w:ascii="Google Sans Text" w:eastAsia="Google Sans Text" w:hAnsi="Google Sans Text" w:cs="Google Sans Text"/>
+          <w:b/>
+        </w:rPr>
+        <w:t>_</w:t>
+      </w:r>
+      <w:r>
+        <w:rPr>
+          <w:rFonts w:ascii="Google Sans Text" w:eastAsia="Google Sans Text" w:hAnsi="Google Sans Text" w:cs="Google Sans Text"/>
+          <w:b/>
+          <w:lang w:val="de-DE"/>
+        </w:rPr>
+        <w:t>TABLE</w:t>
+      </w:r>
+      <w:r>
+        <w:rPr>
+          <w:rFonts w:ascii="Google Sans Text" w:eastAsia="Google Sans Text" w:hAnsi="Google Sans Text" w:cs="Google Sans Text"/>
+          <w:b/>
+        </w:rPr>
+        <w:t>:3.</w:t>
+      </w:r>
+      <w:proofErr w:type="spellStart"/>
+      <w:r>
+        <w:rPr>
+          <w:rFonts w:ascii="Google Sans Text" w:eastAsia="Google Sans Text" w:hAnsi="Google Sans Text" w:cs="Google Sans Text"/>
+          <w:b/>
+          <w:lang w:val="de-DE"/>
+        </w:rPr>
+        <w:t>csv</w:t>
+      </w:r>
+      <w:proofErr w:type="spellEnd"/>
+      <w:r>
+        <w:rPr>
+          <w:rFonts w:ascii="Google Sans Text" w:eastAsia="Google Sans Text" w:hAnsi="Google Sans Text" w:cs="Google Sans Text"/>
+          <w:b/>
+        </w:rPr>
+        <w:br/>
+      </w:r>
+    </w:p>
     <w:p>
       <w:pPr>
         <w:pBdr>
@@ -8475,20 +4673,14 @@
           <w:rFonts w:ascii="Google Sans Text" w:eastAsia="Google Sans Text" w:hAnsi="Google Sans Text" w:cs="Google Sans Text"/>
           <w:b/>
         </w:rPr>
+        <w:lastRenderedPageBreak/>
         <w:t>Αεροδυναμική Επίδραση:</w:t>
       </w:r>
       <w:r>
         <w:rPr>
           <w:rFonts w:ascii="Google Sans Text" w:eastAsia="Google Sans Text" w:hAnsi="Google Sans Text" w:cs="Google Sans Text"/>
         </w:rPr>
-        <w:t xml:space="preserve"> Ο αραιός αέρας μειώνει δραματικά τόσο την κάθετη δύναμη όσο και την οπισθέλκουσα. Οι ομάδες αναγκάζονται να χρησιμοποιούν τις </w:t>
-      </w:r>
-      <w:r>
-        <w:rPr>
-          <w:rFonts w:ascii="Google Sans Text" w:eastAsia="Google Sans Text" w:hAnsi="Google Sans Text" w:cs="Google Sans Text"/>
-        </w:rPr>
-        <w:lastRenderedPageBreak/>
-        <w:t xml:space="preserve">πτέρυγες μέγιστης κάθετης δύναμης (προδιαγραφών Μονακό), αλλά παράγουν επίπεδα κάθετης δύναμης αντίστοιχα με τις πτέρυγες ελάχιστης οπισθέλκουσας (προδιαγραφών </w:t>
+        <w:t xml:space="preserve"> Ο αραιός αέρας μειώνει δραματικά τόσο την κάθετη δύναμη όσο και την οπισθέλκουσα. Οι ομάδες αναγκάζονται να χρησιμοποιούν τις πτέρυγες μέγιστης κάθετης δύναμης (προδιαγραφών Μονακό), αλλά παράγουν επίπεδα κάθετης δύναμης αντίστοιχα με τις πτέρυγες ελάχιστης οπισθέλκουσας (προδιαγραφών </w:t>
       </w:r>
       <w:proofErr w:type="spellStart"/>
       <w:r>
@@ -8860,7 +5052,14 @@
         <w:rPr>
           <w:rFonts w:ascii="Google Sans Text" w:eastAsia="Google Sans Text" w:hAnsi="Google Sans Text" w:cs="Google Sans Text"/>
         </w:rPr>
-        <w:t xml:space="preserve"> και γιλέκα ψύξης πριν τον αγώνα , εξειδικευμένα ροφήματα με ηλεκτρολύτες και γλυκόζη , και προπόνηση εγκλιματισμού στη ζέστη εβδομάδες πριν. Οι ακραίες συνθήκες στο Κατάρ το 2023 οδήγησαν την </w:t>
+        <w:t xml:space="preserve"> και γιλέκα ψύξης πριν τον αγώνα , εξειδικευμένα ροφήματα με ηλεκτρολύτες και γλυκόζη , και προπόνηση </w:t>
+      </w:r>
+      <w:r>
+        <w:rPr>
+          <w:rFonts w:ascii="Google Sans Text" w:eastAsia="Google Sans Text" w:hAnsi="Google Sans Text" w:cs="Google Sans Text"/>
+        </w:rPr>
+        <w:lastRenderedPageBreak/>
+        <w:t xml:space="preserve">εγκλιματισμού στη ζέστη εβδομάδες πριν. Οι ακραίες συνθήκες στο Κατάρ το 2023 οδήγησαν την </w:t>
       </w:r>
       <w:proofErr w:type="spellStart"/>
       <w:r>
@@ -8874,14 +5073,7 @@
         <w:rPr>
           <w:rFonts w:ascii="Google Sans Text" w:eastAsia="Google Sans Text" w:hAnsi="Google Sans Text" w:cs="Google Sans Text"/>
         </w:rPr>
-        <w:t xml:space="preserve"> να επιτρέψει την τοποθέτηση ενός ειδικού «αεραγωγού </w:t>
-      </w:r>
-      <w:r>
-        <w:rPr>
-          <w:rFonts w:ascii="Google Sans Text" w:eastAsia="Google Sans Text" w:hAnsi="Google Sans Text" w:cs="Google Sans Text"/>
-        </w:rPr>
-        <w:lastRenderedPageBreak/>
-        <w:t>ψύξης οδηγού». Μια νεότερη εξέλιξη είναι ένα ειδικό μπλουζάκι ψύξης που φορούν οι οδηγοί, το οποίο διαθέτει ένα δίκτυο σωλήνων όπου κυκλοφορεί ένα ψυχρό υγρό από μια μικροσκοπική μονάδα ψύξης. Αυτό δείχνει ότι η ανθρώπινη αντοχή έχει γίνει πλέον μια ρυθμιζόμενη μεταβλητή απόδοσης.</w:t>
+        <w:t xml:space="preserve"> να επιτρέψει την τοποθέτηση ενός ειδικού «αεραγωγού ψύξης οδηγού». Μια νεότερη εξέλιξη είναι ένα ειδικό μπλουζάκι ψύξης που φορούν οι οδηγοί, το οποίο διαθέτει ένα δίκτυο σωλήνων όπου κυκλοφορεί ένα ψυχρό υγρό από μια μικροσκοπική μονάδα ψύξης. Αυτό δείχνει ότι η ανθρώπινη αντοχή έχει γίνει πλέον μια ρυθμιζόμενη μεταβλητή απόδοσης.</w:t>
       </w:r>
     </w:p>
     <w:p>
@@ -9255,14 +5447,14 @@
         <w:rPr>
           <w:rFonts w:ascii="Google Sans Text" w:eastAsia="Google Sans Text" w:hAnsi="Google Sans Text" w:cs="Google Sans Text"/>
         </w:rPr>
-        <w:t xml:space="preserve"> Η μειωμένη κάθετη δύναμη στον βρώμικο αέρα κάνει το μονοθέσιο να γλιστράει περισσότερο. Αυτή η αυξημένη τριβή παράγει υπερβολική θερμότητα στα ελαστικά, προκαλώντας την υπερθέρμανσή τους και την απώλεια </w:t>
+        <w:t xml:space="preserve"> Η μειωμένη κάθετη δύναμη στον βρώμικο αέρα κάνει το </w:t>
       </w:r>
       <w:r>
         <w:rPr>
           <w:rFonts w:ascii="Google Sans Text" w:eastAsia="Google Sans Text" w:hAnsi="Google Sans Text" w:cs="Google Sans Text"/>
         </w:rPr>
         <w:lastRenderedPageBreak/>
-        <w:t>πρόσφυσης.</w:t>
+        <w:t>μονοθέσιο να γλιστράει περισσότερο. Αυτή η αυξημένη τριβή παράγει υπερβολική θερμότητα στα ελαστικά, προκαλώντας την υπερθέρμανσή τους και την απώλεια πρόσφυσης.</w:t>
       </w:r>
       <w:r>
         <w:rPr>
@@ -9701,7 +5893,14 @@
         <w:rPr>
           <w:rFonts w:ascii="Google Sans Text" w:eastAsia="Google Sans Text" w:hAnsi="Google Sans Text" w:cs="Google Sans Text"/>
         </w:rPr>
-        <w:t xml:space="preserve"> μέχρι τις ακραίες προκλήσεις του υψομέτρου και της υγρασίας, η μάχη ενάντια στη θερμότητα είναι συνεχής και </w:t>
+        <w:t xml:space="preserve"> μέχρι τις ακραίες </w:t>
+      </w:r>
+      <w:r>
+        <w:rPr>
+          <w:rFonts w:ascii="Google Sans Text" w:eastAsia="Google Sans Text" w:hAnsi="Google Sans Text" w:cs="Google Sans Text"/>
+        </w:rPr>
+        <w:lastRenderedPageBreak/>
+        <w:t xml:space="preserve">προκλήσεις του υψομέτρου και της υγρασίας, η μάχη ενάντια στη θερμότητα είναι συνεχής και </w:t>
       </w:r>
       <w:proofErr w:type="spellStart"/>
       <w:r>
@@ -9715,14 +5914,7 @@
         <w:rPr>
           <w:rFonts w:ascii="Google Sans Text" w:eastAsia="Google Sans Text" w:hAnsi="Google Sans Text" w:cs="Google Sans Text"/>
         </w:rPr>
-        <w:t xml:space="preserve">. Αποδεικνύει ότι η νίκη στην F1 δεν χτίζεται μόνο στην ορατή επιφάνεια </w:t>
-      </w:r>
-      <w:r>
-        <w:rPr>
-          <w:rFonts w:ascii="Google Sans Text" w:eastAsia="Google Sans Text" w:hAnsi="Google Sans Text" w:cs="Google Sans Text"/>
-        </w:rPr>
-        <w:lastRenderedPageBreak/>
-        <w:t xml:space="preserve">των αεροτομών και του πατώματος, αλλά και στα αθέατα κανάλια και τα κρυφά κυκλώματα που διατηρούν τη φλόγα της απόδοσης αναμμένη, χωρίς όμως να την αφήνουν να κάψει τα πάντα στο πέρασμά της. Αυτός ο αόρατος πόλεμος θα συνεχίσει να διαμορφώνει την εξέλιξη της τεχνολογίας στη </w:t>
+        <w:t xml:space="preserve">. Αποδεικνύει ότι η νίκη στην F1 δεν χτίζεται μόνο στην ορατή επιφάνεια των αεροτομών και του πατώματος, αλλά και στα αθέατα κανάλια και τα κρυφά κυκλώματα που διατηρούν τη φλόγα της απόδοσης αναμμένη, χωρίς όμως να την αφήνουν να κάψει τα πάντα στο πέρασμά της. Αυτός ο αόρατος πόλεμος θα συνεχίσει να διαμορφώνει την εξέλιξη της τεχνολογίας στη </w:t>
       </w:r>
       <w:proofErr w:type="spellStart"/>
       <w:r>

</xml_diff>